<commit_message>
documentation updated, home image height fixed
</commit_message>
<xml_diff>
--- a/Documentation/Documentation.docx
+++ b/Documentation/Documentation.docx
@@ -13,6 +13,7 @@
           <w:docPartUnique/>
         </w:docPartObj>
       </w:sdtPr>
+      <w:sdtEndPr/>
       <w:sdtContent>
         <w:p>
           <w:pPr>
@@ -225,7 +226,7 @@
             <mc:AlternateContent>
               <mc:Choice Requires="wps">
                 <w:drawing>
-                  <wp:anchor distT="0" distB="0" distL="114300" distR="114300" simplePos="0" relativeHeight="251671040" behindDoc="1" locked="0" layoutInCell="1" allowOverlap="1" wp14:anchorId="1B4908C2" wp14:editId="256A7984">
+                  <wp:anchor distT="0" distB="0" distL="114300" distR="114300" simplePos="0" relativeHeight="251671040" behindDoc="1" locked="0" layoutInCell="1" allowOverlap="1" wp14:anchorId="1B4908C2" wp14:editId="48523CBF">
                     <wp:simplePos x="0" y="0"/>
                     <wp:positionH relativeFrom="margin">
                       <wp:posOffset>3784600</wp:posOffset>
@@ -234,7 +235,7 @@
                       <wp:posOffset>6487795</wp:posOffset>
                     </wp:positionV>
                     <wp:extent cx="1939925" cy="916305"/>
-                    <wp:effectExtent l="0" t="0" r="3175" b="0"/>
+                    <wp:effectExtent l="0" t="0" r="0" b="0"/>
                     <wp:wrapSquare wrapText="bothSides"/>
                     <wp:docPr id="4" name="Text Box 4"/>
                     <wp:cNvGraphicFramePr/>
@@ -250,9 +251,7 @@
                             <a:prstGeom prst="rect">
                               <a:avLst/>
                             </a:prstGeom>
-                            <a:solidFill>
-                              <a:schemeClr val="lt1"/>
-                            </a:solidFill>
+                            <a:noFill/>
                             <a:ln w="6350">
                               <a:noFill/>
                             </a:ln>
@@ -306,16 +305,7 @@
                                     <w:szCs w:val="32"/>
                                     <w:lang w:val="en-US"/>
                                   </w:rPr>
-                                  <w:t>D</w:t>
-                                </w:r>
-                                <w:r>
-                                  <w:rPr>
-                                    <w:rFonts w:ascii="Times New Roman" w:hAnsi="Times New Roman" w:cs="Times New Roman"/>
-                                    <w:sz w:val="32"/>
-                                    <w:szCs w:val="32"/>
-                                    <w:lang w:val="en-US"/>
-                                  </w:rPr>
-                                  <w:t>arshan Nariya</w:t>
+                                  <w:t>Darshan Nariya</w:t>
                                 </w:r>
                               </w:p>
                               <w:p>
@@ -383,7 +373,7 @@
                     <v:stroke joinstyle="miter"/>
                     <v:path gradientshapeok="t" o:connecttype="rect"/>
                   </v:shapetype>
-                  <v:shape id="Text Box 4" o:spid="_x0000_s1026" type="#_x0000_t202" style="position:absolute;left:0;text-align:left;margin-left:298pt;margin-top:510.85pt;width:152.75pt;height:72.15pt;z-index:-251645440;visibility:visible;mso-wrap-style:square;mso-width-percent:0;mso-height-percent:0;mso-wrap-distance-left:9pt;mso-wrap-distance-top:0;mso-wrap-distance-right:9pt;mso-wrap-distance-bottom:0;mso-position-horizontal:absolute;mso-position-horizontal-relative:margin;mso-position-vertical:absolute;mso-position-vertical-relative:margin;mso-width-percent:0;mso-height-percent:0;mso-width-relative:margin;mso-height-relative:margin;v-text-anchor:top" o:gfxdata="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" fillcolor="white [3201]" stroked="f" strokeweight=".5pt">
+                  <v:shape id="Text Box 4" o:spid="_x0000_s1026" type="#_x0000_t202" style="position:absolute;left:0;text-align:left;margin-left:298pt;margin-top:510.85pt;width:152.75pt;height:72.15pt;z-index:-251645440;visibility:visible;mso-wrap-style:square;mso-width-percent:0;mso-height-percent:0;mso-wrap-distance-left:9pt;mso-wrap-distance-top:0;mso-wrap-distance-right:9pt;mso-wrap-distance-bottom:0;mso-position-horizontal:absolute;mso-position-horizontal-relative:margin;mso-position-vertical:absolute;mso-position-vertical-relative:margin;mso-width-percent:0;mso-height-percent:0;mso-width-relative:margin;mso-height-relative:margin;v-text-anchor:top" o:gfxdata="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" filled="f" stroked="f" strokeweight=".5pt">
                     <v:textbox>
                       <w:txbxContent>
                         <w:p>
@@ -433,16 +423,7 @@
                               <w:szCs w:val="32"/>
                               <w:lang w:val="en-US"/>
                             </w:rPr>
-                            <w:t>D</w:t>
-                          </w:r>
-                          <w:r>
-                            <w:rPr>
-                              <w:rFonts w:ascii="Times New Roman" w:hAnsi="Times New Roman" w:cs="Times New Roman"/>
-                              <w:sz w:val="32"/>
-                              <w:szCs w:val="32"/>
-                              <w:lang w:val="en-US"/>
-                            </w:rPr>
-                            <w:t>arshan Nariya</w:t>
+                            <w:t>Darshan Nariya</w:t>
                           </w:r>
                         </w:p>
                         <w:p>
@@ -500,7 +481,7 @@
             <mc:AlternateContent>
               <mc:Choice Requires="wps">
                 <w:drawing>
-                  <wp:anchor distT="0" distB="0" distL="114300" distR="114300" simplePos="0" relativeHeight="251706880" behindDoc="1" locked="0" layoutInCell="1" allowOverlap="1" wp14:anchorId="26539835" wp14:editId="20ECA700">
+                  <wp:anchor distT="0" distB="0" distL="114300" distR="114300" simplePos="0" relativeHeight="251706880" behindDoc="1" locked="0" layoutInCell="1" allowOverlap="1" wp14:anchorId="26539835" wp14:editId="6B36E7C1">
                     <wp:simplePos x="0" y="0"/>
                     <wp:positionH relativeFrom="margin">
                       <wp:posOffset>0</wp:posOffset>
@@ -525,9 +506,7 @@
                             <a:prstGeom prst="rect">
                               <a:avLst/>
                             </a:prstGeom>
-                            <a:solidFill>
-                              <a:schemeClr val="lt1"/>
-                            </a:solidFill>
+                            <a:noFill/>
                             <a:ln w="6350">
                               <a:noFill/>
                             </a:ln>
@@ -563,7 +542,6 @@
                                     <w:lang w:val="en-US"/>
                                   </w:rPr>
                                 </w:pPr>
-                                <w:proofErr w:type="spellStart"/>
                                 <w:r>
                                   <w:rPr>
                                     <w:rFonts w:ascii="Times New Roman" w:hAnsi="Times New Roman" w:cs="Times New Roman"/>
@@ -571,17 +549,7 @@
                                     <w:szCs w:val="32"/>
                                     <w:lang w:val="en-US"/>
                                   </w:rPr>
-                                  <w:t>Drashti</w:t>
-                                </w:r>
-                                <w:proofErr w:type="spellEnd"/>
-                                <w:r>
-                                  <w:rPr>
-                                    <w:rFonts w:ascii="Times New Roman" w:hAnsi="Times New Roman" w:cs="Times New Roman"/>
-                                    <w:sz w:val="32"/>
-                                    <w:szCs w:val="32"/>
-                                    <w:lang w:val="en-US"/>
-                                  </w:rPr>
-                                  <w:t xml:space="preserve"> Bhatt</w:t>
+                                  <w:t>Drashti Bhatt</w:t>
                                 </w:r>
                               </w:p>
                               <w:p>
@@ -626,7 +594,7 @@
               </mc:Choice>
               <mc:Fallback>
                 <w:pict>
-                  <v:shape w14:anchorId="26539835" id="Text Box 5" o:spid="_x0000_s1027" type="#_x0000_t202" style="position:absolute;left:0;text-align:left;margin-left:0;margin-top:512.75pt;width:111.4pt;height:72.15pt;z-index:-251609600;visibility:visible;mso-wrap-style:square;mso-width-percent:0;mso-height-percent:0;mso-wrap-distance-left:9pt;mso-wrap-distance-top:0;mso-wrap-distance-right:9pt;mso-wrap-distance-bottom:0;mso-position-horizontal:absolute;mso-position-horizontal-relative:margin;mso-position-vertical:absolute;mso-position-vertical-relative:margin;mso-width-percent:0;mso-height-percent:0;mso-width-relative:margin;mso-height-relative:margin;v-text-anchor:top" o:gfxdata="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" fillcolor="white [3201]" stroked="f" strokeweight=".5pt">
+                  <v:shape w14:anchorId="26539835" id="Text Box 5" o:spid="_x0000_s1027" type="#_x0000_t202" style="position:absolute;left:0;text-align:left;margin-left:0;margin-top:512.75pt;width:111.4pt;height:72.15pt;z-index:-251609600;visibility:visible;mso-wrap-style:square;mso-width-percent:0;mso-height-percent:0;mso-wrap-distance-left:9pt;mso-wrap-distance-top:0;mso-wrap-distance-right:9pt;mso-wrap-distance-bottom:0;mso-position-horizontal:absolute;mso-position-horizontal-relative:margin;mso-position-vertical:absolute;mso-position-vertical-relative:margin;mso-width-percent:0;mso-height-percent:0;mso-width-relative:margin;mso-height-relative:margin;v-text-anchor:top" o:gfxdata="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" filled="f" stroked="f" strokeweight=".5pt">
                     <v:textbox>
                       <w:txbxContent>
                         <w:p>
@@ -658,7 +626,6 @@
                               <w:lang w:val="en-US"/>
                             </w:rPr>
                           </w:pPr>
-                          <w:proofErr w:type="spellStart"/>
                           <w:r>
                             <w:rPr>
                               <w:rFonts w:ascii="Times New Roman" w:hAnsi="Times New Roman" w:cs="Times New Roman"/>
@@ -666,17 +633,7 @@
                               <w:szCs w:val="32"/>
                               <w:lang w:val="en-US"/>
                             </w:rPr>
-                            <w:t>Drashti</w:t>
-                          </w:r>
-                          <w:proofErr w:type="spellEnd"/>
-                          <w:r>
-                            <w:rPr>
-                              <w:rFonts w:ascii="Times New Roman" w:hAnsi="Times New Roman" w:cs="Times New Roman"/>
-                              <w:sz w:val="32"/>
-                              <w:szCs w:val="32"/>
-                              <w:lang w:val="en-US"/>
-                            </w:rPr>
-                            <w:t xml:space="preserve"> Bhatt</w:t>
+                            <w:t>Drashti Bhatt</w:t>
                           </w:r>
                         </w:p>
                         <w:p>
@@ -726,10 +683,13 @@
         </w:rPr>
       </w:pPr>
       <w:r>
+        <w:rPr>
+          <w:noProof/>
+        </w:rPr>
         <mc:AlternateContent>
           <mc:Choice Requires="wps">
             <w:drawing>
-              <wp:anchor distT="0" distB="0" distL="114300" distR="114300" simplePos="0" relativeHeight="251732480" behindDoc="1" locked="0" layoutInCell="1" allowOverlap="1" wp14:anchorId="53C24BD2" wp14:editId="4C9377E3">
+              <wp:anchor distT="0" distB="0" distL="114300" distR="114300" simplePos="0" relativeHeight="251732480" behindDoc="1" locked="0" layoutInCell="1" allowOverlap="1" wp14:anchorId="53C24BD2" wp14:editId="6C48AD20">
                 <wp:simplePos x="0" y="0"/>
                 <wp:positionH relativeFrom="margin">
                   <wp:align>center</wp:align>
@@ -738,7 +698,7 @@
                   <wp:align>bottom</wp:align>
                 </wp:positionV>
                 <wp:extent cx="1820545" cy="946150"/>
-                <wp:effectExtent l="0" t="0" r="8255" b="6350"/>
+                <wp:effectExtent l="0" t="0" r="0" b="6350"/>
                 <wp:wrapSquare wrapText="bothSides"/>
                 <wp:docPr id="6" name="Text Box 6"/>
                 <wp:cNvGraphicFramePr/>
@@ -754,9 +714,7 @@
                         <a:prstGeom prst="rect">
                           <a:avLst/>
                         </a:prstGeom>
-                        <a:solidFill>
-                          <a:schemeClr val="lt1"/>
-                        </a:solidFill>
+                        <a:noFill/>
                         <a:ln w="6350">
                           <a:noFill/>
                         </a:ln>
@@ -810,9 +768,20 @@
                                 <w:szCs w:val="32"/>
                                 <w:lang w:val="en-US"/>
                               </w:rPr>
-                              <w:t xml:space="preserve">KG </w:t>
+                              <w:t>KG Krunch</w:t>
                             </w:r>
-                            <w:proofErr w:type="spellStart"/>
+                          </w:p>
+                          <w:p>
+                            <w:pPr>
+                              <w:spacing w:after="0"/>
+                              <w:jc w:val="center"/>
+                              <w:rPr>
+                                <w:rFonts w:ascii="Times New Roman" w:hAnsi="Times New Roman" w:cs="Times New Roman"/>
+                                <w:sz w:val="32"/>
+                                <w:szCs w:val="32"/>
+                                <w:lang w:val="en-US"/>
+                              </w:rPr>
+                            </w:pPr>
                             <w:r>
                               <w:rPr>
                                 <w:rFonts w:ascii="Times New Roman" w:hAnsi="Times New Roman" w:cs="Times New Roman"/>
@@ -820,17 +789,7 @@
                                 <w:szCs w:val="32"/>
                                 <w:lang w:val="en-US"/>
                               </w:rPr>
-                              <w:t>Krunch</w:t>
-                            </w:r>
-                            <w:proofErr w:type="spellEnd"/>
-                            <w:r>
-                              <w:rPr>
-                                <w:rFonts w:ascii="Times New Roman" w:hAnsi="Times New Roman" w:cs="Times New Roman"/>
-                                <w:sz w:val="32"/>
-                                <w:szCs w:val="32"/>
-                                <w:lang w:val="en-US"/>
-                              </w:rPr>
-                              <w:t xml:space="preserve"> Solutions</w:t>
+                              <w:t>Solutions</w:t>
                             </w:r>
                           </w:p>
                         </w:txbxContent>
@@ -855,7 +814,7 @@
           </mc:Choice>
           <mc:Fallback>
             <w:pict>
-              <v:shape w14:anchorId="53C24BD2" id="Text Box 6" o:spid="_x0000_s1028" type="#_x0000_t202" style="position:absolute;left:0;text-align:left;margin-left:0;margin-top:0;width:143.35pt;height:74.5pt;z-index:-251584000;visibility:visible;mso-wrap-style:square;mso-width-percent:0;mso-height-percent:0;mso-wrap-distance-left:9pt;mso-wrap-distance-top:0;mso-wrap-distance-right:9pt;mso-wrap-distance-bottom:0;mso-position-horizontal:center;mso-position-horizontal-relative:margin;mso-position-vertical:bottom;mso-position-vertical-relative:margin;mso-width-percent:0;mso-height-percent:0;mso-width-relative:margin;mso-height-relative:margin;v-text-anchor:top" o:gfxdata="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" fillcolor="white [3201]" stroked="f" strokeweight=".5pt">
+              <v:shape w14:anchorId="53C24BD2" id="Text Box 6" o:spid="_x0000_s1028" type="#_x0000_t202" style="position:absolute;left:0;text-align:left;margin-left:0;margin-top:0;width:143.35pt;height:74.5pt;z-index:-251584000;visibility:visible;mso-wrap-style:square;mso-width-percent:0;mso-height-percent:0;mso-wrap-distance-left:9pt;mso-wrap-distance-top:0;mso-wrap-distance-right:9pt;mso-wrap-distance-bottom:0;mso-position-horizontal:center;mso-position-horizontal-relative:margin;mso-position-vertical:bottom;mso-position-vertical-relative:margin;mso-width-percent:0;mso-height-percent:0;mso-width-relative:margin;mso-height-relative:margin;v-text-anchor:top" o:gfxdata="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" filled="f" stroked="f" strokeweight=".5pt">
                 <v:textbox>
                   <w:txbxContent>
                     <w:p>
@@ -905,9 +864,20 @@
                           <w:szCs w:val="32"/>
                           <w:lang w:val="en-US"/>
                         </w:rPr>
-                        <w:t xml:space="preserve">KG </w:t>
+                        <w:t>KG Krunch</w:t>
                       </w:r>
-                      <w:proofErr w:type="spellStart"/>
+                    </w:p>
+                    <w:p>
+                      <w:pPr>
+                        <w:spacing w:after="0"/>
+                        <w:jc w:val="center"/>
+                        <w:rPr>
+                          <w:rFonts w:ascii="Times New Roman" w:hAnsi="Times New Roman" w:cs="Times New Roman"/>
+                          <w:sz w:val="32"/>
+                          <w:szCs w:val="32"/>
+                          <w:lang w:val="en-US"/>
+                        </w:rPr>
+                      </w:pPr>
                       <w:r>
                         <w:rPr>
                           <w:rFonts w:ascii="Times New Roman" w:hAnsi="Times New Roman" w:cs="Times New Roman"/>
@@ -915,17 +885,7 @@
                           <w:szCs w:val="32"/>
                           <w:lang w:val="en-US"/>
                         </w:rPr>
-                        <w:t>Krunch</w:t>
-                      </w:r>
-                      <w:proofErr w:type="spellEnd"/>
-                      <w:r>
-                        <w:rPr>
-                          <w:rFonts w:ascii="Times New Roman" w:hAnsi="Times New Roman" w:cs="Times New Roman"/>
-                          <w:sz w:val="32"/>
-                          <w:szCs w:val="32"/>
-                          <w:lang w:val="en-US"/>
-                        </w:rPr>
-                        <w:t xml:space="preserve"> Solutions</w:t>
+                        <w:t>Solutions</w:t>
                       </w:r>
                     </w:p>
                   </w:txbxContent>
@@ -951,6 +911,7 @@
           <w:docPartUnique/>
         </w:docPartObj>
       </w:sdtPr>
+      <w:sdtEndPr/>
       <w:sdtContent>
         <w:p>
           <w:pPr>
@@ -1163,7 +1124,7 @@
             <mc:AlternateContent>
               <mc:Choice Requires="wps">
                 <w:drawing>
-                  <wp:anchor distT="0" distB="0" distL="114300" distR="114300" simplePos="0" relativeHeight="251733504" behindDoc="1" locked="0" layoutInCell="1" allowOverlap="1" wp14:anchorId="604D3818" wp14:editId="0D6DD234">
+                  <wp:anchor distT="0" distB="0" distL="114300" distR="114300" simplePos="0" relativeHeight="251733504" behindDoc="1" locked="0" layoutInCell="1" allowOverlap="1" wp14:anchorId="604D3818" wp14:editId="0495D87A">
                     <wp:simplePos x="0" y="0"/>
                     <wp:positionH relativeFrom="margin">
                       <wp:posOffset>3784600</wp:posOffset>
@@ -1172,7 +1133,7 @@
                       <wp:posOffset>6487712</wp:posOffset>
                     </wp:positionV>
                     <wp:extent cx="1939925" cy="916305"/>
-                    <wp:effectExtent l="0" t="0" r="3175" b="0"/>
+                    <wp:effectExtent l="0" t="0" r="0" b="0"/>
                     <wp:wrapSquare wrapText="bothSides"/>
                     <wp:docPr id="7" name="Text Box 7"/>
                     <wp:cNvGraphicFramePr/>
@@ -1188,9 +1149,7 @@
                             <a:prstGeom prst="rect">
                               <a:avLst/>
                             </a:prstGeom>
-                            <a:solidFill>
-                              <a:schemeClr val="lt1"/>
-                            </a:solidFill>
+                            <a:noFill/>
                             <a:ln w="6350">
                               <a:noFill/>
                             </a:ln>
@@ -1308,7 +1267,7 @@
               </mc:Choice>
               <mc:Fallback>
                 <w:pict>
-                  <v:shape w14:anchorId="604D3818" id="Text Box 7" o:spid="_x0000_s1029" type="#_x0000_t202" style="position:absolute;left:0;text-align:left;margin-left:298pt;margin-top:510.85pt;width:152.75pt;height:72.15pt;z-index:-251582976;visibility:visible;mso-wrap-style:square;mso-width-percent:0;mso-height-percent:0;mso-wrap-distance-left:9pt;mso-wrap-distance-top:0;mso-wrap-distance-right:9pt;mso-wrap-distance-bottom:0;mso-position-horizontal:absolute;mso-position-horizontal-relative:margin;mso-position-vertical:absolute;mso-position-vertical-relative:margin;mso-width-percent:0;mso-height-percent:0;mso-width-relative:margin;mso-height-relative:margin;v-text-anchor:top" o:gfxdata="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" fillcolor="white [3201]" stroked="f" strokeweight=".5pt">
+                  <v:shape w14:anchorId="604D3818" id="Text Box 7" o:spid="_x0000_s1029" type="#_x0000_t202" style="position:absolute;left:0;text-align:left;margin-left:298pt;margin-top:510.85pt;width:152.75pt;height:72.15pt;z-index:-251582976;visibility:visible;mso-wrap-style:square;mso-width-percent:0;mso-height-percent:0;mso-wrap-distance-left:9pt;mso-wrap-distance-top:0;mso-wrap-distance-right:9pt;mso-wrap-distance-bottom:0;mso-position-horizontal:absolute;mso-position-horizontal-relative:margin;mso-position-vertical:absolute;mso-position-vertical-relative:margin;mso-width-percent:0;mso-height-percent:0;mso-width-relative:margin;mso-height-relative:margin;v-text-anchor:top" o:gfxdata="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" filled="f" stroked="f" strokeweight=".5pt">
                     <v:textbox>
                       <w:txbxContent>
                         <w:p>
@@ -1416,7 +1375,7 @@
             <mc:AlternateContent>
               <mc:Choice Requires="wps">
                 <w:drawing>
-                  <wp:anchor distT="0" distB="0" distL="114300" distR="114300" simplePos="0" relativeHeight="251734528" behindDoc="1" locked="0" layoutInCell="1" allowOverlap="1" wp14:anchorId="4925D46E" wp14:editId="4B535B00">
+                  <wp:anchor distT="0" distB="0" distL="114300" distR="114300" simplePos="0" relativeHeight="251734528" behindDoc="1" locked="0" layoutInCell="1" allowOverlap="1" wp14:anchorId="4925D46E" wp14:editId="02A00CE4">
                     <wp:simplePos x="0" y="0"/>
                     <wp:positionH relativeFrom="margin">
                       <wp:posOffset>0</wp:posOffset>
@@ -1441,9 +1400,7 @@
                             <a:prstGeom prst="rect">
                               <a:avLst/>
                             </a:prstGeom>
-                            <a:solidFill>
-                              <a:schemeClr val="lt1"/>
-                            </a:solidFill>
+                            <a:noFill/>
                             <a:ln w="6350">
                               <a:noFill/>
                             </a:ln>
@@ -1479,7 +1436,6 @@
                                     <w:lang w:val="en-US"/>
                                   </w:rPr>
                                 </w:pPr>
-                                <w:proofErr w:type="spellStart"/>
                                 <w:r>
                                   <w:rPr>
                                     <w:rFonts w:ascii="Times New Roman" w:hAnsi="Times New Roman" w:cs="Times New Roman"/>
@@ -1487,17 +1443,7 @@
                                     <w:szCs w:val="32"/>
                                     <w:lang w:val="en-US"/>
                                   </w:rPr>
-                                  <w:t>Drashti</w:t>
-                                </w:r>
-                                <w:proofErr w:type="spellEnd"/>
-                                <w:r>
-                                  <w:rPr>
-                                    <w:rFonts w:ascii="Times New Roman" w:hAnsi="Times New Roman" w:cs="Times New Roman"/>
-                                    <w:sz w:val="32"/>
-                                    <w:szCs w:val="32"/>
-                                    <w:lang w:val="en-US"/>
-                                  </w:rPr>
-                                  <w:t xml:space="preserve"> Bhatt</w:t>
+                                  <w:t>Drashti Bhatt</w:t>
                                 </w:r>
                               </w:p>
                               <w:p>
@@ -1542,7 +1488,7 @@
               </mc:Choice>
               <mc:Fallback>
                 <w:pict>
-                  <v:shape w14:anchorId="4925D46E" id="Text Box 8" o:spid="_x0000_s1030" type="#_x0000_t202" style="position:absolute;left:0;text-align:left;margin-left:0;margin-top:512.95pt;width:111.4pt;height:72.15pt;z-index:-251581952;visibility:visible;mso-wrap-style:square;mso-width-percent:0;mso-height-percent:0;mso-wrap-distance-left:9pt;mso-wrap-distance-top:0;mso-wrap-distance-right:9pt;mso-wrap-distance-bottom:0;mso-position-horizontal:absolute;mso-position-horizontal-relative:margin;mso-position-vertical:absolute;mso-position-vertical-relative:margin;mso-width-percent:0;mso-height-percent:0;mso-width-relative:margin;mso-height-relative:margin;v-text-anchor:top" o:gfxdata="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" fillcolor="white [3201]" stroked="f" strokeweight=".5pt">
+                  <v:shape w14:anchorId="4925D46E" id="Text Box 8" o:spid="_x0000_s1030" type="#_x0000_t202" style="position:absolute;left:0;text-align:left;margin-left:0;margin-top:512.95pt;width:111.4pt;height:72.15pt;z-index:-251581952;visibility:visible;mso-wrap-style:square;mso-width-percent:0;mso-height-percent:0;mso-wrap-distance-left:9pt;mso-wrap-distance-top:0;mso-wrap-distance-right:9pt;mso-wrap-distance-bottom:0;mso-position-horizontal:absolute;mso-position-horizontal-relative:margin;mso-position-vertical:absolute;mso-position-vertical-relative:margin;mso-width-percent:0;mso-height-percent:0;mso-width-relative:margin;mso-height-relative:margin;v-text-anchor:top" o:gfxdata="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" filled="f" stroked="f" strokeweight=".5pt">
                     <v:textbox>
                       <w:txbxContent>
                         <w:p>
@@ -1574,7 +1520,6 @@
                               <w:lang w:val="en-US"/>
                             </w:rPr>
                           </w:pPr>
-                          <w:proofErr w:type="spellStart"/>
                           <w:r>
                             <w:rPr>
                               <w:rFonts w:ascii="Times New Roman" w:hAnsi="Times New Roman" w:cs="Times New Roman"/>
@@ -1582,17 +1527,7 @@
                               <w:szCs w:val="32"/>
                               <w:lang w:val="en-US"/>
                             </w:rPr>
-                            <w:t>Drashti</w:t>
-                          </w:r>
-                          <w:proofErr w:type="spellEnd"/>
-                          <w:r>
-                            <w:rPr>
-                              <w:rFonts w:ascii="Times New Roman" w:hAnsi="Times New Roman" w:cs="Times New Roman"/>
-                              <w:sz w:val="32"/>
-                              <w:szCs w:val="32"/>
-                              <w:lang w:val="en-US"/>
-                            </w:rPr>
-                            <w:t xml:space="preserve"> Bhatt</w:t>
+                            <w:t>Drashti Bhatt</w:t>
                           </w:r>
                         </w:p>
                         <w:p>
@@ -1645,6 +1580,12 @@
         <w:sectPr>
           <w:pgSz w:w="11906" w:h="16838"/>
           <w:pgMar w:top="1440" w:right="1440" w:bottom="1440" w:left="1440" w:header="720" w:footer="720" w:gutter="0"/>
+          <w:pgBorders w:display="firstPage" w:offsetFrom="page">
+            <w:top w:val="twistedLines1" w:sz="18" w:space="24" w:color="7030A0"/>
+            <w:left w:val="twistedLines1" w:sz="18" w:space="24" w:color="7030A0"/>
+            <w:bottom w:val="twistedLines1" w:sz="18" w:space="24" w:color="7030A0"/>
+            <w:right w:val="twistedLines1" w:sz="18" w:space="24" w:color="7030A0"/>
+          </w:pgBorders>
           <w:pgNumType w:start="0"/>
           <w:cols w:space="720"/>
           <w:titlePg/>
@@ -1653,12 +1594,13 @@
       </w:pPr>
       <w:r>
         <w:rPr>
+          <w:noProof/>
           <w:color w:val="0070C0"/>
         </w:rPr>
         <mc:AlternateContent>
           <mc:Choice Requires="wps">
             <w:drawing>
-              <wp:anchor distT="0" distB="0" distL="114300" distR="114300" simplePos="0" relativeHeight="251738624" behindDoc="1" locked="0" layoutInCell="1" allowOverlap="1" wp14:anchorId="57D6DD13" wp14:editId="32947B72">
+              <wp:anchor distT="0" distB="0" distL="114300" distR="114300" simplePos="0" relativeHeight="251738624" behindDoc="1" locked="0" layoutInCell="1" allowOverlap="1" wp14:anchorId="57D6DD13" wp14:editId="2AC75EA0">
                 <wp:simplePos x="0" y="0"/>
                 <wp:positionH relativeFrom="margin">
                   <wp:align>center</wp:align>
@@ -1667,7 +1609,7 @@
                   <wp:align>bottom</wp:align>
                 </wp:positionV>
                 <wp:extent cx="1820545" cy="946150"/>
-                <wp:effectExtent l="0" t="0" r="8255" b="6350"/>
+                <wp:effectExtent l="0" t="0" r="0" b="6350"/>
                 <wp:wrapSquare wrapText="bothSides"/>
                 <wp:docPr id="9" name="Text Box 9"/>
                 <wp:cNvGraphicFramePr/>
@@ -1683,9 +1625,7 @@
                         <a:prstGeom prst="rect">
                           <a:avLst/>
                         </a:prstGeom>
-                        <a:solidFill>
-                          <a:schemeClr val="lt1"/>
-                        </a:solidFill>
+                        <a:noFill/>
                         <a:ln w="6350">
                           <a:noFill/>
                         </a:ln>
@@ -1739,9 +1679,20 @@
                                 <w:szCs w:val="32"/>
                                 <w:lang w:val="en-US"/>
                               </w:rPr>
-                              <w:t xml:space="preserve">KG </w:t>
+                              <w:t>KG Krunch</w:t>
                             </w:r>
-                            <w:proofErr w:type="spellStart"/>
+                          </w:p>
+                          <w:p>
+                            <w:pPr>
+                              <w:spacing w:after="0"/>
+                              <w:jc w:val="center"/>
+                              <w:rPr>
+                                <w:rFonts w:ascii="Times New Roman" w:hAnsi="Times New Roman" w:cs="Times New Roman"/>
+                                <w:sz w:val="32"/>
+                                <w:szCs w:val="32"/>
+                                <w:lang w:val="en-US"/>
+                              </w:rPr>
+                            </w:pPr>
                             <w:r>
                               <w:rPr>
                                 <w:rFonts w:ascii="Times New Roman" w:hAnsi="Times New Roman" w:cs="Times New Roman"/>
@@ -1749,17 +1700,7 @@
                                 <w:szCs w:val="32"/>
                                 <w:lang w:val="en-US"/>
                               </w:rPr>
-                              <w:t>Krunch</w:t>
-                            </w:r>
-                            <w:proofErr w:type="spellEnd"/>
-                            <w:r>
-                              <w:rPr>
-                                <w:rFonts w:ascii="Times New Roman" w:hAnsi="Times New Roman" w:cs="Times New Roman"/>
-                                <w:sz w:val="32"/>
-                                <w:szCs w:val="32"/>
-                                <w:lang w:val="en-US"/>
-                              </w:rPr>
-                              <w:t xml:space="preserve"> Solutions</w:t>
+                              <w:t>Solutions</w:t>
                             </w:r>
                           </w:p>
                         </w:txbxContent>
@@ -1784,7 +1725,7 @@
           </mc:Choice>
           <mc:Fallback>
             <w:pict>
-              <v:shape w14:anchorId="57D6DD13" id="Text Box 9" o:spid="_x0000_s1031" type="#_x0000_t202" style="position:absolute;margin-left:0;margin-top:0;width:143.35pt;height:74.5pt;z-index:-251577856;visibility:visible;mso-wrap-style:square;mso-width-percent:0;mso-height-percent:0;mso-wrap-distance-left:9pt;mso-wrap-distance-top:0;mso-wrap-distance-right:9pt;mso-wrap-distance-bottom:0;mso-position-horizontal:center;mso-position-horizontal-relative:margin;mso-position-vertical:bottom;mso-position-vertical-relative:margin;mso-width-percent:0;mso-height-percent:0;mso-width-relative:margin;mso-height-relative:margin;v-text-anchor:top" o:gfxdata="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" fillcolor="white [3201]" stroked="f" strokeweight=".5pt">
+              <v:shape w14:anchorId="57D6DD13" id="Text Box 9" o:spid="_x0000_s1031" type="#_x0000_t202" style="position:absolute;margin-left:0;margin-top:0;width:143.35pt;height:74.5pt;z-index:-251577856;visibility:visible;mso-wrap-style:square;mso-width-percent:0;mso-height-percent:0;mso-wrap-distance-left:9pt;mso-wrap-distance-top:0;mso-wrap-distance-right:9pt;mso-wrap-distance-bottom:0;mso-position-horizontal:center;mso-position-horizontal-relative:margin;mso-position-vertical:bottom;mso-position-vertical-relative:margin;mso-width-percent:0;mso-height-percent:0;mso-width-relative:margin;mso-height-relative:margin;v-text-anchor:top" o:gfxdata="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" filled="f" stroked="f" strokeweight=".5pt">
                 <v:textbox>
                   <w:txbxContent>
                     <w:p>
@@ -1834,9 +1775,20 @@
                           <w:szCs w:val="32"/>
                           <w:lang w:val="en-US"/>
                         </w:rPr>
-                        <w:t xml:space="preserve">KG </w:t>
+                        <w:t>KG Krunch</w:t>
                       </w:r>
-                      <w:proofErr w:type="spellStart"/>
+                    </w:p>
+                    <w:p>
+                      <w:pPr>
+                        <w:spacing w:after="0"/>
+                        <w:jc w:val="center"/>
+                        <w:rPr>
+                          <w:rFonts w:ascii="Times New Roman" w:hAnsi="Times New Roman" w:cs="Times New Roman"/>
+                          <w:sz w:val="32"/>
+                          <w:szCs w:val="32"/>
+                          <w:lang w:val="en-US"/>
+                        </w:rPr>
+                      </w:pPr>
                       <w:r>
                         <w:rPr>
                           <w:rFonts w:ascii="Times New Roman" w:hAnsi="Times New Roman" w:cs="Times New Roman"/>
@@ -1844,17 +1796,7 @@
                           <w:szCs w:val="32"/>
                           <w:lang w:val="en-US"/>
                         </w:rPr>
-                        <w:t>Krunch</w:t>
-                      </w:r>
-                      <w:proofErr w:type="spellEnd"/>
-                      <w:r>
-                        <w:rPr>
-                          <w:rFonts w:ascii="Times New Roman" w:hAnsi="Times New Roman" w:cs="Times New Roman"/>
-                          <w:sz w:val="32"/>
-                          <w:szCs w:val="32"/>
-                          <w:lang w:val="en-US"/>
-                        </w:rPr>
-                        <w:t xml:space="preserve"> Solutions</w:t>
+                        <w:t>Solutions</w:t>
                       </w:r>
                     </w:p>
                   </w:txbxContent>
@@ -1868,9 +1810,23 @@
     </w:p>
     <w:p>
       <w:pPr>
-        <w:pStyle w:val="BigTitle"/>
+        <w:pStyle w:val="Heading1"/>
+        <w:spacing w:after="240"/>
+        <w:jc w:val="center"/>
+        <w:rPr>
+          <w:b/>
+          <w:bCs/>
+          <w:sz w:val="72"/>
+          <w:szCs w:val="48"/>
+        </w:rPr>
       </w:pPr>
       <w:r>
+        <w:rPr>
+          <w:b/>
+          <w:bCs/>
+          <w:sz w:val="72"/>
+          <w:szCs w:val="48"/>
+        </w:rPr>
         <w:lastRenderedPageBreak/>
         <w:t>Acknowledgement</w:t>
       </w:r>
@@ -1883,25 +1839,115 @@
     <w:p>
       <w:pPr>
         <w:pStyle w:val="BigNormal"/>
-        <w:numPr>
-          <w:ilvl w:val="0"/>
-          <w:numId w:val="3"/>
-        </w:numPr>
+        <w:ind w:left="360"/>
       </w:pPr>
       <w:r>
-        <w:t>This is some text</w:t>
+        <w:t>In successfully completing of this project, many websites, blogs, posts, videos, discussions have helped me.</w:t>
+      </w:r>
+      <w:r>
+        <w:rPr>
+          <w:rStyle w:val="FootnoteReference"/>
+        </w:rPr>
+        <w:footnoteReference w:id="1"/>
+      </w:r>
+      <w:r>
+        <w:t xml:space="preserve"> I would like to thank all these, I have also upvoted these blogs, videos whenever it was possible.</w:t>
       </w:r>
     </w:p>
     <w:p>
       <w:pPr>
         <w:pStyle w:val="BigNormal"/>
-        <w:numPr>
-          <w:ilvl w:val="0"/>
-          <w:numId w:val="3"/>
-        </w:numPr>
+        <w:ind w:left="360"/>
       </w:pPr>
       <w:r>
-        <w:t>This is text 2</w:t>
+        <w:t xml:space="preserve">Every single problem in this project gave me a challenge, and I like </w:t>
+      </w:r>
+      <w:r>
+        <w:t>challenges,</w:t>
+      </w:r>
+      <w:r>
+        <w:t xml:space="preserve"> </w:t>
+      </w:r>
+      <w:r>
+        <w:t>it</w:t>
+      </w:r>
+      <w:r>
+        <w:t xml:space="preserve"> gave me huge confidence boost whenever I </w:t>
+      </w:r>
+      <w:r>
+        <w:t>solved any challenging problem.</w:t>
+      </w:r>
+    </w:p>
+    <w:p>
+      <w:pPr>
+        <w:pStyle w:val="BigNormal"/>
+        <w:ind w:left="360"/>
+      </w:pPr>
+      <w:r>
+        <w:t xml:space="preserve">The Company where I worked (KG Krunch Solutions) was also a big help, while I didn’t </w:t>
+      </w:r>
+      <w:r>
+        <w:t>make</w:t>
+      </w:r>
+      <w:r>
+        <w:t xml:space="preserve"> my</w:t>
+      </w:r>
+      <w:r>
+        <w:t xml:space="preserve"> project</w:t>
+      </w:r>
+      <w:r>
+        <w:t xml:space="preserve"> there, but I learned a lot while working there.</w:t>
+      </w:r>
+      <w:r>
+        <w:rPr>
+          <w:rStyle w:val="FootnoteReference"/>
+        </w:rPr>
+        <w:footnoteReference w:id="2"/>
+      </w:r>
+      <w:r>
+        <w:t xml:space="preserve"> I will be always thankful to the company and team. </w:t>
+      </w:r>
+    </w:p>
+    <w:p>
+      <w:pPr>
+        <w:pStyle w:val="BigNormal"/>
+        <w:ind w:left="360"/>
+      </w:pPr>
+      <w:r>
+        <w:t>This project doesn’t just show how much I know it also shows how much I don’t know. So, I’m looking forward to learn new things every day.</w:t>
+      </w:r>
+    </w:p>
+    <w:p>
+      <w:pPr>
+        <w:pStyle w:val="BigNormal"/>
+        <w:ind w:left="360"/>
+      </w:pPr>
+      <w:r>
+        <w:t>Now let’s come to the college “VIDHYADEEP INSTITUTE OF COMPUTER &amp; INFORMATION TECHNOLOGY”, while admin department was a pain to work with</w:t>
+      </w:r>
+      <w:r>
+        <w:t xml:space="preserve"> where I had some uneasy experiences, our department’s professors were easy on us, gave us lot of freedom. It was an experience in its own, and I thank all the faculty</w:t>
+      </w:r>
+      <w:r>
+        <w:t>.</w:t>
+      </w:r>
+      <w:r>
+        <w:t xml:space="preserve"> </w:t>
+      </w:r>
+      <w:r>
+        <w:rPr>
+          <w:rStyle w:val="FootnoteReference"/>
+        </w:rPr>
+        <w:footnoteReference w:id="3"/>
+      </w:r>
+    </w:p>
+    <w:p>
+      <w:pPr>
+        <w:pStyle w:val="BigNormal"/>
+        <w:ind w:left="360"/>
+      </w:pPr>
+      <w:r>
+        <w:t>For upcoming days and new things, I’m ready, one day at a time, finally thanks to all the people and things that helped me directly or indirectly.</w:t>
       </w:r>
     </w:p>
     <w:p>
@@ -1925,9 +1971,23 @@
     </w:p>
     <w:p>
       <w:pPr>
-        <w:pStyle w:val="BigTitle"/>
+        <w:pStyle w:val="Heading1"/>
+        <w:spacing w:after="240"/>
+        <w:jc w:val="center"/>
+        <w:rPr>
+          <w:b/>
+          <w:bCs/>
+          <w:sz w:val="72"/>
+          <w:szCs w:val="48"/>
+        </w:rPr>
       </w:pPr>
       <w:r>
+        <w:rPr>
+          <w:b/>
+          <w:bCs/>
+          <w:sz w:val="72"/>
+          <w:szCs w:val="48"/>
+        </w:rPr>
         <w:t>Index</w:t>
       </w:r>
     </w:p>
@@ -1946,18 +2006,20 @@
         <w:tblLook w:val="04A0" w:firstRow="1" w:lastRow="0" w:firstColumn="1" w:lastColumn="0" w:noHBand="0" w:noVBand="1"/>
       </w:tblPr>
       <w:tblGrid>
-        <w:gridCol w:w="1358"/>
-        <w:gridCol w:w="7658"/>
+        <w:gridCol w:w="1074"/>
+        <w:gridCol w:w="6840"/>
+        <w:gridCol w:w="1102"/>
       </w:tblGrid>
       <w:tr>
         <w:trPr>
           <w:cnfStyle w:val="100000000000" w:firstRow="1" w:lastRow="0" w:firstColumn="0" w:lastColumn="0" w:oddVBand="0" w:evenVBand="0" w:oddHBand="0" w:evenHBand="0" w:firstRowFirstColumn="0" w:firstRowLastColumn="0" w:lastRowFirstColumn="0" w:lastRowLastColumn="0"/>
           <w:trHeight w:val="557"/>
+          <w:tblHeader/>
         </w:trPr>
         <w:tc>
           <w:tcPr>
             <w:cnfStyle w:val="001000000000" w:firstRow="0" w:lastRow="0" w:firstColumn="1" w:lastColumn="0" w:oddVBand="0" w:evenVBand="0" w:oddHBand="0" w:evenHBand="0" w:firstRowFirstColumn="0" w:firstRowLastColumn="0" w:lastRowFirstColumn="0" w:lastRowLastColumn="0"/>
-            <w:tcW w:w="753" w:type="pct"/>
+            <w:tcW w:w="596" w:type="pct"/>
             <w:tcBorders>
               <w:bottom w:val="single" w:sz="18" w:space="0" w:color="CC99FF"/>
             </w:tcBorders>
@@ -1969,25 +2031,28 @@
               <w:jc w:val="center"/>
               <w:rPr>
                 <w:rFonts w:eastAsiaTheme="majorEastAsia"/>
-                <w:sz w:val="32"/>
-                <w:szCs w:val="32"/>
                 <w:lang w:val="en-US" w:bidi="ar-SA"/>
               </w:rPr>
             </w:pPr>
             <w:r>
               <w:rPr>
                 <w:rFonts w:eastAsiaTheme="majorEastAsia"/>
-                <w:sz w:val="32"/>
-                <w:szCs w:val="32"/>
                 <w:lang w:val="en-US" w:bidi="ar-SA"/>
               </w:rPr>
               <w:t>Sr. No</w:t>
+            </w:r>
+            <w:r>
+              <w:rPr>
+                <w:rFonts w:eastAsiaTheme="majorEastAsia"/>
+                <w:lang w:val="en-US" w:bidi="ar-SA"/>
+              </w:rPr>
+              <w:t>.</w:t>
             </w:r>
           </w:p>
         </w:tc>
         <w:tc>
           <w:tcPr>
-            <w:tcW w:w="4247" w:type="pct"/>
+            <w:tcW w:w="3793" w:type="pct"/>
             <w:tcBorders>
               <w:bottom w:val="single" w:sz="18" w:space="0" w:color="CC99FF"/>
             </w:tcBorders>
@@ -2000,19 +2065,42 @@
               <w:cnfStyle w:val="100000000000" w:firstRow="1" w:lastRow="0" w:firstColumn="0" w:lastColumn="0" w:oddVBand="0" w:evenVBand="0" w:oddHBand="0" w:evenHBand="0" w:firstRowFirstColumn="0" w:firstRowLastColumn="0" w:lastRowFirstColumn="0" w:lastRowLastColumn="0"/>
               <w:rPr>
                 <w:rFonts w:eastAsiaTheme="majorEastAsia"/>
-                <w:sz w:val="32"/>
-                <w:szCs w:val="32"/>
                 <w:lang w:val="en-US" w:bidi="ar-SA"/>
               </w:rPr>
             </w:pPr>
             <w:r>
               <w:rPr>
                 <w:rFonts w:eastAsiaTheme="majorEastAsia"/>
-                <w:sz w:val="32"/>
-                <w:szCs w:val="32"/>
                 <w:lang w:val="en-US" w:bidi="ar-SA"/>
               </w:rPr>
               <w:t>Description</w:t>
+            </w:r>
+          </w:p>
+        </w:tc>
+        <w:tc>
+          <w:tcPr>
+            <w:tcW w:w="611" w:type="pct"/>
+            <w:tcBorders>
+              <w:bottom w:val="single" w:sz="18" w:space="0" w:color="CC99FF"/>
+            </w:tcBorders>
+            <w:vAlign w:val="center"/>
+          </w:tcPr>
+          <w:p>
+            <w:pPr>
+              <w:pStyle w:val="BigNormal"/>
+              <w:jc w:val="center"/>
+              <w:cnfStyle w:val="100000000000" w:firstRow="1" w:lastRow="0" w:firstColumn="0" w:lastColumn="0" w:oddVBand="0" w:evenVBand="0" w:oddHBand="0" w:evenHBand="0" w:firstRowFirstColumn="0" w:firstRowLastColumn="0" w:lastRowFirstColumn="0" w:lastRowLastColumn="0"/>
+              <w:rPr>
+                <w:rFonts w:eastAsiaTheme="majorEastAsia"/>
+                <w:lang w:val="en-US" w:bidi="ar-SA"/>
+              </w:rPr>
+            </w:pPr>
+            <w:r>
+              <w:rPr>
+                <w:rFonts w:eastAsiaTheme="majorEastAsia"/>
+                <w:lang w:val="en-US" w:bidi="ar-SA"/>
+              </w:rPr>
+              <w:t>Pg. No.</w:t>
             </w:r>
           </w:p>
         </w:tc>
@@ -2024,7 +2112,7 @@
         <w:tc>
           <w:tcPr>
             <w:cnfStyle w:val="001000000000" w:firstRow="0" w:lastRow="0" w:firstColumn="1" w:lastColumn="0" w:oddVBand="0" w:evenVBand="0" w:oddHBand="0" w:evenHBand="0" w:firstRowFirstColumn="0" w:firstRowLastColumn="0" w:lastRowFirstColumn="0" w:lastRowLastColumn="0"/>
-            <w:tcW w:w="753" w:type="pct"/>
+            <w:tcW w:w="596" w:type="pct"/>
             <w:tcBorders>
               <w:top w:val="single" w:sz="18" w:space="0" w:color="CC99FF"/>
             </w:tcBorders>
@@ -2036,12 +2124,16 @@
               <w:jc w:val="center"/>
               <w:rPr>
                 <w:rFonts w:eastAsiaTheme="majorEastAsia"/>
+                <w:sz w:val="24"/>
+                <w:szCs w:val="24"/>
                 <w:lang w:val="en-US" w:bidi="ar-SA"/>
               </w:rPr>
             </w:pPr>
             <w:r>
               <w:rPr>
                 <w:rFonts w:eastAsiaTheme="majorEastAsia"/>
+                <w:sz w:val="24"/>
+                <w:szCs w:val="24"/>
                 <w:lang w:val="en-US" w:bidi="ar-SA"/>
               </w:rPr>
               <w:t>1</w:t>
@@ -2050,7 +2142,7 @@
         </w:tc>
         <w:tc>
           <w:tcPr>
-            <w:tcW w:w="4247" w:type="pct"/>
+            <w:tcW w:w="3793" w:type="pct"/>
             <w:tcBorders>
               <w:top w:val="single" w:sz="18" w:space="0" w:color="CC99FF"/>
             </w:tcBorders>
@@ -2063,6 +2155,205 @@
               <w:cnfStyle w:val="000000000000" w:firstRow="0" w:lastRow="0" w:firstColumn="0" w:lastColumn="0" w:oddVBand="0" w:evenVBand="0" w:oddHBand="0" w:evenHBand="0" w:firstRowFirstColumn="0" w:firstRowLastColumn="0" w:lastRowFirstColumn="0" w:lastRowLastColumn="0"/>
               <w:rPr>
                 <w:rFonts w:eastAsiaTheme="majorEastAsia"/>
+                <w:sz w:val="24"/>
+                <w:szCs w:val="24"/>
+                <w:lang w:val="en-US" w:bidi="ar-SA"/>
+              </w:rPr>
+            </w:pPr>
+            <w:r>
+              <w:rPr>
+                <w:rFonts w:eastAsiaTheme="majorEastAsia"/>
+                <w:sz w:val="24"/>
+                <w:szCs w:val="24"/>
+                <w:lang w:val="en-US" w:bidi="ar-SA"/>
+              </w:rPr>
+              <w:fldChar w:fldCharType="begin"/>
+            </w:r>
+            <w:r>
+              <w:rPr>
+                <w:rFonts w:eastAsiaTheme="majorEastAsia"/>
+                <w:sz w:val="24"/>
+                <w:szCs w:val="24"/>
+                <w:lang w:val="en-US" w:bidi="ar-SA"/>
+              </w:rPr>
+              <w:instrText xml:space="preserve"> REF _Ref99093804 \h </w:instrText>
+            </w:r>
+            <w:r>
+              <w:rPr>
+                <w:rFonts w:eastAsiaTheme="majorEastAsia"/>
+                <w:sz w:val="24"/>
+                <w:szCs w:val="24"/>
+                <w:lang w:val="en-US" w:bidi="ar-SA"/>
+              </w:rPr>
+            </w:r>
+            <w:r>
+              <w:rPr>
+                <w:rFonts w:eastAsiaTheme="majorEastAsia"/>
+                <w:sz w:val="24"/>
+                <w:szCs w:val="24"/>
+                <w:lang w:val="en-US" w:bidi="ar-SA"/>
+              </w:rPr>
+              <w:fldChar w:fldCharType="separate"/>
+            </w:r>
+            <w:r>
+              <w:br w:type="column"/>
+            </w:r>
+            <w:r>
+              <w:t>Company Profile</w:t>
+            </w:r>
+            <w:r>
+              <w:rPr>
+                <w:rFonts w:eastAsiaTheme="majorEastAsia"/>
+                <w:sz w:val="24"/>
+                <w:szCs w:val="24"/>
+                <w:lang w:val="en-US" w:bidi="ar-SA"/>
+              </w:rPr>
+              <w:fldChar w:fldCharType="end"/>
+            </w:r>
+          </w:p>
+        </w:tc>
+        <w:tc>
+          <w:tcPr>
+            <w:tcW w:w="611" w:type="pct"/>
+            <w:tcBorders>
+              <w:top w:val="single" w:sz="18" w:space="0" w:color="CC99FF"/>
+            </w:tcBorders>
+            <w:vAlign w:val="center"/>
+          </w:tcPr>
+          <w:p>
+            <w:pPr>
+              <w:pStyle w:val="BigNormal"/>
+              <w:jc w:val="center"/>
+              <w:cnfStyle w:val="000000000000" w:firstRow="0" w:lastRow="0" w:firstColumn="0" w:lastColumn="0" w:oddVBand="0" w:evenVBand="0" w:oddHBand="0" w:evenHBand="0" w:firstRowFirstColumn="0" w:firstRowLastColumn="0" w:lastRowFirstColumn="0" w:lastRowLastColumn="0"/>
+              <w:rPr>
+                <w:rFonts w:eastAsiaTheme="majorEastAsia"/>
+                <w:sz w:val="24"/>
+                <w:szCs w:val="24"/>
+                <w:lang w:val="en-US" w:bidi="ar-SA"/>
+              </w:rPr>
+            </w:pPr>
+            <w:r>
+              <w:rPr>
+                <w:rFonts w:eastAsiaTheme="majorEastAsia"/>
+                <w:sz w:val="24"/>
+                <w:szCs w:val="24"/>
+                <w:lang w:val="en-US" w:bidi="ar-SA"/>
+              </w:rPr>
+              <w:fldChar w:fldCharType="begin"/>
+            </w:r>
+            <w:r>
+              <w:rPr>
+                <w:rFonts w:eastAsiaTheme="majorEastAsia"/>
+                <w:sz w:val="24"/>
+                <w:szCs w:val="24"/>
+                <w:lang w:val="en-US" w:bidi="ar-SA"/>
+              </w:rPr>
+              <w:instrText xml:space="preserve"> PAGEREF _Ref99093855 \h </w:instrText>
+            </w:r>
+            <w:r>
+              <w:rPr>
+                <w:rFonts w:eastAsiaTheme="majorEastAsia"/>
+                <w:sz w:val="24"/>
+                <w:szCs w:val="24"/>
+                <w:lang w:val="en-US" w:bidi="ar-SA"/>
+              </w:rPr>
+            </w:r>
+            <w:r>
+              <w:rPr>
+                <w:rFonts w:eastAsiaTheme="majorEastAsia"/>
+                <w:sz w:val="24"/>
+                <w:szCs w:val="24"/>
+                <w:lang w:val="en-US" w:bidi="ar-SA"/>
+              </w:rPr>
+              <w:fldChar w:fldCharType="separate"/>
+            </w:r>
+            <w:r>
+              <w:rPr>
+                <w:rFonts w:eastAsiaTheme="majorEastAsia"/>
+                <w:noProof/>
+                <w:sz w:val="24"/>
+                <w:szCs w:val="24"/>
+                <w:lang w:val="en-US" w:bidi="ar-SA"/>
+              </w:rPr>
+              <w:t>2</w:t>
+            </w:r>
+            <w:r>
+              <w:rPr>
+                <w:rFonts w:eastAsiaTheme="majorEastAsia"/>
+                <w:sz w:val="24"/>
+                <w:szCs w:val="24"/>
+                <w:lang w:val="en-US" w:bidi="ar-SA"/>
+              </w:rPr>
+              <w:fldChar w:fldCharType="end"/>
+            </w:r>
+          </w:p>
+        </w:tc>
+      </w:tr>
+      <w:tr>
+        <w:trPr>
+          <w:trHeight w:val="557"/>
+        </w:trPr>
+        <w:tc>
+          <w:tcPr>
+            <w:cnfStyle w:val="001000000000" w:firstRow="0" w:lastRow="0" w:firstColumn="1" w:lastColumn="0" w:oddVBand="0" w:evenVBand="0" w:oddHBand="0" w:evenHBand="0" w:firstRowFirstColumn="0" w:firstRowLastColumn="0" w:lastRowFirstColumn="0" w:lastRowLastColumn="0"/>
+            <w:tcW w:w="596" w:type="pct"/>
+            <w:vAlign w:val="center"/>
+          </w:tcPr>
+          <w:p>
+            <w:pPr>
+              <w:pStyle w:val="BigNormal"/>
+              <w:jc w:val="center"/>
+              <w:rPr>
+                <w:rFonts w:eastAsiaTheme="majorEastAsia"/>
+                <w:sz w:val="24"/>
+                <w:szCs w:val="24"/>
+                <w:lang w:val="en-US" w:bidi="ar-SA"/>
+              </w:rPr>
+            </w:pPr>
+            <w:r>
+              <w:rPr>
+                <w:rFonts w:eastAsiaTheme="majorEastAsia"/>
+                <w:sz w:val="24"/>
+                <w:szCs w:val="24"/>
+                <w:lang w:val="en-US" w:bidi="ar-SA"/>
+              </w:rPr>
+              <w:t>2</w:t>
+            </w:r>
+          </w:p>
+        </w:tc>
+        <w:tc>
+          <w:tcPr>
+            <w:tcW w:w="3793" w:type="pct"/>
+            <w:vAlign w:val="center"/>
+          </w:tcPr>
+          <w:p>
+            <w:pPr>
+              <w:pStyle w:val="BigNormal"/>
+              <w:jc w:val="left"/>
+              <w:cnfStyle w:val="000000000000" w:firstRow="0" w:lastRow="0" w:firstColumn="0" w:lastColumn="0" w:oddVBand="0" w:evenVBand="0" w:oddHBand="0" w:evenHBand="0" w:firstRowFirstColumn="0" w:firstRowLastColumn="0" w:lastRowFirstColumn="0" w:lastRowLastColumn="0"/>
+              <w:rPr>
+                <w:rFonts w:eastAsiaTheme="majorEastAsia"/>
+                <w:sz w:val="24"/>
+                <w:szCs w:val="24"/>
+                <w:lang w:val="en-US" w:bidi="ar-SA"/>
+              </w:rPr>
+            </w:pPr>
+          </w:p>
+        </w:tc>
+        <w:tc>
+          <w:tcPr>
+            <w:tcW w:w="611" w:type="pct"/>
+            <w:vAlign w:val="center"/>
+          </w:tcPr>
+          <w:p>
+            <w:pPr>
+              <w:pStyle w:val="BigNormal"/>
+              <w:jc w:val="center"/>
+              <w:cnfStyle w:val="000000000000" w:firstRow="0" w:lastRow="0" w:firstColumn="0" w:lastColumn="0" w:oddVBand="0" w:evenVBand="0" w:oddHBand="0" w:evenHBand="0" w:firstRowFirstColumn="0" w:firstRowLastColumn="0" w:lastRowFirstColumn="0" w:lastRowLastColumn="0"/>
+              <w:rPr>
+                <w:rFonts w:eastAsiaTheme="majorEastAsia"/>
+                <w:sz w:val="24"/>
+                <w:szCs w:val="24"/>
                 <w:lang w:val="en-US" w:bidi="ar-SA"/>
               </w:rPr>
             </w:pPr>
@@ -2076,7 +2367,7 @@
         <w:tc>
           <w:tcPr>
             <w:cnfStyle w:val="001000000000" w:firstRow="0" w:lastRow="0" w:firstColumn="1" w:lastColumn="0" w:oddVBand="0" w:evenVBand="0" w:oddHBand="0" w:evenHBand="0" w:firstRowFirstColumn="0" w:firstRowLastColumn="0" w:lastRowFirstColumn="0" w:lastRowLastColumn="0"/>
-            <w:tcW w:w="753" w:type="pct"/>
+            <w:tcW w:w="596" w:type="pct"/>
             <w:vAlign w:val="center"/>
           </w:tcPr>
           <w:p>
@@ -2085,14 +2376,25 @@
               <w:jc w:val="center"/>
               <w:rPr>
                 <w:rFonts w:eastAsiaTheme="majorEastAsia"/>
+                <w:sz w:val="24"/>
+                <w:szCs w:val="24"/>
                 <w:lang w:val="en-US" w:bidi="ar-SA"/>
               </w:rPr>
             </w:pPr>
+            <w:r>
+              <w:rPr>
+                <w:rFonts w:eastAsiaTheme="majorEastAsia"/>
+                <w:sz w:val="24"/>
+                <w:szCs w:val="24"/>
+                <w:lang w:val="en-US" w:bidi="ar-SA"/>
+              </w:rPr>
+              <w:t>3</w:t>
+            </w:r>
           </w:p>
         </w:tc>
         <w:tc>
           <w:tcPr>
-            <w:tcW w:w="4247" w:type="pct"/>
+            <w:tcW w:w="3793" w:type="pct"/>
             <w:vAlign w:val="center"/>
           </w:tcPr>
           <w:p>
@@ -2102,6 +2404,27 @@
               <w:cnfStyle w:val="000000000000" w:firstRow="0" w:lastRow="0" w:firstColumn="0" w:lastColumn="0" w:oddVBand="0" w:evenVBand="0" w:oddHBand="0" w:evenHBand="0" w:firstRowFirstColumn="0" w:firstRowLastColumn="0" w:lastRowFirstColumn="0" w:lastRowLastColumn="0"/>
               <w:rPr>
                 <w:rFonts w:eastAsiaTheme="majorEastAsia"/>
+                <w:sz w:val="24"/>
+                <w:szCs w:val="24"/>
+                <w:lang w:val="en-US" w:bidi="ar-SA"/>
+              </w:rPr>
+            </w:pPr>
+          </w:p>
+        </w:tc>
+        <w:tc>
+          <w:tcPr>
+            <w:tcW w:w="611" w:type="pct"/>
+            <w:vAlign w:val="center"/>
+          </w:tcPr>
+          <w:p>
+            <w:pPr>
+              <w:pStyle w:val="BigNormal"/>
+              <w:jc w:val="center"/>
+              <w:cnfStyle w:val="000000000000" w:firstRow="0" w:lastRow="0" w:firstColumn="0" w:lastColumn="0" w:oddVBand="0" w:evenVBand="0" w:oddHBand="0" w:evenHBand="0" w:firstRowFirstColumn="0" w:firstRowLastColumn="0" w:lastRowFirstColumn="0" w:lastRowLastColumn="0"/>
+              <w:rPr>
+                <w:rFonts w:eastAsiaTheme="majorEastAsia"/>
+                <w:sz w:val="24"/>
+                <w:szCs w:val="24"/>
                 <w:lang w:val="en-US" w:bidi="ar-SA"/>
               </w:rPr>
             </w:pPr>
@@ -2115,7 +2438,7 @@
         <w:tc>
           <w:tcPr>
             <w:cnfStyle w:val="001000000000" w:firstRow="0" w:lastRow="0" w:firstColumn="1" w:lastColumn="0" w:oddVBand="0" w:evenVBand="0" w:oddHBand="0" w:evenHBand="0" w:firstRowFirstColumn="0" w:firstRowLastColumn="0" w:lastRowFirstColumn="0" w:lastRowLastColumn="0"/>
-            <w:tcW w:w="753" w:type="pct"/>
+            <w:tcW w:w="596" w:type="pct"/>
             <w:vAlign w:val="center"/>
           </w:tcPr>
           <w:p>
@@ -2124,14 +2447,25 @@
               <w:jc w:val="center"/>
               <w:rPr>
                 <w:rFonts w:eastAsiaTheme="majorEastAsia"/>
+                <w:sz w:val="24"/>
+                <w:szCs w:val="24"/>
                 <w:lang w:val="en-US" w:bidi="ar-SA"/>
               </w:rPr>
             </w:pPr>
+            <w:r>
+              <w:rPr>
+                <w:rFonts w:eastAsiaTheme="majorEastAsia"/>
+                <w:sz w:val="24"/>
+                <w:szCs w:val="24"/>
+                <w:lang w:val="en-US" w:bidi="ar-SA"/>
+              </w:rPr>
+              <w:t>4</w:t>
+            </w:r>
           </w:p>
         </w:tc>
         <w:tc>
           <w:tcPr>
-            <w:tcW w:w="4247" w:type="pct"/>
+            <w:tcW w:w="3793" w:type="pct"/>
             <w:vAlign w:val="center"/>
           </w:tcPr>
           <w:p>
@@ -2141,6 +2475,27 @@
               <w:cnfStyle w:val="000000000000" w:firstRow="0" w:lastRow="0" w:firstColumn="0" w:lastColumn="0" w:oddVBand="0" w:evenVBand="0" w:oddHBand="0" w:evenHBand="0" w:firstRowFirstColumn="0" w:firstRowLastColumn="0" w:lastRowFirstColumn="0" w:lastRowLastColumn="0"/>
               <w:rPr>
                 <w:rFonts w:eastAsiaTheme="majorEastAsia"/>
+                <w:sz w:val="24"/>
+                <w:szCs w:val="24"/>
+                <w:lang w:val="en-US" w:bidi="ar-SA"/>
+              </w:rPr>
+            </w:pPr>
+          </w:p>
+        </w:tc>
+        <w:tc>
+          <w:tcPr>
+            <w:tcW w:w="611" w:type="pct"/>
+            <w:vAlign w:val="center"/>
+          </w:tcPr>
+          <w:p>
+            <w:pPr>
+              <w:pStyle w:val="BigNormal"/>
+              <w:jc w:val="center"/>
+              <w:cnfStyle w:val="000000000000" w:firstRow="0" w:lastRow="0" w:firstColumn="0" w:lastColumn="0" w:oddVBand="0" w:evenVBand="0" w:oddHBand="0" w:evenHBand="0" w:firstRowFirstColumn="0" w:firstRowLastColumn="0" w:lastRowFirstColumn="0" w:lastRowLastColumn="0"/>
+              <w:rPr>
+                <w:rFonts w:eastAsiaTheme="majorEastAsia"/>
+                <w:sz w:val="24"/>
+                <w:szCs w:val="24"/>
                 <w:lang w:val="en-US" w:bidi="ar-SA"/>
               </w:rPr>
             </w:pPr>
@@ -2154,7 +2509,7 @@
         <w:tc>
           <w:tcPr>
             <w:cnfStyle w:val="001000000000" w:firstRow="0" w:lastRow="0" w:firstColumn="1" w:lastColumn="0" w:oddVBand="0" w:evenVBand="0" w:oddHBand="0" w:evenHBand="0" w:firstRowFirstColumn="0" w:firstRowLastColumn="0" w:lastRowFirstColumn="0" w:lastRowLastColumn="0"/>
-            <w:tcW w:w="753" w:type="pct"/>
+            <w:tcW w:w="596" w:type="pct"/>
             <w:vAlign w:val="center"/>
           </w:tcPr>
           <w:p>
@@ -2163,14 +2518,25 @@
               <w:jc w:val="center"/>
               <w:rPr>
                 <w:rFonts w:eastAsiaTheme="majorEastAsia"/>
+                <w:sz w:val="24"/>
+                <w:szCs w:val="24"/>
                 <w:lang w:val="en-US" w:bidi="ar-SA"/>
               </w:rPr>
             </w:pPr>
+            <w:r>
+              <w:rPr>
+                <w:rFonts w:eastAsiaTheme="majorEastAsia"/>
+                <w:sz w:val="24"/>
+                <w:szCs w:val="24"/>
+                <w:lang w:val="en-US" w:bidi="ar-SA"/>
+              </w:rPr>
+              <w:t>5</w:t>
+            </w:r>
           </w:p>
         </w:tc>
         <w:tc>
           <w:tcPr>
-            <w:tcW w:w="4247" w:type="pct"/>
+            <w:tcW w:w="3793" w:type="pct"/>
             <w:vAlign w:val="center"/>
           </w:tcPr>
           <w:p>
@@ -2180,45 +2546,27 @@
               <w:cnfStyle w:val="000000000000" w:firstRow="0" w:lastRow="0" w:firstColumn="0" w:lastColumn="0" w:oddVBand="0" w:evenVBand="0" w:oddHBand="0" w:evenHBand="0" w:firstRowFirstColumn="0" w:firstRowLastColumn="0" w:lastRowFirstColumn="0" w:lastRowLastColumn="0"/>
               <w:rPr>
                 <w:rFonts w:eastAsiaTheme="majorEastAsia"/>
+                <w:sz w:val="24"/>
+                <w:szCs w:val="24"/>
                 <w:lang w:val="en-US" w:bidi="ar-SA"/>
               </w:rPr>
             </w:pPr>
           </w:p>
         </w:tc>
-      </w:tr>
-      <w:tr>
-        <w:trPr>
-          <w:trHeight w:val="557"/>
-        </w:trPr>
         <w:tc>
           <w:tcPr>
-            <w:cnfStyle w:val="001000000000" w:firstRow="0" w:lastRow="0" w:firstColumn="1" w:lastColumn="0" w:oddVBand="0" w:evenVBand="0" w:oddHBand="0" w:evenHBand="0" w:firstRowFirstColumn="0" w:firstRowLastColumn="0" w:lastRowFirstColumn="0" w:lastRowLastColumn="0"/>
-            <w:tcW w:w="753" w:type="pct"/>
+            <w:tcW w:w="611" w:type="pct"/>
             <w:vAlign w:val="center"/>
           </w:tcPr>
           <w:p>
             <w:pPr>
               <w:pStyle w:val="BigNormal"/>
               <w:jc w:val="center"/>
+              <w:cnfStyle w:val="000000000000" w:firstRow="0" w:lastRow="0" w:firstColumn="0" w:lastColumn="0" w:oddVBand="0" w:evenVBand="0" w:oddHBand="0" w:evenHBand="0" w:firstRowFirstColumn="0" w:firstRowLastColumn="0" w:lastRowFirstColumn="0" w:lastRowLastColumn="0"/>
               <w:rPr>
                 <w:rFonts w:eastAsiaTheme="majorEastAsia"/>
-                <w:lang w:val="en-US" w:bidi="ar-SA"/>
-              </w:rPr>
-            </w:pPr>
-          </w:p>
-        </w:tc>
-        <w:tc>
-          <w:tcPr>
-            <w:tcW w:w="4247" w:type="pct"/>
-            <w:vAlign w:val="center"/>
-          </w:tcPr>
-          <w:p>
-            <w:pPr>
-              <w:pStyle w:val="BigNormal"/>
-              <w:jc w:val="left"/>
-              <w:cnfStyle w:val="000000000000" w:firstRow="0" w:lastRow="0" w:firstColumn="0" w:lastColumn="0" w:oddVBand="0" w:evenVBand="0" w:oddHBand="0" w:evenHBand="0" w:firstRowFirstColumn="0" w:firstRowLastColumn="0" w:lastRowFirstColumn="0" w:lastRowLastColumn="0"/>
-              <w:rPr>
-                <w:rFonts w:eastAsiaTheme="majorEastAsia"/>
+                <w:sz w:val="24"/>
+                <w:szCs w:val="24"/>
                 <w:lang w:val="en-US" w:bidi="ar-SA"/>
               </w:rPr>
             </w:pPr>
@@ -2244,9 +2592,10 @@
     </w:p>
     <w:p>
       <w:pPr>
-        <w:pStyle w:val="BigNormal"/>
+        <w:pStyle w:val="Heading1"/>
         <w:sectPr>
           <w:headerReference w:type="default" r:id="rId8"/>
+          <w:footerReference w:type="default" r:id="rId9"/>
           <w:pgSz w:w="11906" w:h="16838"/>
           <w:pgMar w:top="1440" w:right="1440" w:bottom="1440" w:left="1440" w:header="720" w:footer="720" w:gutter="0"/>
           <w:pgNumType w:start="1"/>
@@ -2257,46 +2606,979 @@
     </w:p>
     <w:p>
       <w:pPr>
-        <w:pStyle w:val="1NormalTitle"/>
-      </w:pPr>
+        <w:pStyle w:val="Heading1"/>
+      </w:pPr>
+      <w:bookmarkStart w:id="0" w:name="_Ref99093804"/>
+      <w:bookmarkStart w:id="1" w:name="_Ref99093855"/>
       <w:r>
         <w:lastRenderedPageBreak/>
         <w:t>Company Profile</w:t>
       </w:r>
+      <w:bookmarkEnd w:id="0"/>
+      <w:bookmarkEnd w:id="1"/>
     </w:p>
+    <w:p/>
+    <w:tbl>
+      <w:tblPr>
+        <w:tblStyle w:val="purpleTable"/>
+        <w:tblW w:w="0" w:type="auto"/>
+        <w:tblLook w:val="0480" w:firstRow="0" w:lastRow="0" w:firstColumn="1" w:lastColumn="0" w:noHBand="0" w:noVBand="1"/>
+      </w:tblPr>
+      <w:tblGrid>
+        <w:gridCol w:w="4508"/>
+        <w:gridCol w:w="4508"/>
+      </w:tblGrid>
+      <w:tr>
+        <w:trPr>
+          <w:cnfStyle w:val="000000100000" w:firstRow="0" w:lastRow="0" w:firstColumn="0" w:lastColumn="0" w:oddVBand="0" w:evenVBand="0" w:oddHBand="1" w:evenHBand="0" w:firstRowFirstColumn="0" w:firstRowLastColumn="0" w:lastRowFirstColumn="0" w:lastRowLastColumn="0"/>
+          <w:trHeight w:val="572"/>
+        </w:trPr>
+        <w:tc>
+          <w:tcPr>
+            <w:cnfStyle w:val="001000000000" w:firstRow="0" w:lastRow="0" w:firstColumn="1" w:lastColumn="0" w:oddVBand="0" w:evenVBand="0" w:oddHBand="0" w:evenHBand="0" w:firstRowFirstColumn="0" w:firstRowLastColumn="0" w:lastRowFirstColumn="0" w:lastRowLastColumn="0"/>
+            <w:tcW w:w="4508" w:type="dxa"/>
+          </w:tcPr>
+          <w:p>
+            <w:pPr>
+              <w:pStyle w:val="BigNormal"/>
+              <w:jc w:val="left"/>
+              <w:rPr>
+                <w:rFonts w:eastAsiaTheme="majorEastAsia"/>
+                <w:sz w:val="32"/>
+                <w:szCs w:val="32"/>
+                <w:lang w:val="en-US" w:bidi="ar-SA"/>
+              </w:rPr>
+            </w:pPr>
+            <w:r>
+              <w:rPr>
+                <w:rFonts w:eastAsiaTheme="majorEastAsia"/>
+                <w:sz w:val="32"/>
+                <w:szCs w:val="32"/>
+                <w:lang w:val="en-US" w:bidi="ar-SA"/>
+              </w:rPr>
+              <w:t>Company Name</w:t>
+            </w:r>
+          </w:p>
+        </w:tc>
+        <w:tc>
+          <w:tcPr>
+            <w:tcW w:w="4508" w:type="dxa"/>
+          </w:tcPr>
+          <w:p>
+            <w:pPr>
+              <w:cnfStyle w:val="000000100000" w:firstRow="0" w:lastRow="0" w:firstColumn="0" w:lastColumn="0" w:oddVBand="0" w:evenVBand="0" w:oddHBand="1" w:evenHBand="0" w:firstRowFirstColumn="0" w:firstRowLastColumn="0" w:lastRowFirstColumn="0" w:lastRowLastColumn="0"/>
+              <w:rPr>
+                <w:sz w:val="28"/>
+                <w:szCs w:val="24"/>
+              </w:rPr>
+            </w:pPr>
+            <w:r>
+              <w:rPr>
+                <w:sz w:val="28"/>
+                <w:szCs w:val="24"/>
+              </w:rPr>
+              <w:t>KG Krunch Solutions</w:t>
+            </w:r>
+          </w:p>
+        </w:tc>
+      </w:tr>
+      <w:tr>
+        <w:trPr>
+          <w:cnfStyle w:val="000000010000" w:firstRow="0" w:lastRow="0" w:firstColumn="0" w:lastColumn="0" w:oddVBand="0" w:evenVBand="0" w:oddHBand="0" w:evenHBand="1" w:firstRowFirstColumn="0" w:firstRowLastColumn="0" w:lastRowFirstColumn="0" w:lastRowLastColumn="0"/>
+          <w:trHeight w:val="572"/>
+        </w:trPr>
+        <w:tc>
+          <w:tcPr>
+            <w:cnfStyle w:val="001000000000" w:firstRow="0" w:lastRow="0" w:firstColumn="1" w:lastColumn="0" w:oddVBand="0" w:evenVBand="0" w:oddHBand="0" w:evenHBand="0" w:firstRowFirstColumn="0" w:firstRowLastColumn="0" w:lastRowFirstColumn="0" w:lastRowLastColumn="0"/>
+            <w:tcW w:w="4508" w:type="dxa"/>
+          </w:tcPr>
+          <w:p>
+            <w:pPr>
+              <w:rPr>
+                <w:sz w:val="32"/>
+                <w:szCs w:val="32"/>
+              </w:rPr>
+            </w:pPr>
+            <w:r>
+              <w:rPr>
+                <w:sz w:val="32"/>
+                <w:szCs w:val="32"/>
+              </w:rPr>
+              <w:t>Proprietor Name</w:t>
+            </w:r>
+          </w:p>
+        </w:tc>
+        <w:tc>
+          <w:tcPr>
+            <w:tcW w:w="4508" w:type="dxa"/>
+          </w:tcPr>
+          <w:p>
+            <w:pPr>
+              <w:cnfStyle w:val="000000010000" w:firstRow="0" w:lastRow="0" w:firstColumn="0" w:lastColumn="0" w:oddVBand="0" w:evenVBand="0" w:oddHBand="0" w:evenHBand="1" w:firstRowFirstColumn="0" w:firstRowLastColumn="0" w:lastRowFirstColumn="0" w:lastRowLastColumn="0"/>
+              <w:rPr>
+                <w:sz w:val="28"/>
+                <w:szCs w:val="24"/>
+              </w:rPr>
+            </w:pPr>
+            <w:r>
+              <w:rPr>
+                <w:sz w:val="28"/>
+                <w:szCs w:val="24"/>
+              </w:rPr>
+              <w:t>Ashish Gajera</w:t>
+            </w:r>
+          </w:p>
+        </w:tc>
+      </w:tr>
+      <w:tr>
+        <w:trPr>
+          <w:cnfStyle w:val="000000100000" w:firstRow="0" w:lastRow="0" w:firstColumn="0" w:lastColumn="0" w:oddVBand="0" w:evenVBand="0" w:oddHBand="1" w:evenHBand="0" w:firstRowFirstColumn="0" w:firstRowLastColumn="0" w:lastRowFirstColumn="0" w:lastRowLastColumn="0"/>
+          <w:trHeight w:val="572"/>
+        </w:trPr>
+        <w:tc>
+          <w:tcPr>
+            <w:cnfStyle w:val="001000000000" w:firstRow="0" w:lastRow="0" w:firstColumn="1" w:lastColumn="0" w:oddVBand="0" w:evenVBand="0" w:oddHBand="0" w:evenHBand="0" w:firstRowFirstColumn="0" w:firstRowLastColumn="0" w:lastRowFirstColumn="0" w:lastRowLastColumn="0"/>
+            <w:tcW w:w="4508" w:type="dxa"/>
+          </w:tcPr>
+          <w:p>
+            <w:pPr>
+              <w:rPr>
+                <w:sz w:val="32"/>
+                <w:szCs w:val="32"/>
+              </w:rPr>
+            </w:pPr>
+            <w:r>
+              <w:rPr>
+                <w:sz w:val="32"/>
+                <w:szCs w:val="32"/>
+              </w:rPr>
+              <w:t>Business Type</w:t>
+            </w:r>
+          </w:p>
+        </w:tc>
+        <w:tc>
+          <w:tcPr>
+            <w:tcW w:w="4508" w:type="dxa"/>
+          </w:tcPr>
+          <w:p>
+            <w:pPr>
+              <w:cnfStyle w:val="000000100000" w:firstRow="0" w:lastRow="0" w:firstColumn="0" w:lastColumn="0" w:oddVBand="0" w:evenVBand="0" w:oddHBand="1" w:evenHBand="0" w:firstRowFirstColumn="0" w:firstRowLastColumn="0" w:lastRowFirstColumn="0" w:lastRowLastColumn="0"/>
+              <w:rPr>
+                <w:sz w:val="28"/>
+                <w:szCs w:val="24"/>
+              </w:rPr>
+            </w:pPr>
+            <w:r>
+              <w:rPr>
+                <w:sz w:val="28"/>
+                <w:szCs w:val="24"/>
+              </w:rPr>
+              <w:t>Solutions Provider</w:t>
+            </w:r>
+          </w:p>
+        </w:tc>
+      </w:tr>
+      <w:tr>
+        <w:trPr>
+          <w:cnfStyle w:val="000000010000" w:firstRow="0" w:lastRow="0" w:firstColumn="0" w:lastColumn="0" w:oddVBand="0" w:evenVBand="0" w:oddHBand="0" w:evenHBand="1" w:firstRowFirstColumn="0" w:firstRowLastColumn="0" w:lastRowFirstColumn="0" w:lastRowLastColumn="0"/>
+          <w:trHeight w:val="572"/>
+        </w:trPr>
+        <w:tc>
+          <w:tcPr>
+            <w:cnfStyle w:val="001000000000" w:firstRow="0" w:lastRow="0" w:firstColumn="1" w:lastColumn="0" w:oddVBand="0" w:evenVBand="0" w:oddHBand="0" w:evenHBand="0" w:firstRowFirstColumn="0" w:firstRowLastColumn="0" w:lastRowFirstColumn="0" w:lastRowLastColumn="0"/>
+            <w:tcW w:w="4508" w:type="dxa"/>
+          </w:tcPr>
+          <w:p>
+            <w:pPr>
+              <w:rPr>
+                <w:sz w:val="32"/>
+                <w:szCs w:val="32"/>
+              </w:rPr>
+            </w:pPr>
+            <w:r>
+              <w:rPr>
+                <w:sz w:val="32"/>
+                <w:szCs w:val="32"/>
+              </w:rPr>
+              <w:t>Address</w:t>
+            </w:r>
+          </w:p>
+        </w:tc>
+        <w:tc>
+          <w:tcPr>
+            <w:tcW w:w="4508" w:type="dxa"/>
+          </w:tcPr>
+          <w:p>
+            <w:pPr>
+              <w:cnfStyle w:val="000000010000" w:firstRow="0" w:lastRow="0" w:firstColumn="0" w:lastColumn="0" w:oddVBand="0" w:evenVBand="0" w:oddHBand="0" w:evenHBand="1" w:firstRowFirstColumn="0" w:firstRowLastColumn="0" w:lastRowFirstColumn="0" w:lastRowLastColumn="0"/>
+              <w:rPr>
+                <w:sz w:val="28"/>
+                <w:szCs w:val="24"/>
+              </w:rPr>
+            </w:pPr>
+          </w:p>
+        </w:tc>
+      </w:tr>
+      <w:tr>
+        <w:trPr>
+          <w:cnfStyle w:val="000000100000" w:firstRow="0" w:lastRow="0" w:firstColumn="0" w:lastColumn="0" w:oddVBand="0" w:evenVBand="0" w:oddHBand="1" w:evenHBand="0" w:firstRowFirstColumn="0" w:firstRowLastColumn="0" w:lastRowFirstColumn="0" w:lastRowLastColumn="0"/>
+          <w:trHeight w:val="572"/>
+        </w:trPr>
+        <w:tc>
+          <w:tcPr>
+            <w:cnfStyle w:val="001000000000" w:firstRow="0" w:lastRow="0" w:firstColumn="1" w:lastColumn="0" w:oddVBand="0" w:evenVBand="0" w:oddHBand="0" w:evenHBand="0" w:firstRowFirstColumn="0" w:firstRowLastColumn="0" w:lastRowFirstColumn="0" w:lastRowLastColumn="0"/>
+            <w:tcW w:w="4508" w:type="dxa"/>
+          </w:tcPr>
+          <w:p>
+            <w:pPr>
+              <w:rPr>
+                <w:sz w:val="32"/>
+                <w:szCs w:val="32"/>
+              </w:rPr>
+            </w:pPr>
+            <w:r>
+              <w:rPr>
+                <w:sz w:val="32"/>
+                <w:szCs w:val="32"/>
+              </w:rPr>
+              <w:t>Contact No</w:t>
+            </w:r>
+          </w:p>
+        </w:tc>
+        <w:tc>
+          <w:tcPr>
+            <w:tcW w:w="4508" w:type="dxa"/>
+          </w:tcPr>
+          <w:p>
+            <w:pPr>
+              <w:cnfStyle w:val="000000100000" w:firstRow="0" w:lastRow="0" w:firstColumn="0" w:lastColumn="0" w:oddVBand="0" w:evenVBand="0" w:oddHBand="1" w:evenHBand="0" w:firstRowFirstColumn="0" w:firstRowLastColumn="0" w:lastRowFirstColumn="0" w:lastRowLastColumn="0"/>
+              <w:rPr>
+                <w:sz w:val="28"/>
+                <w:szCs w:val="24"/>
+              </w:rPr>
+            </w:pPr>
+          </w:p>
+        </w:tc>
+      </w:tr>
+      <w:tr>
+        <w:trPr>
+          <w:cnfStyle w:val="000000010000" w:firstRow="0" w:lastRow="0" w:firstColumn="0" w:lastColumn="0" w:oddVBand="0" w:evenVBand="0" w:oddHBand="0" w:evenHBand="1" w:firstRowFirstColumn="0" w:firstRowLastColumn="0" w:lastRowFirstColumn="0" w:lastRowLastColumn="0"/>
+          <w:trHeight w:val="572"/>
+        </w:trPr>
+        <w:tc>
+          <w:tcPr>
+            <w:cnfStyle w:val="001000000000" w:firstRow="0" w:lastRow="0" w:firstColumn="1" w:lastColumn="0" w:oddVBand="0" w:evenVBand="0" w:oddHBand="0" w:evenHBand="0" w:firstRowFirstColumn="0" w:firstRowLastColumn="0" w:lastRowFirstColumn="0" w:lastRowLastColumn="0"/>
+            <w:tcW w:w="4508" w:type="dxa"/>
+          </w:tcPr>
+          <w:p>
+            <w:pPr>
+              <w:rPr>
+                <w:sz w:val="32"/>
+                <w:szCs w:val="32"/>
+              </w:rPr>
+            </w:pPr>
+            <w:r>
+              <w:rPr>
+                <w:sz w:val="32"/>
+                <w:szCs w:val="32"/>
+              </w:rPr>
+              <w:t>Website</w:t>
+            </w:r>
+          </w:p>
+        </w:tc>
+        <w:tc>
+          <w:tcPr>
+            <w:tcW w:w="4508" w:type="dxa"/>
+          </w:tcPr>
+          <w:p>
+            <w:pPr>
+              <w:cnfStyle w:val="000000010000" w:firstRow="0" w:lastRow="0" w:firstColumn="0" w:lastColumn="0" w:oddVBand="0" w:evenVBand="0" w:oddHBand="0" w:evenHBand="1" w:firstRowFirstColumn="0" w:firstRowLastColumn="0" w:lastRowFirstColumn="0" w:lastRowLastColumn="0"/>
+              <w:rPr>
+                <w:sz w:val="28"/>
+                <w:szCs w:val="24"/>
+              </w:rPr>
+            </w:pPr>
+          </w:p>
+        </w:tc>
+      </w:tr>
+      <w:tr>
+        <w:trPr>
+          <w:cnfStyle w:val="000000100000" w:firstRow="0" w:lastRow="0" w:firstColumn="0" w:lastColumn="0" w:oddVBand="0" w:evenVBand="0" w:oddHBand="1" w:evenHBand="0" w:firstRowFirstColumn="0" w:firstRowLastColumn="0" w:lastRowFirstColumn="0" w:lastRowLastColumn="0"/>
+          <w:trHeight w:val="572"/>
+        </w:trPr>
+        <w:tc>
+          <w:tcPr>
+            <w:cnfStyle w:val="001000000000" w:firstRow="0" w:lastRow="0" w:firstColumn="1" w:lastColumn="0" w:oddVBand="0" w:evenVBand="0" w:oddHBand="0" w:evenHBand="0" w:firstRowFirstColumn="0" w:firstRowLastColumn="0" w:lastRowFirstColumn="0" w:lastRowLastColumn="0"/>
+            <w:tcW w:w="4508" w:type="dxa"/>
+          </w:tcPr>
+          <w:p>
+            <w:pPr>
+              <w:rPr>
+                <w:sz w:val="32"/>
+                <w:szCs w:val="32"/>
+              </w:rPr>
+            </w:pPr>
+            <w:r>
+              <w:rPr>
+                <w:sz w:val="32"/>
+                <w:szCs w:val="32"/>
+              </w:rPr>
+              <w:t>Email</w:t>
+            </w:r>
+          </w:p>
+        </w:tc>
+        <w:tc>
+          <w:tcPr>
+            <w:tcW w:w="4508" w:type="dxa"/>
+          </w:tcPr>
+          <w:p>
+            <w:pPr>
+              <w:cnfStyle w:val="000000100000" w:firstRow="0" w:lastRow="0" w:firstColumn="0" w:lastColumn="0" w:oddVBand="0" w:evenVBand="0" w:oddHBand="1" w:evenHBand="0" w:firstRowFirstColumn="0" w:firstRowLastColumn="0" w:lastRowFirstColumn="0" w:lastRowLastColumn="0"/>
+              <w:rPr>
+                <w:sz w:val="28"/>
+                <w:szCs w:val="24"/>
+              </w:rPr>
+            </w:pPr>
+          </w:p>
+        </w:tc>
+      </w:tr>
+      <w:tr>
+        <w:trPr>
+          <w:cnfStyle w:val="000000010000" w:firstRow="0" w:lastRow="0" w:firstColumn="0" w:lastColumn="0" w:oddVBand="0" w:evenVBand="0" w:oddHBand="0" w:evenHBand="1" w:firstRowFirstColumn="0" w:firstRowLastColumn="0" w:lastRowFirstColumn="0" w:lastRowLastColumn="0"/>
+          <w:trHeight w:val="572"/>
+        </w:trPr>
+        <w:tc>
+          <w:tcPr>
+            <w:cnfStyle w:val="001000000000" w:firstRow="0" w:lastRow="0" w:firstColumn="1" w:lastColumn="0" w:oddVBand="0" w:evenVBand="0" w:oddHBand="0" w:evenHBand="0" w:firstRowFirstColumn="0" w:firstRowLastColumn="0" w:lastRowFirstColumn="0" w:lastRowLastColumn="0"/>
+            <w:tcW w:w="4508" w:type="dxa"/>
+          </w:tcPr>
+          <w:p>
+            <w:pPr>
+              <w:rPr>
+                <w:sz w:val="32"/>
+                <w:szCs w:val="32"/>
+                <w:lang w:val="en-US"/>
+              </w:rPr>
+            </w:pPr>
+            <w:r>
+              <w:rPr>
+                <w:sz w:val="32"/>
+                <w:szCs w:val="32"/>
+                <w:lang w:val="en-US"/>
+              </w:rPr>
+              <w:t>Service Range</w:t>
+            </w:r>
+          </w:p>
+        </w:tc>
+        <w:tc>
+          <w:tcPr>
+            <w:tcW w:w="4508" w:type="dxa"/>
+          </w:tcPr>
+          <w:p>
+            <w:pPr>
+              <w:cnfStyle w:val="000000010000" w:firstRow="0" w:lastRow="0" w:firstColumn="0" w:lastColumn="0" w:oddVBand="0" w:evenVBand="0" w:oddHBand="0" w:evenHBand="1" w:firstRowFirstColumn="0" w:firstRowLastColumn="0" w:lastRowFirstColumn="0" w:lastRowLastColumn="0"/>
+              <w:rPr>
+                <w:sz w:val="28"/>
+                <w:szCs w:val="24"/>
+              </w:rPr>
+            </w:pPr>
+          </w:p>
+        </w:tc>
+      </w:tr>
+    </w:tbl>
+    <w:p/>
     <w:p>
       <w:pPr>
-        <w:pStyle w:val="2NormalTitle"/>
+        <w:pStyle w:val="Heading1"/>
       </w:pPr>
       <w:r>
-        <w:t>Sub Company Profile</w:t>
+        <w:br w:type="column"/>
+      </w:r>
+      <w:r>
+        <w:lastRenderedPageBreak/>
+        <w:t>Project Profile</w:t>
       </w:r>
     </w:p>
+    <w:p/>
+    <w:tbl>
+      <w:tblPr>
+        <w:tblStyle w:val="purpleTable"/>
+        <w:tblW w:w="0" w:type="auto"/>
+        <w:tblLook w:val="0480" w:firstRow="0" w:lastRow="0" w:firstColumn="1" w:lastColumn="0" w:noHBand="0" w:noVBand="1"/>
+      </w:tblPr>
+      <w:tblGrid>
+        <w:gridCol w:w="2790"/>
+        <w:gridCol w:w="6226"/>
+      </w:tblGrid>
+      <w:tr>
+        <w:trPr>
+          <w:cnfStyle w:val="000000100000" w:firstRow="0" w:lastRow="0" w:firstColumn="0" w:lastColumn="0" w:oddVBand="0" w:evenVBand="0" w:oddHBand="1" w:evenHBand="0" w:firstRowFirstColumn="0" w:firstRowLastColumn="0" w:lastRowFirstColumn="0" w:lastRowLastColumn="0"/>
+          <w:trHeight w:val="576"/>
+        </w:trPr>
+        <w:tc>
+          <w:tcPr>
+            <w:cnfStyle w:val="001000000000" w:firstRow="0" w:lastRow="0" w:firstColumn="1" w:lastColumn="0" w:oddVBand="0" w:evenVBand="0" w:oddHBand="0" w:evenHBand="0" w:firstRowFirstColumn="0" w:firstRowLastColumn="0" w:lastRowFirstColumn="0" w:lastRowLastColumn="0"/>
+            <w:tcW w:w="2790" w:type="dxa"/>
+          </w:tcPr>
+          <w:p>
+            <w:pPr>
+              <w:rPr>
+                <w:sz w:val="32"/>
+                <w:szCs w:val="28"/>
+              </w:rPr>
+            </w:pPr>
+            <w:r>
+              <w:rPr>
+                <w:sz w:val="32"/>
+                <w:szCs w:val="28"/>
+              </w:rPr>
+              <w:t>Title</w:t>
+            </w:r>
+          </w:p>
+        </w:tc>
+        <w:tc>
+          <w:tcPr>
+            <w:tcW w:w="6226" w:type="dxa"/>
+          </w:tcPr>
+          <w:p>
+            <w:pPr>
+              <w:cnfStyle w:val="000000100000" w:firstRow="0" w:lastRow="0" w:firstColumn="0" w:lastColumn="0" w:oddVBand="0" w:evenVBand="0" w:oddHBand="1" w:evenHBand="0" w:firstRowFirstColumn="0" w:firstRowLastColumn="0" w:lastRowFirstColumn="0" w:lastRowLastColumn="0"/>
+              <w:rPr>
+                <w:sz w:val="28"/>
+                <w:szCs w:val="24"/>
+              </w:rPr>
+            </w:pPr>
+            <w:r>
+              <w:rPr>
+                <w:sz w:val="28"/>
+                <w:szCs w:val="24"/>
+              </w:rPr>
+              <w:t>DG-Estate</w:t>
+            </w:r>
+          </w:p>
+        </w:tc>
+      </w:tr>
+      <w:tr>
+        <w:trPr>
+          <w:cnfStyle w:val="000000010000" w:firstRow="0" w:lastRow="0" w:firstColumn="0" w:lastColumn="0" w:oddVBand="0" w:evenVBand="0" w:oddHBand="0" w:evenHBand="1" w:firstRowFirstColumn="0" w:firstRowLastColumn="0" w:lastRowFirstColumn="0" w:lastRowLastColumn="0"/>
+          <w:trHeight w:val="576"/>
+        </w:trPr>
+        <w:tc>
+          <w:tcPr>
+            <w:cnfStyle w:val="001000000000" w:firstRow="0" w:lastRow="0" w:firstColumn="1" w:lastColumn="0" w:oddVBand="0" w:evenVBand="0" w:oddHBand="0" w:evenHBand="0" w:firstRowFirstColumn="0" w:firstRowLastColumn="0" w:lastRowFirstColumn="0" w:lastRowLastColumn="0"/>
+            <w:tcW w:w="2790" w:type="dxa"/>
+          </w:tcPr>
+          <w:p>
+            <w:pPr>
+              <w:rPr>
+                <w:sz w:val="32"/>
+                <w:szCs w:val="28"/>
+              </w:rPr>
+            </w:pPr>
+            <w:r>
+              <w:rPr>
+                <w:sz w:val="32"/>
+                <w:szCs w:val="28"/>
+              </w:rPr>
+              <w:t>Organization</w:t>
+            </w:r>
+          </w:p>
+        </w:tc>
+        <w:tc>
+          <w:tcPr>
+            <w:tcW w:w="6226" w:type="dxa"/>
+          </w:tcPr>
+          <w:p>
+            <w:pPr>
+              <w:cnfStyle w:val="000000010000" w:firstRow="0" w:lastRow="0" w:firstColumn="0" w:lastColumn="0" w:oddVBand="0" w:evenVBand="0" w:oddHBand="0" w:evenHBand="1" w:firstRowFirstColumn="0" w:firstRowLastColumn="0" w:lastRowFirstColumn="0" w:lastRowLastColumn="0"/>
+              <w:rPr>
+                <w:sz w:val="28"/>
+                <w:szCs w:val="24"/>
+              </w:rPr>
+            </w:pPr>
+            <w:r>
+              <w:rPr>
+                <w:sz w:val="28"/>
+                <w:szCs w:val="24"/>
+              </w:rPr>
+              <w:t>KG-Krunch Solutions</w:t>
+            </w:r>
+          </w:p>
+        </w:tc>
+      </w:tr>
+      <w:tr>
+        <w:trPr>
+          <w:cnfStyle w:val="000000100000" w:firstRow="0" w:lastRow="0" w:firstColumn="0" w:lastColumn="0" w:oddVBand="0" w:evenVBand="0" w:oddHBand="1" w:evenHBand="0" w:firstRowFirstColumn="0" w:firstRowLastColumn="0" w:lastRowFirstColumn="0" w:lastRowLastColumn="0"/>
+          <w:trHeight w:val="576"/>
+        </w:trPr>
+        <w:tc>
+          <w:tcPr>
+            <w:cnfStyle w:val="001000000000" w:firstRow="0" w:lastRow="0" w:firstColumn="1" w:lastColumn="0" w:oddVBand="0" w:evenVBand="0" w:oddHBand="0" w:evenHBand="0" w:firstRowFirstColumn="0" w:firstRowLastColumn="0" w:lastRowFirstColumn="0" w:lastRowLastColumn="0"/>
+            <w:tcW w:w="2790" w:type="dxa"/>
+          </w:tcPr>
+          <w:p>
+            <w:pPr>
+              <w:rPr>
+                <w:sz w:val="32"/>
+                <w:szCs w:val="28"/>
+              </w:rPr>
+            </w:pPr>
+            <w:r>
+              <w:rPr>
+                <w:sz w:val="32"/>
+                <w:szCs w:val="28"/>
+              </w:rPr>
+              <w:t>Category</w:t>
+            </w:r>
+          </w:p>
+        </w:tc>
+        <w:tc>
+          <w:tcPr>
+            <w:tcW w:w="6226" w:type="dxa"/>
+          </w:tcPr>
+          <w:p>
+            <w:pPr>
+              <w:cnfStyle w:val="000000100000" w:firstRow="0" w:lastRow="0" w:firstColumn="0" w:lastColumn="0" w:oddVBand="0" w:evenVBand="0" w:oddHBand="1" w:evenHBand="0" w:firstRowFirstColumn="0" w:firstRowLastColumn="0" w:lastRowFirstColumn="0" w:lastRowLastColumn="0"/>
+              <w:rPr>
+                <w:sz w:val="28"/>
+                <w:szCs w:val="24"/>
+              </w:rPr>
+            </w:pPr>
+            <w:r>
+              <w:rPr>
+                <w:sz w:val="28"/>
+                <w:szCs w:val="24"/>
+              </w:rPr>
+              <w:t>Local Property listing Website</w:t>
+            </w:r>
+          </w:p>
+        </w:tc>
+      </w:tr>
+      <w:tr>
+        <w:trPr>
+          <w:cnfStyle w:val="000000010000" w:firstRow="0" w:lastRow="0" w:firstColumn="0" w:lastColumn="0" w:oddVBand="0" w:evenVBand="0" w:oddHBand="0" w:evenHBand="1" w:firstRowFirstColumn="0" w:firstRowLastColumn="0" w:lastRowFirstColumn="0" w:lastRowLastColumn="0"/>
+          <w:trHeight w:val="576"/>
+        </w:trPr>
+        <w:tc>
+          <w:tcPr>
+            <w:cnfStyle w:val="001000000000" w:firstRow="0" w:lastRow="0" w:firstColumn="1" w:lastColumn="0" w:oddVBand="0" w:evenVBand="0" w:oddHBand="0" w:evenHBand="0" w:firstRowFirstColumn="0" w:firstRowLastColumn="0" w:lastRowFirstColumn="0" w:lastRowLastColumn="0"/>
+            <w:tcW w:w="2790" w:type="dxa"/>
+          </w:tcPr>
+          <w:p>
+            <w:pPr>
+              <w:rPr>
+                <w:sz w:val="32"/>
+                <w:szCs w:val="28"/>
+              </w:rPr>
+            </w:pPr>
+            <w:r>
+              <w:rPr>
+                <w:sz w:val="32"/>
+                <w:szCs w:val="28"/>
+              </w:rPr>
+              <w:t>Duration</w:t>
+            </w:r>
+          </w:p>
+        </w:tc>
+        <w:tc>
+          <w:tcPr>
+            <w:tcW w:w="6226" w:type="dxa"/>
+          </w:tcPr>
+          <w:p>
+            <w:pPr>
+              <w:cnfStyle w:val="000000010000" w:firstRow="0" w:lastRow="0" w:firstColumn="0" w:lastColumn="0" w:oddVBand="0" w:evenVBand="0" w:oddHBand="0" w:evenHBand="1" w:firstRowFirstColumn="0" w:firstRowLastColumn="0" w:lastRowFirstColumn="0" w:lastRowLastColumn="0"/>
+              <w:rPr>
+                <w:sz w:val="28"/>
+                <w:szCs w:val="24"/>
+              </w:rPr>
+            </w:pPr>
+            <w:r>
+              <w:rPr>
+                <w:sz w:val="28"/>
+                <w:szCs w:val="24"/>
+              </w:rPr>
+              <w:t>3 Months</w:t>
+            </w:r>
+          </w:p>
+        </w:tc>
+      </w:tr>
+      <w:tr>
+        <w:trPr>
+          <w:cnfStyle w:val="000000100000" w:firstRow="0" w:lastRow="0" w:firstColumn="0" w:lastColumn="0" w:oddVBand="0" w:evenVBand="0" w:oddHBand="1" w:evenHBand="0" w:firstRowFirstColumn="0" w:firstRowLastColumn="0" w:lastRowFirstColumn="0" w:lastRowLastColumn="0"/>
+          <w:trHeight w:val="576"/>
+        </w:trPr>
+        <w:tc>
+          <w:tcPr>
+            <w:cnfStyle w:val="001000000000" w:firstRow="0" w:lastRow="0" w:firstColumn="1" w:lastColumn="0" w:oddVBand="0" w:evenVBand="0" w:oddHBand="0" w:evenHBand="0" w:firstRowFirstColumn="0" w:firstRowLastColumn="0" w:lastRowFirstColumn="0" w:lastRowLastColumn="0"/>
+            <w:tcW w:w="2790" w:type="dxa"/>
+          </w:tcPr>
+          <w:p>
+            <w:pPr>
+              <w:rPr>
+                <w:sz w:val="32"/>
+                <w:szCs w:val="28"/>
+              </w:rPr>
+            </w:pPr>
+            <w:r>
+              <w:rPr>
+                <w:sz w:val="32"/>
+                <w:szCs w:val="28"/>
+              </w:rPr>
+              <w:t>Front-End</w:t>
+            </w:r>
+          </w:p>
+        </w:tc>
+        <w:tc>
+          <w:tcPr>
+            <w:tcW w:w="6226" w:type="dxa"/>
+          </w:tcPr>
+          <w:p>
+            <w:pPr>
+              <w:cnfStyle w:val="000000100000" w:firstRow="0" w:lastRow="0" w:firstColumn="0" w:lastColumn="0" w:oddVBand="0" w:evenVBand="0" w:oddHBand="1" w:evenHBand="0" w:firstRowFirstColumn="0" w:firstRowLastColumn="0" w:lastRowFirstColumn="0" w:lastRowLastColumn="0"/>
+              <w:rPr>
+                <w:sz w:val="28"/>
+                <w:szCs w:val="24"/>
+              </w:rPr>
+            </w:pPr>
+            <w:r>
+              <w:rPr>
+                <w:sz w:val="28"/>
+                <w:szCs w:val="24"/>
+              </w:rPr>
+              <w:t>Blade (Laravel Framework)</w:t>
+            </w:r>
+          </w:p>
+        </w:tc>
+      </w:tr>
+      <w:tr>
+        <w:trPr>
+          <w:cnfStyle w:val="000000010000" w:firstRow="0" w:lastRow="0" w:firstColumn="0" w:lastColumn="0" w:oddVBand="0" w:evenVBand="0" w:oddHBand="0" w:evenHBand="1" w:firstRowFirstColumn="0" w:firstRowLastColumn="0" w:lastRowFirstColumn="0" w:lastRowLastColumn="0"/>
+          <w:trHeight w:val="576"/>
+        </w:trPr>
+        <w:tc>
+          <w:tcPr>
+            <w:cnfStyle w:val="001000000000" w:firstRow="0" w:lastRow="0" w:firstColumn="1" w:lastColumn="0" w:oddVBand="0" w:evenVBand="0" w:oddHBand="0" w:evenHBand="0" w:firstRowFirstColumn="0" w:firstRowLastColumn="0" w:lastRowFirstColumn="0" w:lastRowLastColumn="0"/>
+            <w:tcW w:w="2790" w:type="dxa"/>
+          </w:tcPr>
+          <w:p>
+            <w:pPr>
+              <w:rPr>
+                <w:sz w:val="32"/>
+                <w:szCs w:val="28"/>
+              </w:rPr>
+            </w:pPr>
+            <w:r>
+              <w:rPr>
+                <w:sz w:val="32"/>
+                <w:szCs w:val="28"/>
+              </w:rPr>
+              <w:t>Back-End</w:t>
+            </w:r>
+          </w:p>
+        </w:tc>
+        <w:tc>
+          <w:tcPr>
+            <w:tcW w:w="6226" w:type="dxa"/>
+          </w:tcPr>
+          <w:p>
+            <w:pPr>
+              <w:cnfStyle w:val="000000010000" w:firstRow="0" w:lastRow="0" w:firstColumn="0" w:lastColumn="0" w:oddVBand="0" w:evenVBand="0" w:oddHBand="0" w:evenHBand="1" w:firstRowFirstColumn="0" w:firstRowLastColumn="0" w:lastRowFirstColumn="0" w:lastRowLastColumn="0"/>
+              <w:rPr>
+                <w:sz w:val="28"/>
+                <w:szCs w:val="24"/>
+              </w:rPr>
+            </w:pPr>
+            <w:r>
+              <w:rPr>
+                <w:sz w:val="28"/>
+                <w:szCs w:val="24"/>
+              </w:rPr>
+              <w:t>Laravel Framework (PHP)</w:t>
+            </w:r>
+          </w:p>
+        </w:tc>
+      </w:tr>
+      <w:tr>
+        <w:trPr>
+          <w:cnfStyle w:val="000000100000" w:firstRow="0" w:lastRow="0" w:firstColumn="0" w:lastColumn="0" w:oddVBand="0" w:evenVBand="0" w:oddHBand="1" w:evenHBand="0" w:firstRowFirstColumn="0" w:firstRowLastColumn="0" w:lastRowFirstColumn="0" w:lastRowLastColumn="0"/>
+          <w:trHeight w:val="576"/>
+        </w:trPr>
+        <w:tc>
+          <w:tcPr>
+            <w:cnfStyle w:val="001000000000" w:firstRow="0" w:lastRow="0" w:firstColumn="1" w:lastColumn="0" w:oddVBand="0" w:evenVBand="0" w:oddHBand="0" w:evenHBand="0" w:firstRowFirstColumn="0" w:firstRowLastColumn="0" w:lastRowFirstColumn="0" w:lastRowLastColumn="0"/>
+            <w:tcW w:w="2790" w:type="dxa"/>
+          </w:tcPr>
+          <w:p>
+            <w:pPr>
+              <w:rPr>
+                <w:sz w:val="32"/>
+                <w:szCs w:val="28"/>
+              </w:rPr>
+            </w:pPr>
+            <w:r>
+              <w:rPr>
+                <w:sz w:val="32"/>
+                <w:szCs w:val="28"/>
+              </w:rPr>
+              <w:t>Guide</w:t>
+            </w:r>
+          </w:p>
+        </w:tc>
+        <w:tc>
+          <w:tcPr>
+            <w:tcW w:w="6226" w:type="dxa"/>
+          </w:tcPr>
+          <w:p>
+            <w:pPr>
+              <w:cnfStyle w:val="000000100000" w:firstRow="0" w:lastRow="0" w:firstColumn="0" w:lastColumn="0" w:oddVBand="0" w:evenVBand="0" w:oddHBand="1" w:evenHBand="0" w:firstRowFirstColumn="0" w:firstRowLastColumn="0" w:lastRowFirstColumn="0" w:lastRowLastColumn="0"/>
+              <w:rPr>
+                <w:sz w:val="28"/>
+                <w:szCs w:val="24"/>
+              </w:rPr>
+            </w:pPr>
+            <w:r>
+              <w:rPr>
+                <w:sz w:val="28"/>
+                <w:szCs w:val="24"/>
+              </w:rPr>
+              <w:t>Drashti Bhatt</w:t>
+            </w:r>
+          </w:p>
+        </w:tc>
+      </w:tr>
+      <w:tr>
+        <w:trPr>
+          <w:cnfStyle w:val="000000010000" w:firstRow="0" w:lastRow="0" w:firstColumn="0" w:lastColumn="0" w:oddVBand="0" w:evenVBand="0" w:oddHBand="0" w:evenHBand="1" w:firstRowFirstColumn="0" w:firstRowLastColumn="0" w:lastRowFirstColumn="0" w:lastRowLastColumn="0"/>
+          <w:trHeight w:val="576"/>
+        </w:trPr>
+        <w:tc>
+          <w:tcPr>
+            <w:cnfStyle w:val="001000000000" w:firstRow="0" w:lastRow="0" w:firstColumn="1" w:lastColumn="0" w:oddVBand="0" w:evenVBand="0" w:oddHBand="0" w:evenHBand="0" w:firstRowFirstColumn="0" w:firstRowLastColumn="0" w:lastRowFirstColumn="0" w:lastRowLastColumn="0"/>
+            <w:tcW w:w="2790" w:type="dxa"/>
+          </w:tcPr>
+          <w:p>
+            <w:pPr>
+              <w:rPr>
+                <w:sz w:val="32"/>
+                <w:szCs w:val="28"/>
+              </w:rPr>
+            </w:pPr>
+            <w:r>
+              <w:rPr>
+                <w:sz w:val="32"/>
+                <w:szCs w:val="28"/>
+              </w:rPr>
+              <w:t>Submitted by</w:t>
+            </w:r>
+          </w:p>
+        </w:tc>
+        <w:tc>
+          <w:tcPr>
+            <w:tcW w:w="6226" w:type="dxa"/>
+          </w:tcPr>
+          <w:p>
+            <w:pPr>
+              <w:cnfStyle w:val="000000010000" w:firstRow="0" w:lastRow="0" w:firstColumn="0" w:lastColumn="0" w:oddVBand="0" w:evenVBand="0" w:oddHBand="0" w:evenHBand="1" w:firstRowFirstColumn="0" w:firstRowLastColumn="0" w:lastRowFirstColumn="0" w:lastRowLastColumn="0"/>
+              <w:rPr>
+                <w:sz w:val="28"/>
+                <w:szCs w:val="24"/>
+              </w:rPr>
+            </w:pPr>
+            <w:r>
+              <w:rPr>
+                <w:sz w:val="28"/>
+                <w:szCs w:val="24"/>
+              </w:rPr>
+              <w:t xml:space="preserve">Darshan </w:t>
+            </w:r>
+            <w:r>
+              <w:rPr>
+                <w:sz w:val="28"/>
+                <w:szCs w:val="24"/>
+              </w:rPr>
+              <w:t>Arvind Bhai</w:t>
+            </w:r>
+            <w:r>
+              <w:rPr>
+                <w:sz w:val="28"/>
+                <w:szCs w:val="24"/>
+              </w:rPr>
+              <w:t xml:space="preserve"> Nariya</w:t>
+            </w:r>
+          </w:p>
+        </w:tc>
+      </w:tr>
+      <w:tr>
+        <w:trPr>
+          <w:cnfStyle w:val="000000100000" w:firstRow="0" w:lastRow="0" w:firstColumn="0" w:lastColumn="0" w:oddVBand="0" w:evenVBand="0" w:oddHBand="1" w:evenHBand="0" w:firstRowFirstColumn="0" w:firstRowLastColumn="0" w:lastRowFirstColumn="0" w:lastRowLastColumn="0"/>
+          <w:trHeight w:val="576"/>
+        </w:trPr>
+        <w:tc>
+          <w:tcPr>
+            <w:cnfStyle w:val="001000000000" w:firstRow="0" w:lastRow="0" w:firstColumn="1" w:lastColumn="0" w:oddVBand="0" w:evenVBand="0" w:oddHBand="0" w:evenHBand="0" w:firstRowFirstColumn="0" w:firstRowLastColumn="0" w:lastRowFirstColumn="0" w:lastRowLastColumn="0"/>
+            <w:tcW w:w="2790" w:type="dxa"/>
+          </w:tcPr>
+          <w:p>
+            <w:pPr>
+              <w:rPr>
+                <w:sz w:val="32"/>
+                <w:szCs w:val="28"/>
+              </w:rPr>
+            </w:pPr>
+            <w:r>
+              <w:rPr>
+                <w:sz w:val="32"/>
+                <w:szCs w:val="28"/>
+              </w:rPr>
+              <w:t>Submitted to</w:t>
+            </w:r>
+          </w:p>
+        </w:tc>
+        <w:tc>
+          <w:tcPr>
+            <w:tcW w:w="6226" w:type="dxa"/>
+          </w:tcPr>
+          <w:p>
+            <w:pPr>
+              <w:cnfStyle w:val="000000100000" w:firstRow="0" w:lastRow="0" w:firstColumn="0" w:lastColumn="0" w:oddVBand="0" w:evenVBand="0" w:oddHBand="1" w:evenHBand="0" w:firstRowFirstColumn="0" w:firstRowLastColumn="0" w:lastRowFirstColumn="0" w:lastRowLastColumn="0"/>
+              <w:rPr>
+                <w:sz w:val="28"/>
+                <w:szCs w:val="24"/>
+              </w:rPr>
+            </w:pPr>
+            <w:r>
+              <w:t>Vidhyadeep Institute of Computer &amp; Information Technology</w:t>
+            </w:r>
+          </w:p>
+        </w:tc>
+      </w:tr>
+    </w:tbl>
+    <w:p/>
     <w:p>
       <w:pPr>
-        <w:pStyle w:val="2NormalTitle"/>
+        <w:pStyle w:val="Heading1"/>
       </w:pPr>
       <w:r>
-        <w:t xml:space="preserve">Sub </w:t>
+        <w:br w:type="column"/>
       </w:r>
-      <w:proofErr w:type="spellStart"/>
       <w:r>
-        <w:t>Sub</w:t>
-      </w:r>
-      <w:proofErr w:type="spellEnd"/>
-      <w:r>
-        <w:t xml:space="preserve"> Company Profile</w:t>
+        <w:lastRenderedPageBreak/>
+        <w:t>Objective of Project</w:t>
       </w:r>
     </w:p>
+    <w:p/>
     <w:p>
       <w:pPr>
-        <w:pStyle w:val="BigNormal"/>
-      </w:pPr>
+        <w:pStyle w:val="Heading1"/>
+      </w:pPr>
+      <w:r>
+        <w:br w:type="column"/>
+      </w:r>
+      <w:r>
+        <w:lastRenderedPageBreak/>
+        <w:t>Project Category</w:t>
+      </w:r>
+    </w:p>
+    <w:p/>
+    <w:p>
+      <w:pPr>
+        <w:pStyle w:val="Heading1"/>
+      </w:pPr>
+      <w:r>
+        <w:br w:type="column"/>
+      </w:r>
+      <w:r>
+        <w:lastRenderedPageBreak/>
+        <w:t>Environment Description</w:t>
+      </w:r>
+    </w:p>
+    <w:p/>
+    <w:p>
+      <w:pPr>
+        <w:pStyle w:val="Heading1"/>
+      </w:pPr>
+      <w:r>
+        <w:br w:type="column"/>
+      </w:r>
+      <w:r>
+        <w:lastRenderedPageBreak/>
+        <w:t>Analysis Report</w:t>
+      </w:r>
+    </w:p>
+    <w:p/>
+    <w:p>
+      <w:pPr>
+        <w:pStyle w:val="Heading1"/>
+      </w:pPr>
+      <w:r>
+        <w:br w:type="column"/>
+      </w:r>
+      <w:r>
+        <w:lastRenderedPageBreak/>
+        <w:t>Design Report</w:t>
+      </w:r>
+    </w:p>
+    <w:p/>
+    <w:p>
+      <w:pPr>
+        <w:pStyle w:val="Heading1"/>
+      </w:pPr>
+      <w:r>
+        <w:br w:type="column"/>
+      </w:r>
+      <w:r>
+        <w:lastRenderedPageBreak/>
+        <w:t>Testing Reports</w:t>
+      </w:r>
+    </w:p>
+    <w:p/>
+    <w:p>
+      <w:pPr>
+        <w:pStyle w:val="Heading1"/>
+      </w:pPr>
+      <w:r>
+        <w:br w:type="column"/>
+      </w:r>
+      <w:r>
+        <w:lastRenderedPageBreak/>
+        <w:t>Limitations of the System</w:t>
+      </w:r>
+    </w:p>
+    <w:p/>
+    <w:p>
+      <w:pPr>
+        <w:pStyle w:val="Heading1"/>
+      </w:pPr>
+      <w:r>
+        <w:br w:type="column"/>
+      </w:r>
+      <w:r>
+        <w:lastRenderedPageBreak/>
+        <w:t>Future Enhancement of the project</w:t>
+      </w:r>
+    </w:p>
+    <w:p/>
+    <w:p>
+      <w:pPr>
+        <w:pStyle w:val="Heading1"/>
+      </w:pPr>
+      <w:r>
+        <w:br w:type="column"/>
+      </w:r>
+      <w:r>
+        <w:lastRenderedPageBreak/>
+        <w:t>References</w:t>
+      </w:r>
+    </w:p>
+    <w:p/>
+    <w:p>
       <w:r>
         <w:br w:type="column"/>
       </w:r>
     </w:p>
     <w:sectPr>
+      <w:headerReference w:type="default" r:id="rId10"/>
+      <w:footerReference w:type="default" r:id="rId11"/>
       <w:pgSz w:w="11906" w:h="16838"/>
       <w:pgMar w:top="1440" w:right="1440" w:bottom="1440" w:left="1440" w:header="720" w:footer="720" w:gutter="0"/>
       <w:pgNumType w:start="1"/>
@@ -2332,6 +3614,302 @@
 </w:endnotes>
 </file>
 
+<file path=word/footer1.xml><?xml version="1.0" encoding="utf-8"?>
+<w:ftr xmlns:wpc="http://schemas.microsoft.com/office/word/2010/wordprocessingCanvas" xmlns:cx="http://schemas.microsoft.com/office/drawing/2014/chartex" xmlns:cx1="http://schemas.microsoft.com/office/drawing/2015/9/8/chartex" xmlns:cx2="http://schemas.microsoft.com/office/drawing/2015/10/21/chartex" xmlns:cx3="http://schemas.microsoft.com/office/drawing/2016/5/9/chartex" xmlns:cx4="http://schemas.microsoft.com/office/drawing/2016/5/10/chartex" xmlns:cx5="http://schemas.microsoft.com/office/drawing/2016/5/11/chartex" xmlns:cx6="http://schemas.microsoft.com/office/drawing/2016/5/12/chartex" xmlns:cx7="http://schemas.microsoft.com/office/drawing/2016/5/13/chartex" xmlns:cx8="http://schemas.microsoft.com/office/drawing/2016/5/14/chartex" xmlns:mc="http://schemas.openxmlformats.org/markup-compatibility/2006" xmlns:aink="http://schemas.microsoft.com/office/drawing/2016/ink" xmlns:am3d="http://schemas.microsoft.com/office/drawing/2017/model3d" xmlns:o="urn:schemas-microsoft-com:office:office" xmlns:r="http://schemas.openxmlformats.org/officeDocument/2006/relationships" xmlns:m="http://schemas.openxmlformats.org/officeDocument/2006/math" xmlns:v="urn:schemas-microsoft-com:vml" xmlns:wp14="http://schemas.microsoft.com/office/word/2010/wordprocessingDrawing" xmlns:wp="http://schemas.openxmlformats.org/drawingml/2006/wordprocessingDrawing" xmlns:w10="urn:schemas-microsoft-com:office:word" xmlns:w="http://schemas.openxmlformats.org/wordprocessingml/2006/main" xmlns:w14="http://schemas.microsoft.com/office/word/2010/wordml" xmlns:w15="http://schemas.microsoft.com/office/word/2012/wordml" xmlns:w16cex="http://schemas.microsoft.com/office/word/2018/wordml/cex" xmlns:w16cid="http://schemas.microsoft.com/office/word/2016/wordml/cid" xmlns:w16="http://schemas.microsoft.com/office/word/2018/wordml" xmlns:w16sdtdh="http://schemas.microsoft.com/office/word/2020/wordml/sdtdatahash" xmlns:w16se="http://schemas.microsoft.com/office/word/2015/wordml/symex" xmlns:wpg="http://schemas.microsoft.com/office/word/2010/wordprocessingGroup" xmlns:wpi="http://schemas.microsoft.com/office/word/2010/wordprocessingInk" xmlns:wne="http://schemas.microsoft.com/office/word/2006/wordml" xmlns:wps="http://schemas.microsoft.com/office/word/2010/wordprocessingShape" mc:Ignorable="w14 w15 w16se w16cid w16 w16cex w16sdtdh wp14">
+  <w:p>
+    <w:pPr>
+      <w:pStyle w:val="Footer"/>
+    </w:pPr>
+  </w:p>
+</w:ftr>
+</file>
+
+<file path=word/footer2.xml><?xml version="1.0" encoding="utf-8"?>
+<w:ftr xmlns:wpc="http://schemas.microsoft.com/office/word/2010/wordprocessingCanvas" xmlns:cx="http://schemas.microsoft.com/office/drawing/2014/chartex" xmlns:cx1="http://schemas.microsoft.com/office/drawing/2015/9/8/chartex" xmlns:cx2="http://schemas.microsoft.com/office/drawing/2015/10/21/chartex" xmlns:cx3="http://schemas.microsoft.com/office/drawing/2016/5/9/chartex" xmlns:cx4="http://schemas.microsoft.com/office/drawing/2016/5/10/chartex" xmlns:cx5="http://schemas.microsoft.com/office/drawing/2016/5/11/chartex" xmlns:cx6="http://schemas.microsoft.com/office/drawing/2016/5/12/chartex" xmlns:cx7="http://schemas.microsoft.com/office/drawing/2016/5/13/chartex" xmlns:cx8="http://schemas.microsoft.com/office/drawing/2016/5/14/chartex" xmlns:mc="http://schemas.openxmlformats.org/markup-compatibility/2006" xmlns:aink="http://schemas.microsoft.com/office/drawing/2016/ink" xmlns:am3d="http://schemas.microsoft.com/office/drawing/2017/model3d" xmlns:o="urn:schemas-microsoft-com:office:office" xmlns:r="http://schemas.openxmlformats.org/officeDocument/2006/relationships" xmlns:m="http://schemas.openxmlformats.org/officeDocument/2006/math" xmlns:v="urn:schemas-microsoft-com:vml" xmlns:wp14="http://schemas.microsoft.com/office/word/2010/wordprocessingDrawing" xmlns:wp="http://schemas.openxmlformats.org/drawingml/2006/wordprocessingDrawing" xmlns:w10="urn:schemas-microsoft-com:office:word" xmlns:w="http://schemas.openxmlformats.org/wordprocessingml/2006/main" xmlns:w14="http://schemas.microsoft.com/office/word/2010/wordml" xmlns:w15="http://schemas.microsoft.com/office/word/2012/wordml" xmlns:w16cex="http://schemas.microsoft.com/office/word/2018/wordml/cex" xmlns:w16cid="http://schemas.microsoft.com/office/word/2016/wordml/cid" xmlns:w16="http://schemas.microsoft.com/office/word/2018/wordml" xmlns:w16sdtdh="http://schemas.microsoft.com/office/word/2020/wordml/sdtdatahash" xmlns:w16se="http://schemas.microsoft.com/office/word/2015/wordml/symex" xmlns:wpg="http://schemas.microsoft.com/office/word/2010/wordprocessingGroup" xmlns:wpi="http://schemas.microsoft.com/office/word/2010/wordprocessingInk" xmlns:wne="http://schemas.microsoft.com/office/word/2006/wordml" xmlns:wps="http://schemas.microsoft.com/office/word/2010/wordprocessingShape" mc:Ignorable="w14 w15 w16se w16cid w16 w16cex w16sdtdh wp14">
+  <w:sdt>
+    <w:sdtPr>
+      <w:id w:val="1631438167"/>
+      <w:docPartObj>
+        <w:docPartGallery w:val="Page Numbers (Bottom of Page)"/>
+        <w:docPartUnique/>
+      </w:docPartObj>
+    </w:sdtPr>
+    <w:sdtContent>
+      <w:p>
+        <w:pPr>
+          <w:pStyle w:val="Footer"/>
+        </w:pPr>
+        <w:r>
+          <w:rPr>
+            <w:noProof/>
+          </w:rPr>
+          <mc:AlternateContent>
+            <mc:Choice Requires="wpg">
+              <w:drawing>
+                <wp:anchor distT="0" distB="0" distL="114300" distR="114300" simplePos="0" relativeHeight="251685376" behindDoc="0" locked="0" layoutInCell="1" allowOverlap="1" wp14:anchorId="5360E784" wp14:editId="479E8D3E">
+                  <wp:simplePos x="0" y="0"/>
+                  <wp:positionH relativeFrom="page">
+                    <wp:align>center</wp:align>
+                  </wp:positionH>
+                  <wp:positionV relativeFrom="bottomMargin">
+                    <wp:align>center</wp:align>
+                  </wp:positionV>
+                  <wp:extent cx="7753350" cy="190500"/>
+                  <wp:effectExtent l="9525" t="9525" r="9525" b="0"/>
+                  <wp:wrapNone/>
+                  <wp:docPr id="12" name="Group 12"/>
+                  <wp:cNvGraphicFramePr>
+                    <a:graphicFrameLocks xmlns:a="http://schemas.openxmlformats.org/drawingml/2006/main"/>
+                  </wp:cNvGraphicFramePr>
+                  <a:graphic xmlns:a="http://schemas.openxmlformats.org/drawingml/2006/main">
+                    <a:graphicData uri="http://schemas.microsoft.com/office/word/2010/wordprocessingGroup">
+                      <wpg:wgp>
+                        <wpg:cNvGrpSpPr>
+                          <a:grpSpLocks/>
+                        </wpg:cNvGrpSpPr>
+                        <wpg:grpSpPr bwMode="auto">
+                          <a:xfrm>
+                            <a:off x="0" y="0"/>
+                            <a:ext cx="7753350" cy="190500"/>
+                            <a:chOff x="0" y="14970"/>
+                            <a:chExt cx="12255" cy="300"/>
+                          </a:xfrm>
+                        </wpg:grpSpPr>
+                        <wps:wsp>
+                          <wps:cNvPr id="13" name="Text Box 25"/>
+                          <wps:cNvSpPr txBox="1">
+                            <a:spLocks noChangeArrowheads="1"/>
+                          </wps:cNvSpPr>
+                          <wps:spPr bwMode="auto">
+                            <a:xfrm>
+                              <a:off x="10803" y="14982"/>
+                              <a:ext cx="659" cy="288"/>
+                            </a:xfrm>
+                            <a:prstGeom prst="rect">
+                              <a:avLst/>
+                            </a:prstGeom>
+                            <a:noFill/>
+                            <a:ln>
+                              <a:noFill/>
+                            </a:ln>
+                            <a:extLst>
+                              <a:ext uri="{909E8E84-426E-40DD-AFC4-6F175D3DCCD1}">
+                                <a14:hiddenFill xmlns:a14="http://schemas.microsoft.com/office/drawing/2010/main">
+                                  <a:solidFill>
+                                    <a:srgbClr val="FFFFFF"/>
+                                  </a:solidFill>
+                                </a14:hiddenFill>
+                              </a:ext>
+                              <a:ext uri="{91240B29-F687-4F45-9708-019B960494DF}">
+                                <a14:hiddenLine xmlns:a14="http://schemas.microsoft.com/office/drawing/2010/main" w="9525">
+                                  <a:solidFill>
+                                    <a:srgbClr val="000000"/>
+                                  </a:solidFill>
+                                  <a:miter lim="800000"/>
+                                  <a:headEnd/>
+                                  <a:tailEnd/>
+                                </a14:hiddenLine>
+                              </a:ext>
+                            </a:extLst>
+                          </wps:spPr>
+                          <wps:txbx>
+                            <w:txbxContent>
+                              <w:p>
+                                <w:pPr>
+                                  <w:jc w:val="center"/>
+                                </w:pPr>
+                                <w:r>
+                                  <w:fldChar w:fldCharType="begin"/>
+                                </w:r>
+                                <w:r>
+                                  <w:instrText xml:space="preserve"> PAGE    \* MERGEFORMAT </w:instrText>
+                                </w:r>
+                                <w:r>
+                                  <w:fldChar w:fldCharType="separate"/>
+                                </w:r>
+                                <w:r>
+                                  <w:rPr>
+                                    <w:noProof/>
+                                    <w:color w:val="8C8C8C" w:themeColor="background1" w:themeShade="8C"/>
+                                  </w:rPr>
+                                  <w:t>2</w:t>
+                                </w:r>
+                                <w:r>
+                                  <w:rPr>
+                                    <w:noProof/>
+                                    <w:color w:val="8C8C8C" w:themeColor="background1" w:themeShade="8C"/>
+                                  </w:rPr>
+                                  <w:fldChar w:fldCharType="end"/>
+                                </w:r>
+                              </w:p>
+                            </w:txbxContent>
+                          </wps:txbx>
+                          <wps:bodyPr rot="0" vert="horz" wrap="square" lIns="0" tIns="0" rIns="0" bIns="0" anchor="t" anchorCtr="0" upright="1">
+                            <a:noAutofit/>
+                          </wps:bodyPr>
+                        </wps:wsp>
+                        <wpg:grpSp>
+                          <wpg:cNvPr id="14" name="Group 31"/>
+                          <wpg:cNvGrpSpPr>
+                            <a:grpSpLocks/>
+                          </wpg:cNvGrpSpPr>
+                          <wpg:grpSpPr bwMode="auto">
+                            <a:xfrm flipH="1">
+                              <a:off x="0" y="14970"/>
+                              <a:ext cx="12255" cy="230"/>
+                              <a:chOff x="-8" y="14978"/>
+                              <a:chExt cx="12255" cy="230"/>
+                            </a:xfrm>
+                          </wpg:grpSpPr>
+                          <wps:wsp>
+                            <wps:cNvPr id="15" name="AutoShape 27"/>
+                            <wps:cNvCnPr>
+                              <a:cxnSpLocks noChangeShapeType="1"/>
+                            </wps:cNvCnPr>
+                            <wps:spPr bwMode="auto">
+                              <a:xfrm flipV="1">
+                                <a:off x="-8" y="14978"/>
+                                <a:ext cx="1260" cy="230"/>
+                              </a:xfrm>
+                              <a:prstGeom prst="bentConnector3">
+                                <a:avLst>
+                                  <a:gd name="adj1" fmla="val 50000"/>
+                                </a:avLst>
+                              </a:prstGeom>
+                              <a:noFill/>
+                              <a:ln w="9525">
+                                <a:solidFill>
+                                  <a:srgbClr val="A5A5A5"/>
+                                </a:solidFill>
+                                <a:miter lim="800000"/>
+                                <a:headEnd/>
+                                <a:tailEnd/>
+                              </a:ln>
+                              <a:extLst>
+                                <a:ext uri="{909E8E84-426E-40DD-AFC4-6F175D3DCCD1}">
+                                  <a14:hiddenFill xmlns:a14="http://schemas.microsoft.com/office/drawing/2010/main">
+                                    <a:noFill/>
+                                  </a14:hiddenFill>
+                                </a:ext>
+                              </a:extLst>
+                            </wps:spPr>
+                            <wps:bodyPr/>
+                          </wps:wsp>
+                          <wps:wsp>
+                            <wps:cNvPr id="16" name="AutoShape 28"/>
+                            <wps:cNvCnPr>
+                              <a:cxnSpLocks noChangeShapeType="1"/>
+                            </wps:cNvCnPr>
+                            <wps:spPr bwMode="auto">
+                              <a:xfrm rot="10800000">
+                                <a:off x="1252" y="14978"/>
+                                <a:ext cx="10995" cy="230"/>
+                              </a:xfrm>
+                              <a:prstGeom prst="bentConnector3">
+                                <a:avLst>
+                                  <a:gd name="adj1" fmla="val 96778"/>
+                                </a:avLst>
+                              </a:prstGeom>
+                              <a:noFill/>
+                              <a:ln w="9525">
+                                <a:solidFill>
+                                  <a:srgbClr val="A5A5A5"/>
+                                </a:solidFill>
+                                <a:miter lim="800000"/>
+                                <a:headEnd/>
+                                <a:tailEnd/>
+                              </a:ln>
+                              <a:extLst>
+                                <a:ext uri="{909E8E84-426E-40DD-AFC4-6F175D3DCCD1}">
+                                  <a14:hiddenFill xmlns:a14="http://schemas.microsoft.com/office/drawing/2010/main">
+                                    <a:noFill/>
+                                  </a14:hiddenFill>
+                                </a:ext>
+                              </a:extLst>
+                            </wps:spPr>
+                            <wps:bodyPr/>
+                          </wps:wsp>
+                        </wpg:grpSp>
+                      </wpg:wgp>
+                    </a:graphicData>
+                  </a:graphic>
+                  <wp14:sizeRelH relativeFrom="page">
+                    <wp14:pctWidth>100000</wp14:pctWidth>
+                  </wp14:sizeRelH>
+                  <wp14:sizeRelV relativeFrom="page">
+                    <wp14:pctHeight>0</wp14:pctHeight>
+                  </wp14:sizeRelV>
+                </wp:anchor>
+              </w:drawing>
+            </mc:Choice>
+            <mc:Fallback>
+              <w:pict>
+                <v:group w14:anchorId="5360E784" id="Group 12" o:spid="_x0000_s1036" style="position:absolute;margin-left:0;margin-top:0;width:610.5pt;height:15pt;z-index:251685376;mso-width-percent:1000;mso-position-horizontal:center;mso-position-horizontal-relative:page;mso-position-vertical:center;mso-position-vertical-relative:bottom-margin-area;mso-width-percent:1000" coordorigin=",14970" coordsize="12255,300" o:gfxdata="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">
+                  <v:shapetype id="_x0000_t202" coordsize="21600,21600" o:spt="202" path="m,l,21600r21600,l21600,xe">
+                    <v:stroke joinstyle="miter"/>
+                    <v:path gradientshapeok="t" o:connecttype="rect"/>
+                  </v:shapetype>
+                  <v:shape id="Text Box 25" o:spid="_x0000_s1037" type="#_x0000_t202" style="position:absolute;left:10803;top:14982;width:659;height:288;visibility:visible;mso-wrap-style:square;v-text-anchor:top" o:gfxdata="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" filled="f" stroked="f">
+                    <v:textbox inset="0,0,0,0">
+                      <w:txbxContent>
+                        <w:p>
+                          <w:pPr>
+                            <w:jc w:val="center"/>
+                          </w:pPr>
+                          <w:r>
+                            <w:fldChar w:fldCharType="begin"/>
+                          </w:r>
+                          <w:r>
+                            <w:instrText xml:space="preserve"> PAGE    \* MERGEFORMAT </w:instrText>
+                          </w:r>
+                          <w:r>
+                            <w:fldChar w:fldCharType="separate"/>
+                          </w:r>
+                          <w:r>
+                            <w:rPr>
+                              <w:noProof/>
+                              <w:color w:val="8C8C8C" w:themeColor="background1" w:themeShade="8C"/>
+                            </w:rPr>
+                            <w:t>2</w:t>
+                          </w:r>
+                          <w:r>
+                            <w:rPr>
+                              <w:noProof/>
+                              <w:color w:val="8C8C8C" w:themeColor="background1" w:themeShade="8C"/>
+                            </w:rPr>
+                            <w:fldChar w:fldCharType="end"/>
+                          </w:r>
+                        </w:p>
+                      </w:txbxContent>
+                    </v:textbox>
+                  </v:shape>
+                  <v:group id="Group 31" o:spid="_x0000_s1038" style="position:absolute;top:14970;width:12255;height:230;flip:x" coordorigin="-8,14978" coordsize="12255,230" o:gfxdata="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">
+                    <v:shapetype id="_x0000_t34" coordsize="21600,21600" o:spt="34" o:oned="t" adj="10800" path="m,l@0,0@0,21600,21600,21600e" filled="f">
+                      <v:stroke joinstyle="miter"/>
+                      <v:formulas>
+                        <v:f eqn="val #0"/>
+                      </v:formulas>
+                      <v:path arrowok="t" fillok="f" o:connecttype="none"/>
+                      <v:handles>
+                        <v:h position="#0,center"/>
+                      </v:handles>
+                      <o:lock v:ext="edit" shapetype="t"/>
+                    </v:shapetype>
+                    <v:shape id="AutoShape 27" o:spid="_x0000_s1039" type="#_x0000_t34" style="position:absolute;left:-8;top:14978;width:1260;height:230;flip:y;visibility:visible;mso-wrap-style:square" o:connectortype="elbow" o:gfxdata="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" strokecolor="#a5a5a5"/>
+                    <v:shape id="AutoShape 28" o:spid="_x0000_s1040" type="#_x0000_t34" style="position:absolute;left:1252;top:14978;width:10995;height:230;rotation:180;visibility:visible;mso-wrap-style:square" o:connectortype="elbow" o:gfxdata="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" adj="20904" strokecolor="#a5a5a5"/>
+                  </v:group>
+                  <w10:wrap anchorx="page" anchory="margin"/>
+                </v:group>
+              </w:pict>
+            </mc:Fallback>
+          </mc:AlternateContent>
+        </w:r>
+      </w:p>
+    </w:sdtContent>
+  </w:sdt>
+</w:ftr>
+</file>
+
 <file path=word/footnotes.xml><?xml version="1.0" encoding="utf-8"?>
 <w:footnotes xmlns:wpc="http://schemas.microsoft.com/office/word/2010/wordprocessingCanvas" xmlns:cx="http://schemas.microsoft.com/office/drawing/2014/chartex" xmlns:cx1="http://schemas.microsoft.com/office/drawing/2015/9/8/chartex" xmlns:cx2="http://schemas.microsoft.com/office/drawing/2015/10/21/chartex" xmlns:cx3="http://schemas.microsoft.com/office/drawing/2016/5/9/chartex" xmlns:cx4="http://schemas.microsoft.com/office/drawing/2016/5/10/chartex" xmlns:cx5="http://schemas.microsoft.com/office/drawing/2016/5/11/chartex" xmlns:cx6="http://schemas.microsoft.com/office/drawing/2016/5/12/chartex" xmlns:cx7="http://schemas.microsoft.com/office/drawing/2016/5/13/chartex" xmlns:cx8="http://schemas.microsoft.com/office/drawing/2016/5/14/chartex" xmlns:mc="http://schemas.openxmlformats.org/markup-compatibility/2006" xmlns:aink="http://schemas.microsoft.com/office/drawing/2016/ink" xmlns:am3d="http://schemas.microsoft.com/office/drawing/2017/model3d" xmlns:o="urn:schemas-microsoft-com:office:office" xmlns:r="http://schemas.openxmlformats.org/officeDocument/2006/relationships" xmlns:m="http://schemas.openxmlformats.org/officeDocument/2006/math" xmlns:v="urn:schemas-microsoft-com:vml" xmlns:wp14="http://schemas.microsoft.com/office/word/2010/wordprocessingDrawing" xmlns:wp="http://schemas.openxmlformats.org/drawingml/2006/wordprocessingDrawing" xmlns:w10="urn:schemas-microsoft-com:office:word" xmlns:w="http://schemas.openxmlformats.org/wordprocessingml/2006/main" xmlns:w14="http://schemas.microsoft.com/office/word/2010/wordml" xmlns:w15="http://schemas.microsoft.com/office/word/2012/wordml" xmlns:w16cex="http://schemas.microsoft.com/office/word/2018/wordml/cex" xmlns:w16cid="http://schemas.microsoft.com/office/word/2016/wordml/cid" xmlns:w16="http://schemas.microsoft.com/office/word/2018/wordml" xmlns:w16sdtdh="http://schemas.microsoft.com/office/word/2020/wordml/sdtdatahash" xmlns:w16se="http://schemas.microsoft.com/office/word/2015/wordml/symex" xmlns:wpg="http://schemas.microsoft.com/office/word/2010/wordprocessingGroup" xmlns:wpi="http://schemas.microsoft.com/office/word/2010/wordprocessingInk" xmlns:wne="http://schemas.microsoft.com/office/word/2006/wordml" xmlns:wps="http://schemas.microsoft.com/office/word/2010/wordprocessingShape" mc:Ignorable="w14 w15 w16se w16cid w16 w16cex w16sdtdh wp14">
   <w:footnote w:type="separator" w:id="-1">
@@ -2351,6 +3929,81 @@
       </w:pPr>
       <w:r>
         <w:continuationSeparator/>
+      </w:r>
+    </w:p>
+  </w:footnote>
+  <w:footnote w:id="1">
+    <w:p>
+      <w:pPr>
+        <w:pStyle w:val="FootnoteText"/>
+        <w:rPr>
+          <w:lang w:val="en-US"/>
+        </w:rPr>
+      </w:pPr>
+      <w:r>
+        <w:rPr>
+          <w:rStyle w:val="FootnoteReference"/>
+        </w:rPr>
+        <w:footnoteRef/>
+      </w:r>
+      <w:r>
+        <w:t xml:space="preserve"> </w:t>
+      </w:r>
+      <w:r>
+        <w:rPr>
+          <w:lang w:val="en-US"/>
+        </w:rPr>
+        <w:t>Because I’m introvert I didn’t really ask someone else to help me actually.</w:t>
+      </w:r>
+    </w:p>
+  </w:footnote>
+  <w:footnote w:id="2">
+    <w:p>
+      <w:pPr>
+        <w:pStyle w:val="FootnoteText"/>
+        <w:rPr>
+          <w:lang w:val="en-US"/>
+        </w:rPr>
+      </w:pPr>
+      <w:r>
+        <w:rPr>
+          <w:rStyle w:val="FootnoteReference"/>
+        </w:rPr>
+        <w:footnoteRef/>
+      </w:r>
+      <w:r>
+        <w:t xml:space="preserve"> </w:t>
+      </w:r>
+      <w:r>
+        <w:rPr>
+          <w:lang w:val="en-US"/>
+        </w:rPr>
+        <w:t>Because I only learn things when I’m under pressure.</w:t>
+      </w:r>
+    </w:p>
+  </w:footnote>
+  <w:footnote w:id="3">
+    <w:p>
+      <w:pPr>
+        <w:pStyle w:val="FootnoteText"/>
+        <w:rPr>
+          <w:lang w:val="en-US"/>
+        </w:rPr>
+      </w:pPr>
+      <w:r>
+        <w:rPr>
+          <w:rStyle w:val="FootnoteReference"/>
+        </w:rPr>
+        <w:footnoteRef/>
+      </w:r>
+      <w:r>
+        <w:t xml:space="preserve"> </w:t>
+      </w:r>
+      <w:r>
+        <w:rPr>
+          <w:lang w:val="en-US"/>
+        </w:rPr>
+        <w:t>Fun fact: every semester there was one new faculty.</w:t>
       </w:r>
     </w:p>
   </w:footnote>
@@ -2434,13 +4087,6 @@
                               <w:lang w:val="en-US"/>
                             </w:rPr>
                           </w:pPr>
-                          <w:r>
-                            <w:rPr>
-                              <w:noProof/>
-                              <w:lang w:val="en-US"/>
-                            </w:rPr>
-                            <w:t>Some text</w:t>
-                          </w:r>
                         </w:p>
                       </w:txbxContent>
                     </wps:txbx>
@@ -2465,7 +4111,7 @@
               <v:stroke joinstyle="miter"/>
               <v:path gradientshapeok="t" o:connecttype="rect"/>
             </v:shapetype>
-            <v:shape id="Text Box 220" o:spid="_x0000_s1032" type="#_x0000_t202" style="position:absolute;margin-left:0;margin-top:0;width:468pt;height:13.7pt;z-index:251681280;visibility:visible;mso-wrap-style:square;mso-width-percent:1000;mso-height-percent:0;mso-wrap-distance-left:9pt;mso-wrap-distance-top:0;mso-wrap-distance-right:9pt;mso-wrap-distance-bottom:0;mso-position-horizontal:left;mso-position-horizontal-relative:margin;mso-position-vertical:center;mso-position-vertical-relative:top-margin-area;mso-width-percent:1000;mso-height-percent:0;mso-width-relative:margin;mso-height-relative:page;v-text-anchor:middle" o:gfxdata="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" o:allowincell="f" filled="f" stroked="f">
+            <v:shape id="Text Box 220" o:spid="_x0000_s1032" type="#_x0000_t202" style="position:absolute;margin-left:0;margin-top:0;width:468pt;height:13.7pt;z-index:251681280;visibility:visible;mso-wrap-style:square;mso-width-percent:1000;mso-height-percent:0;mso-wrap-distance-left:9pt;mso-wrap-distance-top:0;mso-wrap-distance-right:9pt;mso-wrap-distance-bottom:0;mso-position-horizontal:left;mso-position-horizontal-relative:margin;mso-position-vertical:center;mso-position-vertical-relative:top-margin-area;mso-width-percent:1000;mso-height-percent:0;mso-width-relative:margin;mso-height-relative:page;v-text-anchor:middle" o:gfxdata="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" o:allowincell="f" filled="f" stroked="f">
               <v:textbox style="mso-fit-shape-to-text:t" inset=",0,,0">
                 <w:txbxContent>
                   <w:p>
@@ -2477,13 +4123,6 @@
                         <w:lang w:val="en-US"/>
                       </w:rPr>
                     </w:pPr>
-                    <w:r>
-                      <w:rPr>
-                        <w:noProof/>
-                        <w:lang w:val="en-US"/>
-                      </w:rPr>
-                      <w:t>Some text</w:t>
-                    </w:r>
                   </w:p>
                 </w:txbxContent>
               </v:textbox>
@@ -2573,7 +4212,346 @@
         </mc:Choice>
         <mc:Fallback>
           <w:pict>
-            <v:shape w14:anchorId="004B36C5" id="Text Box 221" o:spid="_x0000_s1033" type="#_x0000_t202" style="position:absolute;margin-left:20.6pt;margin-top:0;width:71.8pt;height:13.45pt;z-index:251666944;visibility:visible;mso-wrap-style:square;mso-width-percent:1000;mso-height-percent:0;mso-wrap-distance-left:9pt;mso-wrap-distance-top:0;mso-wrap-distance-right:9pt;mso-wrap-distance-bottom:0;mso-position-horizontal:right;mso-position-horizontal-relative:page;mso-position-vertical:center;mso-position-vertical-relative:top-margin-area;mso-width-percent:1000;mso-height-percent:0;mso-width-relative:right-margin-area;mso-height-relative:page;v-text-anchor:middle" o:gfxdata="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" o:allowincell="f" fillcolor="#7030a0" stroked="f">
+            <v:shape w14:anchorId="004B36C5" id="Text Box 221" o:spid="_x0000_s1033" type="#_x0000_t202" style="position:absolute;margin-left:20.6pt;margin-top:0;width:71.8pt;height:13.45pt;z-index:251666944;visibility:visible;mso-wrap-style:square;mso-width-percent:1000;mso-height-percent:0;mso-wrap-distance-left:9pt;mso-wrap-distance-top:0;mso-wrap-distance-right:9pt;mso-wrap-distance-bottom:0;mso-position-horizontal:right;mso-position-horizontal-relative:page;mso-position-vertical:center;mso-position-vertical-relative:top-margin-area;mso-width-percent:1000;mso-height-percent:0;mso-width-relative:right-margin-area;mso-height-relative:page;v-text-anchor:middle" o:gfxdata="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" o:allowincell="f" fillcolor="#7030a0" stroked="f">
+              <v:textbox style="mso-fit-shape-to-text:t" inset=",0,,0">
+                <w:txbxContent>
+                  <w:p>
+                    <w:pPr>
+                      <w:spacing w:after="0" w:line="240" w:lineRule="auto"/>
+                      <w:rPr>
+                        <w:color w:val="FFFFFF" w:themeColor="background1"/>
+                        <w:lang w:val="en-US"/>
+                      </w:rPr>
+                    </w:pPr>
+                    <w:r>
+                      <w:rPr>
+                        <w:color w:val="FFFFFF" w:themeColor="background1"/>
+                        <w:lang w:val="en-US"/>
+                      </w:rPr>
+                      <w:t>DG-Estate</w:t>
+                    </w:r>
+                  </w:p>
+                </w:txbxContent>
+              </v:textbox>
+              <w10:wrap anchorx="page" anchory="margin"/>
+            </v:shape>
+          </w:pict>
+        </mc:Fallback>
+      </mc:AlternateContent>
+    </w:r>
+  </w:p>
+</w:hdr>
+</file>
+
+<file path=word/header2.xml><?xml version="1.0" encoding="utf-8"?>
+<w:hdr xmlns:wpc="http://schemas.microsoft.com/office/word/2010/wordprocessingCanvas" xmlns:cx="http://schemas.microsoft.com/office/drawing/2014/chartex" xmlns:cx1="http://schemas.microsoft.com/office/drawing/2015/9/8/chartex" xmlns:cx2="http://schemas.microsoft.com/office/drawing/2015/10/21/chartex" xmlns:cx3="http://schemas.microsoft.com/office/drawing/2016/5/9/chartex" xmlns:cx4="http://schemas.microsoft.com/office/drawing/2016/5/10/chartex" xmlns:cx5="http://schemas.microsoft.com/office/drawing/2016/5/11/chartex" xmlns:cx6="http://schemas.microsoft.com/office/drawing/2016/5/12/chartex" xmlns:cx7="http://schemas.microsoft.com/office/drawing/2016/5/13/chartex" xmlns:cx8="http://schemas.microsoft.com/office/drawing/2016/5/14/chartex" xmlns:mc="http://schemas.openxmlformats.org/markup-compatibility/2006" xmlns:aink="http://schemas.microsoft.com/office/drawing/2016/ink" xmlns:am3d="http://schemas.microsoft.com/office/drawing/2017/model3d" xmlns:o="urn:schemas-microsoft-com:office:office" xmlns:r="http://schemas.openxmlformats.org/officeDocument/2006/relationships" xmlns:m="http://schemas.openxmlformats.org/officeDocument/2006/math" xmlns:v="urn:schemas-microsoft-com:vml" xmlns:wp14="http://schemas.microsoft.com/office/word/2010/wordprocessingDrawing" xmlns:wp="http://schemas.openxmlformats.org/drawingml/2006/wordprocessingDrawing" xmlns:w10="urn:schemas-microsoft-com:office:word" xmlns:w="http://schemas.openxmlformats.org/wordprocessingml/2006/main" xmlns:w14="http://schemas.microsoft.com/office/word/2010/wordml" xmlns:w15="http://schemas.microsoft.com/office/word/2012/wordml" xmlns:w16cex="http://schemas.microsoft.com/office/word/2018/wordml/cex" xmlns:w16cid="http://schemas.microsoft.com/office/word/2016/wordml/cid" xmlns:w16="http://schemas.microsoft.com/office/word/2018/wordml" xmlns:w16sdtdh="http://schemas.microsoft.com/office/word/2020/wordml/sdtdatahash" xmlns:w16se="http://schemas.microsoft.com/office/word/2015/wordml/symex" xmlns:wpg="http://schemas.microsoft.com/office/word/2010/wordprocessingGroup" xmlns:wpi="http://schemas.microsoft.com/office/word/2010/wordprocessingInk" xmlns:wne="http://schemas.microsoft.com/office/word/2006/wordml" xmlns:wps="http://schemas.microsoft.com/office/word/2010/wordprocessingShape" mc:Ignorable="w14 w15 w16se w16cid w16 w16cex w16sdtdh wp14">
+  <w:p>
+    <w:pPr>
+      <w:pStyle w:val="Header"/>
+    </w:pPr>
+    <w:r>
+      <w:rPr>
+        <w:noProof/>
+      </w:rPr>
+      <mc:AlternateContent>
+        <mc:Choice Requires="wps">
+          <w:drawing>
+            <wp:anchor distT="0" distB="0" distL="114300" distR="114300" simplePos="0" relativeHeight="251688448" behindDoc="0" locked="0" layoutInCell="0" allowOverlap="1" wp14:anchorId="623C8809" wp14:editId="473BA500">
+              <wp:simplePos x="0" y="0"/>
+              <wp:positionH relativeFrom="margin">
+                <wp:align>left</wp:align>
+              </wp:positionH>
+              <wp:positionV relativeFrom="topMargin">
+                <wp:align>center</wp:align>
+              </wp:positionV>
+              <wp:extent cx="5943600" cy="173736"/>
+              <wp:effectExtent l="0" t="0" r="0" b="635"/>
+              <wp:wrapNone/>
+              <wp:docPr id="22" name="Text Box 22"/>
+              <wp:cNvGraphicFramePr>
+                <a:graphicFrameLocks xmlns:a="http://schemas.openxmlformats.org/drawingml/2006/main"/>
+              </wp:cNvGraphicFramePr>
+              <a:graphic xmlns:a="http://schemas.openxmlformats.org/drawingml/2006/main">
+                <a:graphicData uri="http://schemas.microsoft.com/office/word/2010/wordprocessingShape">
+                  <wps:wsp>
+                    <wps:cNvSpPr txBox="1">
+                      <a:spLocks noChangeArrowheads="1"/>
+                    </wps:cNvSpPr>
+                    <wps:spPr bwMode="auto">
+                      <a:xfrm>
+                        <a:off x="0" y="0"/>
+                        <a:ext cx="5943600" cy="173736"/>
+                      </a:xfrm>
+                      <a:prstGeom prst="rect">
+                        <a:avLst/>
+                      </a:prstGeom>
+                      <a:noFill/>
+                      <a:ln>
+                        <a:noFill/>
+                      </a:ln>
+                      <a:extLst>
+                        <a:ext uri="{909E8E84-426E-40DD-AFC4-6F175D3DCCD1}">
+                          <a14:hiddenFill xmlns:a14="http://schemas.microsoft.com/office/drawing/2010/main">
+                            <a:solidFill>
+                              <a:srgbClr val="FFFFFF"/>
+                            </a:solidFill>
+                          </a14:hiddenFill>
+                        </a:ext>
+                        <a:ext uri="{91240B29-F687-4F45-9708-019B960494DF}">
+                          <a14:hiddenLine xmlns:a14="http://schemas.microsoft.com/office/drawing/2010/main" w="9525">
+                            <a:solidFill>
+                              <a:srgbClr val="000000"/>
+                            </a:solidFill>
+                            <a:miter lim="800000"/>
+                            <a:headEnd/>
+                            <a:tailEnd/>
+                          </a14:hiddenLine>
+                        </a:ext>
+                      </a:extLst>
+                    </wps:spPr>
+                    <wps:txbx>
+                      <w:txbxContent>
+                        <w:p>
+                          <w:pPr>
+                            <w:spacing w:after="0" w:line="240" w:lineRule="auto"/>
+                            <w:jc w:val="right"/>
+                            <w:rPr>
+                              <w:rFonts w:ascii="Times New Roman" w:hAnsi="Times New Roman" w:cs="Times New Roman"/>
+                              <w:noProof/>
+                              <w:sz w:val="24"/>
+                              <w:szCs w:val="24"/>
+                              <w:lang w:val="en-US"/>
+                            </w:rPr>
+                          </w:pPr>
+                          <w:r>
+                            <w:rPr>
+                              <w:rFonts w:ascii="Times New Roman" w:hAnsi="Times New Roman" w:cs="Times New Roman"/>
+                              <w:noProof/>
+                              <w:sz w:val="24"/>
+                              <w:szCs w:val="24"/>
+                              <w:lang w:val="en-US"/>
+                            </w:rPr>
+                            <w:fldChar w:fldCharType="begin"/>
+                          </w:r>
+                          <w:r>
+                            <w:rPr>
+                              <w:rFonts w:ascii="Times New Roman" w:hAnsi="Times New Roman" w:cs="Times New Roman"/>
+                              <w:noProof/>
+                              <w:sz w:val="24"/>
+                              <w:szCs w:val="24"/>
+                              <w:lang w:val="en-US"/>
+                            </w:rPr>
+                            <w:instrText xml:space="preserve"> STYLEREF  "Heading 1"  \* MERGEFORMAT </w:instrText>
+                          </w:r>
+                          <w:r>
+                            <w:rPr>
+                              <w:rFonts w:ascii="Times New Roman" w:hAnsi="Times New Roman" w:cs="Times New Roman"/>
+                              <w:noProof/>
+                              <w:sz w:val="24"/>
+                              <w:szCs w:val="24"/>
+                              <w:lang w:val="en-US"/>
+                            </w:rPr>
+                            <w:fldChar w:fldCharType="separate"/>
+                          </w:r>
+                          <w:r>
+                            <w:rPr>
+                              <w:rFonts w:ascii="Times New Roman" w:hAnsi="Times New Roman" w:cs="Times New Roman"/>
+                              <w:noProof/>
+                              <w:sz w:val="24"/>
+                              <w:szCs w:val="24"/>
+                              <w:lang w:val="en-US"/>
+                            </w:rPr>
+                            <w:t>Project Category</w:t>
+                          </w:r>
+                          <w:r>
+                            <w:rPr>
+                              <w:rFonts w:ascii="Times New Roman" w:hAnsi="Times New Roman" w:cs="Times New Roman"/>
+                              <w:noProof/>
+                              <w:sz w:val="24"/>
+                              <w:szCs w:val="24"/>
+                              <w:lang w:val="en-US"/>
+                            </w:rPr>
+                            <w:fldChar w:fldCharType="end"/>
+                          </w:r>
+                        </w:p>
+                      </w:txbxContent>
+                    </wps:txbx>
+                    <wps:bodyPr rot="0" vert="horz" wrap="square" lIns="91440" tIns="0" rIns="91440" bIns="0" anchor="ctr" anchorCtr="0" upright="1">
+                      <a:spAutoFit/>
+                    </wps:bodyPr>
+                  </wps:wsp>
+                </a:graphicData>
+              </a:graphic>
+              <wp14:sizeRelH relativeFrom="margin">
+                <wp14:pctWidth>100000</wp14:pctWidth>
+              </wp14:sizeRelH>
+              <wp14:sizeRelV relativeFrom="page">
+                <wp14:pctHeight>0</wp14:pctHeight>
+              </wp14:sizeRelV>
+            </wp:anchor>
+          </w:drawing>
+        </mc:Choice>
+        <mc:Fallback>
+          <w:pict>
+            <v:shapetype w14:anchorId="623C8809" id="_x0000_t202" coordsize="21600,21600" o:spt="202" path="m,l,21600r21600,l21600,xe">
+              <v:stroke joinstyle="miter"/>
+              <v:path gradientshapeok="t" o:connecttype="rect"/>
+            </v:shapetype>
+            <v:shape id="Text Box 22" o:spid="_x0000_s1034" type="#_x0000_t202" style="position:absolute;margin-left:0;margin-top:0;width:468pt;height:13.7pt;z-index:251688448;visibility:visible;mso-wrap-style:square;mso-width-percent:1000;mso-height-percent:0;mso-wrap-distance-left:9pt;mso-wrap-distance-top:0;mso-wrap-distance-right:9pt;mso-wrap-distance-bottom:0;mso-position-horizontal:left;mso-position-horizontal-relative:margin;mso-position-vertical:center;mso-position-vertical-relative:top-margin-area;mso-width-percent:1000;mso-height-percent:0;mso-width-relative:margin;mso-height-relative:page;v-text-anchor:middle" o:gfxdata="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" o:allowincell="f" filled="f" stroked="f">
+              <v:textbox style="mso-fit-shape-to-text:t" inset=",0,,0">
+                <w:txbxContent>
+                  <w:p>
+                    <w:pPr>
+                      <w:spacing w:after="0" w:line="240" w:lineRule="auto"/>
+                      <w:jc w:val="right"/>
+                      <w:rPr>
+                        <w:rFonts w:ascii="Times New Roman" w:hAnsi="Times New Roman" w:cs="Times New Roman"/>
+                        <w:noProof/>
+                        <w:sz w:val="24"/>
+                        <w:szCs w:val="24"/>
+                        <w:lang w:val="en-US"/>
+                      </w:rPr>
+                    </w:pPr>
+                    <w:r>
+                      <w:rPr>
+                        <w:rFonts w:ascii="Times New Roman" w:hAnsi="Times New Roman" w:cs="Times New Roman"/>
+                        <w:noProof/>
+                        <w:sz w:val="24"/>
+                        <w:szCs w:val="24"/>
+                        <w:lang w:val="en-US"/>
+                      </w:rPr>
+                      <w:fldChar w:fldCharType="begin"/>
+                    </w:r>
+                    <w:r>
+                      <w:rPr>
+                        <w:rFonts w:ascii="Times New Roman" w:hAnsi="Times New Roman" w:cs="Times New Roman"/>
+                        <w:noProof/>
+                        <w:sz w:val="24"/>
+                        <w:szCs w:val="24"/>
+                        <w:lang w:val="en-US"/>
+                      </w:rPr>
+                      <w:instrText xml:space="preserve"> STYLEREF  "Heading 1"  \* MERGEFORMAT </w:instrText>
+                    </w:r>
+                    <w:r>
+                      <w:rPr>
+                        <w:rFonts w:ascii="Times New Roman" w:hAnsi="Times New Roman" w:cs="Times New Roman"/>
+                        <w:noProof/>
+                        <w:sz w:val="24"/>
+                        <w:szCs w:val="24"/>
+                        <w:lang w:val="en-US"/>
+                      </w:rPr>
+                      <w:fldChar w:fldCharType="separate"/>
+                    </w:r>
+                    <w:r>
+                      <w:rPr>
+                        <w:rFonts w:ascii="Times New Roman" w:hAnsi="Times New Roman" w:cs="Times New Roman"/>
+                        <w:noProof/>
+                        <w:sz w:val="24"/>
+                        <w:szCs w:val="24"/>
+                        <w:lang w:val="en-US"/>
+                      </w:rPr>
+                      <w:t>Project Category</w:t>
+                    </w:r>
+                    <w:r>
+                      <w:rPr>
+                        <w:rFonts w:ascii="Times New Roman" w:hAnsi="Times New Roman" w:cs="Times New Roman"/>
+                        <w:noProof/>
+                        <w:sz w:val="24"/>
+                        <w:szCs w:val="24"/>
+                        <w:lang w:val="en-US"/>
+                      </w:rPr>
+                      <w:fldChar w:fldCharType="end"/>
+                    </w:r>
+                  </w:p>
+                </w:txbxContent>
+              </v:textbox>
+              <w10:wrap anchorx="margin" anchory="margin"/>
+            </v:shape>
+          </w:pict>
+        </mc:Fallback>
+      </mc:AlternateContent>
+    </w:r>
+    <w:r>
+      <w:rPr>
+        <w:noProof/>
+      </w:rPr>
+      <mc:AlternateContent>
+        <mc:Choice Requires="wps">
+          <w:drawing>
+            <wp:anchor distT="0" distB="0" distL="114300" distR="114300" simplePos="0" relativeHeight="251687424" behindDoc="0" locked="0" layoutInCell="0" allowOverlap="1" wp14:anchorId="5635C1C6" wp14:editId="65A1FCAB">
+              <wp:simplePos x="0" y="0"/>
+              <wp:positionH relativeFrom="page">
+                <wp:align>right</wp:align>
+              </wp:positionH>
+              <wp:positionV relativeFrom="topMargin">
+                <wp:align>center</wp:align>
+              </wp:positionV>
+              <wp:extent cx="911860" cy="170815"/>
+              <wp:effectExtent l="0" t="0" r="0" b="635"/>
+              <wp:wrapNone/>
+              <wp:docPr id="23" name="Text Box 23"/>
+              <wp:cNvGraphicFramePr>
+                <a:graphicFrameLocks xmlns:a="http://schemas.openxmlformats.org/drawingml/2006/main"/>
+              </wp:cNvGraphicFramePr>
+              <a:graphic xmlns:a="http://schemas.openxmlformats.org/drawingml/2006/main">
+                <a:graphicData uri="http://schemas.microsoft.com/office/word/2010/wordprocessingShape">
+                  <wps:wsp>
+                    <wps:cNvSpPr txBox="1">
+                      <a:spLocks noChangeArrowheads="1"/>
+                    </wps:cNvSpPr>
+                    <wps:spPr bwMode="auto">
+                      <a:xfrm>
+                        <a:off x="0" y="0"/>
+                        <a:ext cx="911860" cy="170815"/>
+                      </a:xfrm>
+                      <a:prstGeom prst="rect">
+                        <a:avLst/>
+                      </a:prstGeom>
+                      <a:solidFill>
+                        <a:srgbClr val="7030A0"/>
+                      </a:solidFill>
+                      <a:ln>
+                        <a:noFill/>
+                      </a:ln>
+                    </wps:spPr>
+                    <wps:txbx>
+                      <w:txbxContent>
+                        <w:p>
+                          <w:pPr>
+                            <w:spacing w:after="0" w:line="240" w:lineRule="auto"/>
+                            <w:rPr>
+                              <w:color w:val="FFFFFF" w:themeColor="background1"/>
+                              <w:lang w:val="en-US"/>
+                            </w:rPr>
+                          </w:pPr>
+                          <w:r>
+                            <w:rPr>
+                              <w:color w:val="FFFFFF" w:themeColor="background1"/>
+                              <w:lang w:val="en-US"/>
+                            </w:rPr>
+                            <w:t>DG-Estate</w:t>
+                          </w:r>
+                        </w:p>
+                      </w:txbxContent>
+                    </wps:txbx>
+                    <wps:bodyPr rot="0" vert="horz" wrap="square" lIns="91440" tIns="0" rIns="91440" bIns="0" anchor="ctr" anchorCtr="0" upright="1">
+                      <a:spAutoFit/>
+                    </wps:bodyPr>
+                  </wps:wsp>
+                </a:graphicData>
+              </a:graphic>
+              <wp14:sizeRelH relativeFrom="rightMargin">
+                <wp14:pctWidth>100000</wp14:pctWidth>
+              </wp14:sizeRelH>
+              <wp14:sizeRelV relativeFrom="page">
+                <wp14:pctHeight>0</wp14:pctHeight>
+              </wp14:sizeRelV>
+            </wp:anchor>
+          </w:drawing>
+        </mc:Choice>
+        <mc:Fallback>
+          <w:pict>
+            <v:shape w14:anchorId="5635C1C6" id="Text Box 23" o:spid="_x0000_s1035" type="#_x0000_t202" style="position:absolute;margin-left:20.6pt;margin-top:0;width:71.8pt;height:13.45pt;z-index:251687424;visibility:visible;mso-wrap-style:square;mso-width-percent:1000;mso-height-percent:0;mso-wrap-distance-left:9pt;mso-wrap-distance-top:0;mso-wrap-distance-right:9pt;mso-wrap-distance-bottom:0;mso-position-horizontal:right;mso-position-horizontal-relative:page;mso-position-vertical:center;mso-position-vertical-relative:top-margin-area;mso-width-percent:1000;mso-height-percent:0;mso-width-relative:right-margin-area;mso-height-relative:page;v-text-anchor:middle" o:gfxdata="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" o:allowincell="f" fillcolor="#7030a0" stroked="f">
               <v:textbox style="mso-fit-shape-to-text:t" inset=",0,,0">
                 <w:txbxContent>
                   <w:p>
@@ -3469,7 +5447,7 @@
     <w:link w:val="Heading1Char"/>
     <w:uiPriority w:val="9"/>
     <w:qFormat/>
-    <w:rsid w:val="005C4F98"/>
+    <w:rsid w:val="00F00E5D"/>
     <w:pPr>
       <w:keepNext/>
       <w:keepLines/>
@@ -3477,9 +5455,9 @@
       <w:outlineLvl w:val="0"/>
     </w:pPr>
     <w:rPr>
-      <w:rFonts w:asciiTheme="majorHAnsi" w:eastAsiaTheme="majorEastAsia" w:hAnsiTheme="majorHAnsi" w:cstheme="majorBidi"/>
-      <w:color w:val="2F5496" w:themeColor="accent1" w:themeShade="BF"/>
-      <w:sz w:val="32"/>
+      <w:rFonts w:ascii="Times New Roman" w:eastAsiaTheme="majorEastAsia" w:hAnsi="Times New Roman" w:cstheme="majorBidi"/>
+      <w:color w:val="7030A0"/>
+      <w:sz w:val="44"/>
       <w:szCs w:val="32"/>
     </w:rPr>
   </w:style>
@@ -3491,7 +5469,7 @@
     <w:uiPriority w:val="9"/>
     <w:unhideWhenUsed/>
     <w:qFormat/>
-    <w:rsid w:val="00F462C8"/>
+    <w:rsid w:val="00F00E5D"/>
     <w:pPr>
       <w:keepNext/>
       <w:keepLines/>
@@ -3499,10 +5477,32 @@
       <w:outlineLvl w:val="1"/>
     </w:pPr>
     <w:rPr>
-      <w:rFonts w:asciiTheme="majorHAnsi" w:eastAsiaTheme="majorEastAsia" w:hAnsiTheme="majorHAnsi" w:cstheme="majorBidi"/>
-      <w:color w:val="2F5496" w:themeColor="accent1" w:themeShade="BF"/>
-      <w:sz w:val="26"/>
+      <w:rFonts w:ascii="Times New Roman" w:eastAsiaTheme="majorEastAsia" w:hAnsi="Times New Roman" w:cstheme="majorBidi"/>
+      <w:color w:val="7030A0"/>
+      <w:sz w:val="40"/>
       <w:szCs w:val="26"/>
+    </w:rPr>
+  </w:style>
+  <w:style w:type="paragraph" w:styleId="Heading3">
+    <w:name w:val="heading 3"/>
+    <w:basedOn w:val="Normal"/>
+    <w:next w:val="Normal"/>
+    <w:link w:val="Heading3Char"/>
+    <w:uiPriority w:val="9"/>
+    <w:unhideWhenUsed/>
+    <w:qFormat/>
+    <w:rsid w:val="00F00E5D"/>
+    <w:pPr>
+      <w:keepNext/>
+      <w:keepLines/>
+      <w:spacing w:before="40" w:after="0"/>
+      <w:outlineLvl w:val="2"/>
+    </w:pPr>
+    <w:rPr>
+      <w:rFonts w:ascii="Times New Roman" w:eastAsiaTheme="majorEastAsia" w:hAnsi="Times New Roman" w:cstheme="majorBidi"/>
+      <w:color w:val="7030A0"/>
+      <w:sz w:val="36"/>
+      <w:szCs w:val="24"/>
     </w:rPr>
   </w:style>
   <w:style w:type="character" w:default="1" w:styleId="DefaultParagraphFont">
@@ -3514,7 +5514,6 @@
   <w:style w:type="table" w:default="1" w:styleId="TableNormal">
     <w:name w:val="Normal Table"/>
     <w:uiPriority w:val="99"/>
-    <w:semiHidden/>
     <w:unhideWhenUsed/>
     <w:tblPr>
       <w:tblInd w:w="0" w:type="dxa"/>
@@ -3627,11 +5626,11 @@
     <w:basedOn w:val="DefaultParagraphFont"/>
     <w:link w:val="Heading1"/>
     <w:uiPriority w:val="9"/>
-    <w:rsid w:val="005C4F98"/>
+    <w:rsid w:val="00F00E5D"/>
     <w:rPr>
-      <w:rFonts w:asciiTheme="majorHAnsi" w:eastAsiaTheme="majorEastAsia" w:hAnsiTheme="majorHAnsi" w:cstheme="majorBidi"/>
-      <w:color w:val="2F5496" w:themeColor="accent1" w:themeShade="BF"/>
-      <w:sz w:val="32"/>
+      <w:rFonts w:ascii="Times New Roman" w:eastAsiaTheme="majorEastAsia" w:hAnsi="Times New Roman" w:cstheme="majorBidi"/>
+      <w:color w:val="7030A0"/>
+      <w:sz w:val="44"/>
       <w:szCs w:val="32"/>
     </w:rPr>
   </w:style>
@@ -3640,11 +5639,11 @@
     <w:basedOn w:val="DefaultParagraphFont"/>
     <w:link w:val="Heading2"/>
     <w:uiPriority w:val="9"/>
-    <w:rsid w:val="00F462C8"/>
+    <w:rsid w:val="00F00E5D"/>
     <w:rPr>
-      <w:rFonts w:asciiTheme="majorHAnsi" w:eastAsiaTheme="majorEastAsia" w:hAnsiTheme="majorHAnsi" w:cstheme="majorBidi"/>
-      <w:color w:val="2F5496" w:themeColor="accent1" w:themeShade="BF"/>
-      <w:sz w:val="26"/>
+      <w:rFonts w:ascii="Times New Roman" w:eastAsiaTheme="majorEastAsia" w:hAnsi="Times New Roman" w:cstheme="majorBidi"/>
+      <w:color w:val="7030A0"/>
+      <w:sz w:val="40"/>
       <w:szCs w:val="26"/>
     </w:rPr>
   </w:style>
@@ -3815,16 +5814,12 @@
   </w:style>
   <w:style w:type="paragraph" w:customStyle="1" w:styleId="1NormalTitle">
     <w:name w:val="1_NormalTitle"/>
-    <w:basedOn w:val="BigTitle"/>
+    <w:basedOn w:val="Heading1"/>
+    <w:next w:val="Heading1"/>
     <w:link w:val="1NormalTitleChar"/>
     <w:qFormat/>
-    <w:rsid w:val="00351DFD"/>
-    <w:pPr>
-      <w:jc w:val="left"/>
-      <w:outlineLvl w:val="0"/>
-    </w:pPr>
+    <w:rsid w:val="003F579B"/>
     <w:rPr>
-      <w:spacing w:val="0"/>
       <w:sz w:val="52"/>
       <w:szCs w:val="52"/>
     </w:rPr>
@@ -3844,12 +5839,12 @@
     <w:name w:val="1_NormalTitle Char"/>
     <w:basedOn w:val="BigTitleChar"/>
     <w:link w:val="1NormalTitle"/>
-    <w:rsid w:val="00351DFD"/>
+    <w:rsid w:val="003F579B"/>
     <w:rPr>
-      <w:rFonts w:ascii="Times New Roman" w:hAnsi="Times New Roman" w:cs="Times New Roman"/>
-      <w:b/>
-      <w:bCs/>
-      <w:color w:val="660066"/>
+      <w:rFonts w:ascii="Times New Roman" w:eastAsiaTheme="majorEastAsia" w:hAnsi="Times New Roman" w:cstheme="majorBidi"/>
+      <w:b w:val="0"/>
+      <w:bCs w:val="0"/>
+      <w:color w:val="7030A0"/>
       <w:spacing w:val="10"/>
       <w:sz w:val="52"/>
       <w:szCs w:val="52"/>
@@ -3857,13 +5852,10 @@
   </w:style>
   <w:style w:type="paragraph" w:customStyle="1" w:styleId="2NormalTitle">
     <w:name w:val="2_NormalTitle"/>
-    <w:basedOn w:val="1NormalTitle"/>
+    <w:basedOn w:val="Heading2"/>
     <w:link w:val="2NormalTitleChar"/>
     <w:qFormat/>
-    <w:rsid w:val="00BA3AC8"/>
-    <w:pPr>
-      <w:outlineLvl w:val="1"/>
-    </w:pPr>
+    <w:rsid w:val="003F579B"/>
     <w:rPr>
       <w:sz w:val="44"/>
       <w:szCs w:val="44"/>
@@ -3871,15 +5863,11 @@
   </w:style>
   <w:style w:type="paragraph" w:customStyle="1" w:styleId="3NormalTitle">
     <w:name w:val="3_NormalTitle"/>
-    <w:basedOn w:val="2NormalTitle"/>
+    <w:basedOn w:val="Heading3"/>
     <w:link w:val="3NormalTitleChar"/>
     <w:qFormat/>
-    <w:rsid w:val="00B822C1"/>
-    <w:pPr>
-      <w:outlineLvl w:val="2"/>
-    </w:pPr>
+    <w:rsid w:val="0073233B"/>
     <w:rPr>
-      <w:sz w:val="36"/>
       <w:szCs w:val="36"/>
     </w:rPr>
   </w:style>
@@ -3887,12 +5875,12 @@
     <w:name w:val="2_NormalTitle Char"/>
     <w:basedOn w:val="1NormalTitleChar"/>
     <w:link w:val="2NormalTitle"/>
-    <w:rsid w:val="00BA3AC8"/>
+    <w:rsid w:val="003F579B"/>
     <w:rPr>
-      <w:rFonts w:ascii="Times New Roman" w:hAnsi="Times New Roman" w:cs="Times New Roman"/>
-      <w:b/>
-      <w:bCs/>
-      <w:color w:val="660066"/>
+      <w:rFonts w:ascii="Times New Roman" w:eastAsiaTheme="majorEastAsia" w:hAnsi="Times New Roman" w:cstheme="majorBidi"/>
+      <w:b w:val="0"/>
+      <w:bCs w:val="0"/>
+      <w:color w:val="7030A0"/>
       <w:spacing w:val="10"/>
       <w:sz w:val="44"/>
       <w:szCs w:val="44"/>
@@ -3920,12 +5908,12 @@
     <w:name w:val="3_NormalTitle Char"/>
     <w:basedOn w:val="2NormalTitleChar"/>
     <w:link w:val="3NormalTitle"/>
-    <w:rsid w:val="00B822C1"/>
+    <w:rsid w:val="0073233B"/>
     <w:rPr>
-      <w:rFonts w:ascii="Times New Roman" w:hAnsi="Times New Roman" w:cs="Times New Roman"/>
-      <w:b/>
-      <w:bCs/>
-      <w:color w:val="660066"/>
+      <w:rFonts w:ascii="Times New Roman" w:eastAsiaTheme="majorEastAsia" w:hAnsi="Times New Roman" w:cstheme="majorBidi"/>
+      <w:b w:val="0"/>
+      <w:bCs w:val="0"/>
+      <w:color w:val="7030A0"/>
       <w:spacing w:val="10"/>
       <w:sz w:val="36"/>
       <w:szCs w:val="36"/>
@@ -4095,6 +6083,432 @@
         <w:b/>
         <w:bCs/>
       </w:rPr>
+    </w:tblStylePr>
+  </w:style>
+  <w:style w:type="paragraph" w:styleId="FootnoteText">
+    <w:name w:val="footnote text"/>
+    <w:basedOn w:val="Normal"/>
+    <w:link w:val="FootnoteTextChar"/>
+    <w:uiPriority w:val="99"/>
+    <w:semiHidden/>
+    <w:unhideWhenUsed/>
+    <w:rsid w:val="00210544"/>
+    <w:pPr>
+      <w:spacing w:after="0" w:line="240" w:lineRule="auto"/>
+    </w:pPr>
+    <w:rPr>
+      <w:sz w:val="20"/>
+      <w:szCs w:val="20"/>
+    </w:rPr>
+  </w:style>
+  <w:style w:type="character" w:customStyle="1" w:styleId="Heading3Char">
+    <w:name w:val="Heading 3 Char"/>
+    <w:basedOn w:val="DefaultParagraphFont"/>
+    <w:link w:val="Heading3"/>
+    <w:uiPriority w:val="9"/>
+    <w:rsid w:val="00F00E5D"/>
+    <w:rPr>
+      <w:rFonts w:ascii="Times New Roman" w:eastAsiaTheme="majorEastAsia" w:hAnsi="Times New Roman" w:cstheme="majorBidi"/>
+      <w:color w:val="7030A0"/>
+      <w:sz w:val="36"/>
+      <w:szCs w:val="24"/>
+    </w:rPr>
+  </w:style>
+  <w:style w:type="character" w:customStyle="1" w:styleId="FootnoteTextChar">
+    <w:name w:val="Footnote Text Char"/>
+    <w:basedOn w:val="DefaultParagraphFont"/>
+    <w:link w:val="FootnoteText"/>
+    <w:uiPriority w:val="99"/>
+    <w:semiHidden/>
+    <w:rsid w:val="00210544"/>
+    <w:rPr>
+      <w:sz w:val="20"/>
+      <w:szCs w:val="20"/>
+    </w:rPr>
+  </w:style>
+  <w:style w:type="character" w:styleId="FootnoteReference">
+    <w:name w:val="footnote reference"/>
+    <w:basedOn w:val="DefaultParagraphFont"/>
+    <w:uiPriority w:val="99"/>
+    <w:semiHidden/>
+    <w:unhideWhenUsed/>
+    <w:rsid w:val="00210544"/>
+    <w:rPr>
+      <w:vertAlign w:val="superscript"/>
+    </w:rPr>
+  </w:style>
+  <w:style w:type="table" w:styleId="GridTable3-Accent1">
+    <w:name w:val="Grid Table 3 Accent 1"/>
+    <w:basedOn w:val="TableNormal"/>
+    <w:uiPriority w:val="48"/>
+    <w:rsid w:val="007537AD"/>
+    <w:pPr>
+      <w:spacing w:after="0" w:line="240" w:lineRule="auto"/>
+    </w:pPr>
+    <w:tblPr>
+      <w:tblStyleRowBandSize w:val="1"/>
+      <w:tblStyleColBandSize w:val="1"/>
+      <w:tblBorders>
+        <w:top w:val="single" w:sz="4" w:space="0" w:color="8EAADB" w:themeColor="accent1" w:themeTint="99"/>
+        <w:left w:val="single" w:sz="4" w:space="0" w:color="8EAADB" w:themeColor="accent1" w:themeTint="99"/>
+        <w:bottom w:val="single" w:sz="4" w:space="0" w:color="8EAADB" w:themeColor="accent1" w:themeTint="99"/>
+        <w:right w:val="single" w:sz="4" w:space="0" w:color="8EAADB" w:themeColor="accent1" w:themeTint="99"/>
+        <w:insideH w:val="single" w:sz="4" w:space="0" w:color="8EAADB" w:themeColor="accent1" w:themeTint="99"/>
+        <w:insideV w:val="single" w:sz="4" w:space="0" w:color="8EAADB" w:themeColor="accent1" w:themeTint="99"/>
+      </w:tblBorders>
+    </w:tblPr>
+    <w:tblStylePr w:type="firstRow">
+      <w:rPr>
+        <w:b/>
+        <w:bCs/>
+      </w:rPr>
+      <w:tblPr/>
+      <w:tcPr>
+        <w:tcBorders>
+          <w:top w:val="nil"/>
+          <w:left w:val="nil"/>
+          <w:right w:val="nil"/>
+          <w:insideH w:val="nil"/>
+          <w:insideV w:val="nil"/>
+        </w:tcBorders>
+        <w:shd w:val="clear" w:color="auto" w:fill="FFFFFF" w:themeFill="background1"/>
+      </w:tcPr>
+    </w:tblStylePr>
+    <w:tblStylePr w:type="lastRow">
+      <w:rPr>
+        <w:b/>
+        <w:bCs/>
+      </w:rPr>
+      <w:tblPr/>
+      <w:tcPr>
+        <w:tcBorders>
+          <w:left w:val="nil"/>
+          <w:bottom w:val="nil"/>
+          <w:right w:val="nil"/>
+          <w:insideH w:val="nil"/>
+          <w:insideV w:val="nil"/>
+        </w:tcBorders>
+        <w:shd w:val="clear" w:color="auto" w:fill="FFFFFF" w:themeFill="background1"/>
+      </w:tcPr>
+    </w:tblStylePr>
+    <w:tblStylePr w:type="firstCol">
+      <w:pPr>
+        <w:jc w:val="right"/>
+      </w:pPr>
+      <w:rPr>
+        <w:i/>
+        <w:iCs/>
+      </w:rPr>
+      <w:tblPr/>
+      <w:tcPr>
+        <w:tcBorders>
+          <w:top w:val="nil"/>
+          <w:left w:val="nil"/>
+          <w:bottom w:val="nil"/>
+          <w:insideH w:val="nil"/>
+          <w:insideV w:val="nil"/>
+        </w:tcBorders>
+        <w:shd w:val="clear" w:color="auto" w:fill="FFFFFF" w:themeFill="background1"/>
+      </w:tcPr>
+    </w:tblStylePr>
+    <w:tblStylePr w:type="lastCol">
+      <w:rPr>
+        <w:i/>
+        <w:iCs/>
+      </w:rPr>
+      <w:tblPr/>
+      <w:tcPr>
+        <w:tcBorders>
+          <w:top w:val="nil"/>
+          <w:bottom w:val="nil"/>
+          <w:right w:val="nil"/>
+          <w:insideH w:val="nil"/>
+          <w:insideV w:val="nil"/>
+        </w:tcBorders>
+        <w:shd w:val="clear" w:color="auto" w:fill="FFFFFF" w:themeFill="background1"/>
+      </w:tcPr>
+    </w:tblStylePr>
+    <w:tblStylePr w:type="band1Vert">
+      <w:tblPr/>
+      <w:tcPr>
+        <w:shd w:val="clear" w:color="auto" w:fill="D9E2F3" w:themeFill="accent1" w:themeFillTint="33"/>
+      </w:tcPr>
+    </w:tblStylePr>
+    <w:tblStylePr w:type="band1Horz">
+      <w:tblPr/>
+      <w:tcPr>
+        <w:shd w:val="clear" w:color="auto" w:fill="D9E2F3" w:themeFill="accent1" w:themeFillTint="33"/>
+      </w:tcPr>
+    </w:tblStylePr>
+    <w:tblStylePr w:type="neCell">
+      <w:tblPr/>
+      <w:tcPr>
+        <w:tcBorders>
+          <w:bottom w:val="single" w:sz="4" w:space="0" w:color="8EAADB" w:themeColor="accent1" w:themeTint="99"/>
+        </w:tcBorders>
+      </w:tcPr>
+    </w:tblStylePr>
+    <w:tblStylePr w:type="nwCell">
+      <w:tblPr/>
+      <w:tcPr>
+        <w:tcBorders>
+          <w:bottom w:val="single" w:sz="4" w:space="0" w:color="8EAADB" w:themeColor="accent1" w:themeTint="99"/>
+        </w:tcBorders>
+      </w:tcPr>
+    </w:tblStylePr>
+    <w:tblStylePr w:type="seCell">
+      <w:tblPr/>
+      <w:tcPr>
+        <w:tcBorders>
+          <w:top w:val="single" w:sz="4" w:space="0" w:color="8EAADB" w:themeColor="accent1" w:themeTint="99"/>
+        </w:tcBorders>
+      </w:tcPr>
+    </w:tblStylePr>
+    <w:tblStylePr w:type="swCell">
+      <w:tblPr/>
+      <w:tcPr>
+        <w:tcBorders>
+          <w:top w:val="single" w:sz="4" w:space="0" w:color="8EAADB" w:themeColor="accent1" w:themeTint="99"/>
+        </w:tcBorders>
+      </w:tcPr>
+    </w:tblStylePr>
+  </w:style>
+  <w:style w:type="table" w:styleId="GridTable2-Accent1">
+    <w:name w:val="Grid Table 2 Accent 1"/>
+    <w:basedOn w:val="TableNormal"/>
+    <w:uiPriority w:val="47"/>
+    <w:rsid w:val="007537AD"/>
+    <w:pPr>
+      <w:spacing w:after="0" w:line="240" w:lineRule="auto"/>
+    </w:pPr>
+    <w:tblPr>
+      <w:tblStyleRowBandSize w:val="1"/>
+      <w:tblStyleColBandSize w:val="1"/>
+      <w:tblBorders>
+        <w:top w:val="single" w:sz="2" w:space="0" w:color="8EAADB" w:themeColor="accent1" w:themeTint="99"/>
+        <w:bottom w:val="single" w:sz="2" w:space="0" w:color="8EAADB" w:themeColor="accent1" w:themeTint="99"/>
+        <w:insideH w:val="single" w:sz="2" w:space="0" w:color="8EAADB" w:themeColor="accent1" w:themeTint="99"/>
+        <w:insideV w:val="single" w:sz="2" w:space="0" w:color="8EAADB" w:themeColor="accent1" w:themeTint="99"/>
+      </w:tblBorders>
+    </w:tblPr>
+    <w:tblStylePr w:type="firstRow">
+      <w:rPr>
+        <w:b/>
+        <w:bCs/>
+      </w:rPr>
+      <w:tblPr/>
+      <w:tcPr>
+        <w:tcBorders>
+          <w:top w:val="nil"/>
+          <w:bottom w:val="single" w:sz="12" w:space="0" w:color="8EAADB" w:themeColor="accent1" w:themeTint="99"/>
+          <w:insideH w:val="nil"/>
+          <w:insideV w:val="nil"/>
+        </w:tcBorders>
+        <w:shd w:val="clear" w:color="auto" w:fill="FFFFFF" w:themeFill="background1"/>
+      </w:tcPr>
+    </w:tblStylePr>
+    <w:tblStylePr w:type="lastRow">
+      <w:rPr>
+        <w:b/>
+        <w:bCs/>
+      </w:rPr>
+      <w:tblPr/>
+      <w:tcPr>
+        <w:tcBorders>
+          <w:top w:val="double" w:sz="2" w:space="0" w:color="8EAADB" w:themeColor="accent1" w:themeTint="99"/>
+          <w:bottom w:val="nil"/>
+          <w:insideH w:val="nil"/>
+          <w:insideV w:val="nil"/>
+        </w:tcBorders>
+        <w:shd w:val="clear" w:color="auto" w:fill="FFFFFF" w:themeFill="background1"/>
+      </w:tcPr>
+    </w:tblStylePr>
+    <w:tblStylePr w:type="firstCol">
+      <w:rPr>
+        <w:b/>
+        <w:bCs/>
+      </w:rPr>
+    </w:tblStylePr>
+    <w:tblStylePr w:type="lastCol">
+      <w:rPr>
+        <w:b/>
+        <w:bCs/>
+      </w:rPr>
+    </w:tblStylePr>
+    <w:tblStylePr w:type="band1Vert">
+      <w:tblPr/>
+      <w:tcPr>
+        <w:shd w:val="clear" w:color="auto" w:fill="D9E2F3" w:themeFill="accent1" w:themeFillTint="33"/>
+      </w:tcPr>
+    </w:tblStylePr>
+    <w:tblStylePr w:type="band1Horz">
+      <w:tblPr/>
+      <w:tcPr>
+        <w:shd w:val="clear" w:color="auto" w:fill="D9E2F3" w:themeFill="accent1" w:themeFillTint="33"/>
+      </w:tcPr>
+    </w:tblStylePr>
+  </w:style>
+  <w:style w:type="table" w:customStyle="1" w:styleId="purpleTable">
+    <w:name w:val="purple Table"/>
+    <w:basedOn w:val="GridTable2-Accent5"/>
+    <w:uiPriority w:val="99"/>
+    <w:rsid w:val="00A24FE6"/>
+    <w:rPr>
+      <w:rFonts w:ascii="Times New Roman" w:hAnsi="Times New Roman"/>
+      <w:sz w:val="24"/>
+    </w:rPr>
+    <w:tblPr>
+      <w:tblBorders>
+        <w:top w:val="single" w:sz="12" w:space="0" w:color="7030A0"/>
+        <w:bottom w:val="single" w:sz="12" w:space="0" w:color="7030A0"/>
+        <w:insideH w:val="single" w:sz="4" w:space="0" w:color="7030A0"/>
+        <w:insideV w:val="single" w:sz="4" w:space="0" w:color="7030A0"/>
+      </w:tblBorders>
+    </w:tblPr>
+    <w:tcPr>
+      <w:shd w:val="clear" w:color="auto" w:fill="auto"/>
+      <w:vAlign w:val="center"/>
+    </w:tcPr>
+    <w:tblStylePr w:type="firstRow">
+      <w:pPr>
+        <w:jc w:val="left"/>
+      </w:pPr>
+      <w:rPr>
+        <w:rFonts w:ascii="Times New Roman" w:hAnsi="Times New Roman"/>
+        <w:b/>
+        <w:bCs/>
+        <w:sz w:val="24"/>
+        <w:u w:val="none"/>
+      </w:rPr>
+      <w:tblPr/>
+      <w:tcPr>
+        <w:tcBorders>
+          <w:top w:val="nil"/>
+          <w:left w:val="nil"/>
+          <w:bottom w:val="single" w:sz="12" w:space="0" w:color="7030A0"/>
+          <w:right w:val="nil"/>
+          <w:insideH w:val="nil"/>
+          <w:insideV w:val="nil"/>
+          <w:tl2br w:val="nil"/>
+          <w:tr2bl w:val="nil"/>
+        </w:tcBorders>
+        <w:shd w:val="clear" w:color="auto" w:fill="FFFFFF" w:themeFill="background1"/>
+      </w:tcPr>
+    </w:tblStylePr>
+    <w:tblStylePr w:type="lastRow">
+      <w:rPr>
+        <w:b/>
+        <w:bCs/>
+      </w:rPr>
+      <w:tblPr/>
+      <w:tcPr>
+        <w:tcBorders>
+          <w:top w:val="double" w:sz="2" w:space="0" w:color="7030A0"/>
+          <w:bottom w:val="nil"/>
+          <w:insideH w:val="nil"/>
+          <w:insideV w:val="nil"/>
+        </w:tcBorders>
+        <w:shd w:val="clear" w:color="auto" w:fill="FFFFFF" w:themeFill="background1"/>
+      </w:tcPr>
+    </w:tblStylePr>
+    <w:tblStylePr w:type="firstCol">
+      <w:rPr>
+        <w:b/>
+        <w:bCs/>
+      </w:rPr>
+    </w:tblStylePr>
+    <w:tblStylePr w:type="lastCol">
+      <w:rPr>
+        <w:b/>
+        <w:bCs/>
+      </w:rPr>
+    </w:tblStylePr>
+    <w:tblStylePr w:type="band1Vert">
+      <w:tblPr/>
+      <w:tcPr>
+        <w:shd w:val="clear" w:color="auto" w:fill="E4C9FF"/>
+      </w:tcPr>
+    </w:tblStylePr>
+    <w:tblStylePr w:type="band1Horz">
+      <w:tblPr/>
+      <w:tcPr>
+        <w:shd w:val="clear" w:color="auto" w:fill="E4C9FF"/>
+      </w:tcPr>
+    </w:tblStylePr>
+  </w:style>
+  <w:style w:type="table" w:styleId="GridTable2-Accent5">
+    <w:name w:val="Grid Table 2 Accent 5"/>
+    <w:basedOn w:val="TableNormal"/>
+    <w:uiPriority w:val="47"/>
+    <w:rsid w:val="007537AD"/>
+    <w:pPr>
+      <w:spacing w:after="0" w:line="240" w:lineRule="auto"/>
+    </w:pPr>
+    <w:tblPr>
+      <w:tblStyleRowBandSize w:val="1"/>
+      <w:tblStyleColBandSize w:val="1"/>
+      <w:tblBorders>
+        <w:top w:val="single" w:sz="2" w:space="0" w:color="9CC2E5" w:themeColor="accent5" w:themeTint="99"/>
+        <w:bottom w:val="single" w:sz="2" w:space="0" w:color="9CC2E5" w:themeColor="accent5" w:themeTint="99"/>
+        <w:insideH w:val="single" w:sz="2" w:space="0" w:color="9CC2E5" w:themeColor="accent5" w:themeTint="99"/>
+        <w:insideV w:val="single" w:sz="2" w:space="0" w:color="9CC2E5" w:themeColor="accent5" w:themeTint="99"/>
+      </w:tblBorders>
+    </w:tblPr>
+    <w:tblStylePr w:type="firstRow">
+      <w:rPr>
+        <w:b/>
+        <w:bCs/>
+      </w:rPr>
+      <w:tblPr/>
+      <w:tcPr>
+        <w:tcBorders>
+          <w:top w:val="nil"/>
+          <w:bottom w:val="single" w:sz="12" w:space="0" w:color="9CC2E5" w:themeColor="accent5" w:themeTint="99"/>
+          <w:insideH w:val="nil"/>
+          <w:insideV w:val="nil"/>
+        </w:tcBorders>
+        <w:shd w:val="clear" w:color="auto" w:fill="FFFFFF" w:themeFill="background1"/>
+      </w:tcPr>
+    </w:tblStylePr>
+    <w:tblStylePr w:type="lastRow">
+      <w:rPr>
+        <w:b/>
+        <w:bCs/>
+      </w:rPr>
+      <w:tblPr/>
+      <w:tcPr>
+        <w:tcBorders>
+          <w:top w:val="double" w:sz="2" w:space="0" w:color="9CC2E5" w:themeColor="accent5" w:themeTint="99"/>
+          <w:bottom w:val="nil"/>
+          <w:insideH w:val="nil"/>
+          <w:insideV w:val="nil"/>
+        </w:tcBorders>
+        <w:shd w:val="clear" w:color="auto" w:fill="FFFFFF" w:themeFill="background1"/>
+      </w:tcPr>
+    </w:tblStylePr>
+    <w:tblStylePr w:type="firstCol">
+      <w:rPr>
+        <w:b/>
+        <w:bCs/>
+      </w:rPr>
+    </w:tblStylePr>
+    <w:tblStylePr w:type="lastCol">
+      <w:rPr>
+        <w:b/>
+        <w:bCs/>
+      </w:rPr>
+    </w:tblStylePr>
+    <w:tblStylePr w:type="band1Vert">
+      <w:tblPr/>
+      <w:tcPr>
+        <w:shd w:val="clear" w:color="auto" w:fill="DEEAF6" w:themeFill="accent5" w:themeFillTint="33"/>
+      </w:tcPr>
+    </w:tblStylePr>
+    <w:tblStylePr w:type="band1Horz">
+      <w:tblPr/>
+      <w:tcPr>
+        <w:shd w:val="clear" w:color="auto" w:fill="DEEAF6" w:themeFill="accent5" w:themeFillTint="33"/>
+      </w:tcPr>
     </w:tblStylePr>
   </w:style>
 </w:styles>

</xml_diff>

<commit_message>
Index format added, headings format added
</commit_message>
<xml_diff>
--- a/Documentation/Documentation.docx
+++ b/Documentation/Documentation.docx
@@ -2081,6 +2081,7 @@
           <w:szCs w:val="48"/>
         </w:rPr>
       </w:pPr>
+      <w:bookmarkStart w:id="0" w:name="_Toc99121287"/>
       <w:r>
         <w:rPr>
           <w:bCs/>
@@ -2090,6 +2091,7 @@
         <w:lastRenderedPageBreak/>
         <w:t>Acknowledgement</w:t>
       </w:r>
+      <w:bookmarkEnd w:id="0"/>
     </w:p>
     <w:p>
       <w:pPr>
@@ -2099,10 +2101,29 @@
     <w:p>
       <w:pPr>
         <w:pStyle w:val="BigNormal"/>
-        <w:ind w:left="360"/>
+        <w:keepNext/>
+        <w:framePr w:dropCap="drop" w:lines="2" w:hSpace="144" w:wrap="around" w:vAnchor="text" w:hAnchor="text"/>
+        <w:spacing w:after="0" w:line="643" w:lineRule="exact"/>
+        <w:textAlignment w:val="baseline"/>
+        <w:rPr>
+          <w:position w:val="-7"/>
+          <w:sz w:val="82"/>
+        </w:rPr>
       </w:pPr>
       <w:r>
-        <w:t>In successfully completing of this project, many websites, blogs, posts, videos, discussions have helped me.</w:t>
+        <w:rPr>
+          <w:position w:val="-7"/>
+          <w:sz w:val="82"/>
+        </w:rPr>
+        <w:t>I</w:t>
+      </w:r>
+    </w:p>
+    <w:p>
+      <w:pPr>
+        <w:pStyle w:val="BigNormal"/>
+      </w:pPr>
+      <w:r>
+        <w:t>n successfully completing of this project, many websites, blogs, posts, videos, discussions have helped me.</w:t>
       </w:r>
       <w:r>
         <w:rPr>
@@ -2117,7 +2138,6 @@
     <w:p>
       <w:pPr>
         <w:pStyle w:val="BigNormal"/>
-        <w:ind w:left="360"/>
       </w:pPr>
       <w:r>
         <w:t xml:space="preserve">Every single problem in this project gave me a challenge, and I like </w:t>
@@ -2141,7 +2161,6 @@
     <w:p>
       <w:pPr>
         <w:pStyle w:val="BigNormal"/>
-        <w:ind w:left="360"/>
       </w:pPr>
       <w:r>
         <w:t xml:space="preserve">The Company where I worked (KG </w:t>
@@ -2179,7 +2198,6 @@
     <w:p>
       <w:pPr>
         <w:pStyle w:val="BigNormal"/>
-        <w:ind w:left="360"/>
       </w:pPr>
       <w:r>
         <w:t>This project doesn’t just show how much I know it also shows how much I don’t know. So, I’m looking forward to learn new things every day.</w:t>
@@ -2188,10 +2206,12 @@
     <w:p>
       <w:pPr>
         <w:pStyle w:val="BigNormal"/>
-        <w:ind w:left="360"/>
       </w:pPr>
       <w:r>
         <w:t>Now let’s come to the college “VIDHYADEEP INSTITUTE OF COMPUTER &amp; INFORMATION TECHNOLOGY”, while admin department was a pain to work with</w:t>
+      </w:r>
+      <w:r>
+        <w:t>,</w:t>
       </w:r>
       <w:r>
         <w:t xml:space="preserve"> where I had some uneasy experiences, our department’s professors were easy on us, gave us lot of freedom. It was an experience in its own, and I thank all the faculty</w:t>
@@ -2212,7 +2232,6 @@
     <w:p>
       <w:pPr>
         <w:pStyle w:val="BigNormal"/>
-        <w:ind w:left="360"/>
       </w:pPr>
       <w:r>
         <w:t>For upcoming days and new things, I’m ready, one day at a time, finally thanks to all the people and things that helped me directly or indirectly.</w:t>
@@ -2237,11 +2256,7 @@
       </w:r>
       <w:proofErr w:type="spellEnd"/>
     </w:p>
-    <w:p>
-      <w:r>
-        <w:br w:type="column"/>
-      </w:r>
-    </w:p>
+    <w:p/>
     <w:p>
       <w:pPr>
         <w:pStyle w:val="Heading1"/>
@@ -2261,880 +2276,2465 @@
       </w:pPr>
       <w:r>
         <w:rPr>
+          <w:lang w:val="en-US" w:bidi="ar-SA"/>
+        </w:rPr>
+        <w:br w:type="column"/>
+      </w:r>
+      <w:bookmarkStart w:id="1" w:name="_Toc99121289"/>
+      <w:r>
+        <w:rPr>
           <w:bCs/>
           <w:sz w:val="72"/>
           <w:szCs w:val="48"/>
         </w:rPr>
+        <w:lastRenderedPageBreak/>
         <w:t>Index</w:t>
       </w:r>
+      <w:bookmarkEnd w:id="1"/>
     </w:p>
-    <w:tbl>
-      <w:tblPr>
-        <w:tblStyle w:val="GridTable1Light-Accent1"/>
-        <w:tblW w:w="5000" w:type="pct"/>
-        <w:tblBorders>
-          <w:top w:val="single" w:sz="4" w:space="0" w:color="CC99FF"/>
-          <w:left w:val="single" w:sz="4" w:space="0" w:color="CC99FF"/>
-          <w:bottom w:val="single" w:sz="4" w:space="0" w:color="CC99FF"/>
-          <w:right w:val="single" w:sz="4" w:space="0" w:color="CC99FF"/>
-          <w:insideH w:val="single" w:sz="4" w:space="0" w:color="CC99FF"/>
-          <w:insideV w:val="single" w:sz="4" w:space="0" w:color="CC99FF"/>
-        </w:tblBorders>
-        <w:tblLook w:val="04A0" w:firstRow="1" w:lastRow="0" w:firstColumn="1" w:lastColumn="0" w:noHBand="0" w:noVBand="1"/>
-      </w:tblPr>
-      <w:tblGrid>
-        <w:gridCol w:w="1074"/>
-        <w:gridCol w:w="6840"/>
-        <w:gridCol w:w="1102"/>
-      </w:tblGrid>
-      <w:tr>
-        <w:trPr>
-          <w:cnfStyle w:val="100000000000" w:firstRow="1" w:lastRow="0" w:firstColumn="0" w:lastColumn="0" w:oddVBand="0" w:evenVBand="0" w:oddHBand="0" w:evenHBand="0" w:firstRowFirstColumn="0" w:firstRowLastColumn="0" w:lastRowFirstColumn="0" w:lastRowLastColumn="0"/>
-          <w:trHeight w:val="557"/>
-          <w:tblHeader/>
-        </w:trPr>
-        <w:tc>
-          <w:tcPr>
-            <w:cnfStyle w:val="001000000000" w:firstRow="0" w:lastRow="0" w:firstColumn="1" w:lastColumn="0" w:oddVBand="0" w:evenVBand="0" w:oddHBand="0" w:evenHBand="0" w:firstRowFirstColumn="0" w:firstRowLastColumn="0" w:lastRowFirstColumn="0" w:lastRowLastColumn="0"/>
-            <w:tcW w:w="596" w:type="pct"/>
-            <w:tcBorders>
-              <w:bottom w:val="single" w:sz="18" w:space="0" w:color="CC99FF"/>
-            </w:tcBorders>
-            <w:vAlign w:val="center"/>
-          </w:tcPr>
-          <w:p>
-            <w:pPr>
-              <w:pStyle w:val="BigNormal"/>
-              <w:jc w:val="center"/>
-              <w:rPr>
-                <w:rFonts w:eastAsiaTheme="majorEastAsia"/>
+    <w:sdt>
+      <w:sdtPr>
+        <w:id w:val="-1323348385"/>
+        <w:docPartObj>
+          <w:docPartGallery w:val="Table of Contents"/>
+          <w:docPartUnique/>
+        </w:docPartObj>
+      </w:sdtPr>
+      <w:sdtEndPr>
+        <w:rPr>
+          <w:b/>
+          <w:bCs/>
+          <w:noProof/>
+        </w:rPr>
+      </w:sdtEndPr>
+      <w:sdtContent>
+        <w:p>
+          <w:pPr>
+            <w:rPr>
+              <w:noProof/>
+            </w:rPr>
+          </w:pPr>
+          <w:r>
+            <w:rPr>
+              <w:rFonts w:ascii="Times New Roman" w:hAnsi="Times New Roman" w:cstheme="minorHAnsi"/>
+              <w:b/>
+              <w:bCs/>
+              <w:smallCaps/>
+              <w:color w:val="7030A0"/>
+              <w:sz w:val="28"/>
+              <w:szCs w:val="20"/>
+            </w:rPr>
+            <w:fldChar w:fldCharType="begin"/>
+          </w:r>
+          <w:r>
+            <w:rPr>
+              <w:rFonts w:ascii="Times New Roman" w:hAnsi="Times New Roman" w:cstheme="minorHAnsi"/>
+              <w:b/>
+              <w:bCs/>
+              <w:smallCaps/>
+              <w:color w:val="7030A0"/>
+              <w:sz w:val="28"/>
+              <w:szCs w:val="20"/>
+            </w:rPr>
+            <w:instrText xml:space="preserve"> TOC \o "1-3" \h \z \u </w:instrText>
+          </w:r>
+          <w:r>
+            <w:rPr>
+              <w:rFonts w:ascii="Times New Roman" w:hAnsi="Times New Roman" w:cstheme="minorHAnsi"/>
+              <w:b/>
+              <w:bCs/>
+              <w:smallCaps/>
+              <w:color w:val="7030A0"/>
+              <w:sz w:val="28"/>
+              <w:szCs w:val="20"/>
+            </w:rPr>
+            <w:fldChar w:fldCharType="separate"/>
+          </w:r>
+        </w:p>
+        <w:p>
+          <w:pPr>
+            <w:pStyle w:val="TOC1"/>
+            <w:tabs>
+              <w:tab w:val="left" w:pos="440"/>
+              <w:tab w:val="right" w:leader="dot" w:pos="9016"/>
+            </w:tabs>
+            <w:rPr>
+              <w:rFonts w:asciiTheme="minorHAnsi" w:eastAsiaTheme="minorEastAsia" w:hAnsiTheme="minorHAnsi" w:cstheme="minorBidi"/>
+              <w:b w:val="0"/>
+              <w:bCs w:val="0"/>
+              <w:smallCaps w:val="0"/>
+              <w:noProof/>
+              <w:color w:val="auto"/>
+              <w:sz w:val="22"/>
+              <w:szCs w:val="22"/>
+              <w:lang w:val="en-US" w:bidi="ar-SA"/>
+            </w:rPr>
+          </w:pPr>
+          <w:hyperlink w:anchor="_Toc99121290" w:history="1">
+            <w:r>
+              <w:rPr>
+                <w:rStyle w:val="Hyperlink"/>
+                <w:noProof/>
+              </w:rPr>
+              <w:t>1</w:t>
+            </w:r>
+            <w:r>
+              <w:rPr>
+                <w:rFonts w:asciiTheme="minorHAnsi" w:eastAsiaTheme="minorEastAsia" w:hAnsiTheme="minorHAnsi" w:cstheme="minorBidi"/>
+                <w:b w:val="0"/>
+                <w:bCs w:val="0"/>
+                <w:smallCaps w:val="0"/>
+                <w:noProof/>
+                <w:color w:val="auto"/>
+                <w:sz w:val="22"/>
+                <w:szCs w:val="22"/>
                 <w:lang w:val="en-US" w:bidi="ar-SA"/>
               </w:rPr>
-            </w:pPr>
-            <w:r>
-              <w:rPr>
-                <w:rFonts w:eastAsiaTheme="majorEastAsia"/>
+              <w:tab/>
+            </w:r>
+            <w:r>
+              <w:rPr>
+                <w:rStyle w:val="Hyperlink"/>
+                <w:noProof/>
+              </w:rPr>
+              <w:t>Introduction Profiles</w:t>
+            </w:r>
+            <w:r>
+              <w:rPr>
+                <w:noProof/>
+                <w:webHidden/>
+              </w:rPr>
+              <w:tab/>
+            </w:r>
+            <w:r>
+              <w:rPr>
+                <w:noProof/>
+                <w:webHidden/>
+              </w:rPr>
+              <w:fldChar w:fldCharType="begin"/>
+            </w:r>
+            <w:r>
+              <w:rPr>
+                <w:noProof/>
+                <w:webHidden/>
+              </w:rPr>
+              <w:instrText xml:space="preserve"> PAGEREF _Toc99121290 \h </w:instrText>
+            </w:r>
+            <w:r>
+              <w:rPr>
+                <w:noProof/>
+                <w:webHidden/>
+              </w:rPr>
+            </w:r>
+            <w:r>
+              <w:rPr>
+                <w:noProof/>
+                <w:webHidden/>
+              </w:rPr>
+              <w:fldChar w:fldCharType="separate"/>
+            </w:r>
+            <w:r>
+              <w:rPr>
+                <w:noProof/>
+                <w:webHidden/>
+              </w:rPr>
+              <w:t>1</w:t>
+            </w:r>
+            <w:r>
+              <w:rPr>
+                <w:noProof/>
+                <w:webHidden/>
+              </w:rPr>
+              <w:fldChar w:fldCharType="end"/>
+            </w:r>
+          </w:hyperlink>
+        </w:p>
+        <w:p>
+          <w:pPr>
+            <w:pStyle w:val="TOC2"/>
+            <w:tabs>
+              <w:tab w:val="left" w:pos="880"/>
+              <w:tab w:val="right" w:leader="dot" w:pos="9016"/>
+            </w:tabs>
+            <w:rPr>
+              <w:rFonts w:asciiTheme="minorHAnsi" w:eastAsiaTheme="minorEastAsia" w:hAnsiTheme="minorHAnsi" w:cstheme="minorBidi"/>
+              <w:smallCaps w:val="0"/>
+              <w:noProof/>
+              <w:sz w:val="22"/>
+              <w:szCs w:val="22"/>
+              <w:lang w:val="en-US" w:bidi="ar-SA"/>
+            </w:rPr>
+          </w:pPr>
+          <w:hyperlink w:anchor="_Toc99121291" w:history="1">
+            <w:r>
+              <w:rPr>
+                <w:rStyle w:val="Hyperlink"/>
+                <w:noProof/>
+              </w:rPr>
+              <w:t>1.1</w:t>
+            </w:r>
+            <w:r>
+              <w:rPr>
+                <w:rFonts w:asciiTheme="minorHAnsi" w:eastAsiaTheme="minorEastAsia" w:hAnsiTheme="minorHAnsi" w:cstheme="minorBidi"/>
+                <w:smallCaps w:val="0"/>
+                <w:noProof/>
+                <w:sz w:val="22"/>
+                <w:szCs w:val="22"/>
                 <w:lang w:val="en-US" w:bidi="ar-SA"/>
               </w:rPr>
-              <w:t>Sr. No</w:t>
-            </w:r>
-            <w:r>
-              <w:rPr>
-                <w:rFonts w:eastAsiaTheme="majorEastAsia"/>
+              <w:tab/>
+            </w:r>
+            <w:r>
+              <w:rPr>
+                <w:rStyle w:val="Hyperlink"/>
+                <w:noProof/>
+              </w:rPr>
+              <w:t>Project Profile</w:t>
+            </w:r>
+            <w:r>
+              <w:rPr>
+                <w:noProof/>
+                <w:webHidden/>
+              </w:rPr>
+              <w:tab/>
+            </w:r>
+            <w:r>
+              <w:rPr>
+                <w:noProof/>
+                <w:webHidden/>
+              </w:rPr>
+              <w:fldChar w:fldCharType="begin"/>
+            </w:r>
+            <w:r>
+              <w:rPr>
+                <w:noProof/>
+                <w:webHidden/>
+              </w:rPr>
+              <w:instrText xml:space="preserve"> PAGEREF _Toc99121291 \h </w:instrText>
+            </w:r>
+            <w:r>
+              <w:rPr>
+                <w:noProof/>
+                <w:webHidden/>
+              </w:rPr>
+            </w:r>
+            <w:r>
+              <w:rPr>
+                <w:noProof/>
+                <w:webHidden/>
+              </w:rPr>
+              <w:fldChar w:fldCharType="separate"/>
+            </w:r>
+            <w:r>
+              <w:rPr>
+                <w:noProof/>
+                <w:webHidden/>
+              </w:rPr>
+              <w:t>1</w:t>
+            </w:r>
+            <w:r>
+              <w:rPr>
+                <w:noProof/>
+                <w:webHidden/>
+              </w:rPr>
+              <w:fldChar w:fldCharType="end"/>
+            </w:r>
+          </w:hyperlink>
+        </w:p>
+        <w:p>
+          <w:pPr>
+            <w:pStyle w:val="TOC2"/>
+            <w:tabs>
+              <w:tab w:val="left" w:pos="880"/>
+              <w:tab w:val="right" w:leader="dot" w:pos="9016"/>
+            </w:tabs>
+            <w:rPr>
+              <w:rFonts w:asciiTheme="minorHAnsi" w:eastAsiaTheme="minorEastAsia" w:hAnsiTheme="minorHAnsi" w:cstheme="minorBidi"/>
+              <w:smallCaps w:val="0"/>
+              <w:noProof/>
+              <w:sz w:val="22"/>
+              <w:szCs w:val="22"/>
+              <w:lang w:val="en-US" w:bidi="ar-SA"/>
+            </w:rPr>
+          </w:pPr>
+          <w:hyperlink w:anchor="_Toc99121292" w:history="1">
+            <w:r>
+              <w:rPr>
+                <w:rStyle w:val="Hyperlink"/>
+                <w:noProof/>
+              </w:rPr>
+              <w:t>1.2</w:t>
+            </w:r>
+            <w:r>
+              <w:rPr>
+                <w:rFonts w:asciiTheme="minorHAnsi" w:eastAsiaTheme="minorEastAsia" w:hAnsiTheme="minorHAnsi" w:cstheme="minorBidi"/>
+                <w:smallCaps w:val="0"/>
+                <w:noProof/>
+                <w:sz w:val="22"/>
+                <w:szCs w:val="22"/>
                 <w:lang w:val="en-US" w:bidi="ar-SA"/>
               </w:rPr>
-              <w:t>.</w:t>
-            </w:r>
-          </w:p>
-        </w:tc>
-        <w:tc>
-          <w:tcPr>
-            <w:tcW w:w="3793" w:type="pct"/>
-            <w:tcBorders>
-              <w:bottom w:val="single" w:sz="18" w:space="0" w:color="CC99FF"/>
-            </w:tcBorders>
-            <w:vAlign w:val="center"/>
-          </w:tcPr>
-          <w:p>
-            <w:pPr>
-              <w:pStyle w:val="BigNormal"/>
-              <w:jc w:val="left"/>
-              <w:cnfStyle w:val="100000000000" w:firstRow="1" w:lastRow="0" w:firstColumn="0" w:lastColumn="0" w:oddVBand="0" w:evenVBand="0" w:oddHBand="0" w:evenHBand="0" w:firstRowFirstColumn="0" w:firstRowLastColumn="0" w:lastRowFirstColumn="0" w:lastRowLastColumn="0"/>
-              <w:rPr>
-                <w:rFonts w:eastAsiaTheme="majorEastAsia"/>
+              <w:tab/>
+            </w:r>
+            <w:r>
+              <w:rPr>
+                <w:rStyle w:val="Hyperlink"/>
+                <w:noProof/>
+              </w:rPr>
+              <w:t>Company Profile</w:t>
+            </w:r>
+            <w:r>
+              <w:rPr>
+                <w:noProof/>
+                <w:webHidden/>
+              </w:rPr>
+              <w:tab/>
+            </w:r>
+            <w:r>
+              <w:rPr>
+                <w:noProof/>
+                <w:webHidden/>
+              </w:rPr>
+              <w:fldChar w:fldCharType="begin"/>
+            </w:r>
+            <w:r>
+              <w:rPr>
+                <w:noProof/>
+                <w:webHidden/>
+              </w:rPr>
+              <w:instrText xml:space="preserve"> PAGEREF _Toc99121292 \h </w:instrText>
+            </w:r>
+            <w:r>
+              <w:rPr>
+                <w:noProof/>
+                <w:webHidden/>
+              </w:rPr>
+            </w:r>
+            <w:r>
+              <w:rPr>
+                <w:noProof/>
+                <w:webHidden/>
+              </w:rPr>
+              <w:fldChar w:fldCharType="separate"/>
+            </w:r>
+            <w:r>
+              <w:rPr>
+                <w:noProof/>
+                <w:webHidden/>
+              </w:rPr>
+              <w:t>2</w:t>
+            </w:r>
+            <w:r>
+              <w:rPr>
+                <w:noProof/>
+                <w:webHidden/>
+              </w:rPr>
+              <w:fldChar w:fldCharType="end"/>
+            </w:r>
+          </w:hyperlink>
+        </w:p>
+        <w:p>
+          <w:pPr>
+            <w:pStyle w:val="TOC1"/>
+            <w:tabs>
+              <w:tab w:val="left" w:pos="440"/>
+              <w:tab w:val="right" w:leader="dot" w:pos="9016"/>
+            </w:tabs>
+            <w:rPr>
+              <w:rFonts w:asciiTheme="minorHAnsi" w:eastAsiaTheme="minorEastAsia" w:hAnsiTheme="minorHAnsi" w:cstheme="minorBidi"/>
+              <w:b w:val="0"/>
+              <w:bCs w:val="0"/>
+              <w:smallCaps w:val="0"/>
+              <w:noProof/>
+              <w:color w:val="auto"/>
+              <w:sz w:val="22"/>
+              <w:szCs w:val="22"/>
+              <w:lang w:val="en-US" w:bidi="ar-SA"/>
+            </w:rPr>
+          </w:pPr>
+          <w:hyperlink w:anchor="_Toc99121293" w:history="1">
+            <w:r>
+              <w:rPr>
+                <w:rStyle w:val="Hyperlink"/>
+                <w:noProof/>
+              </w:rPr>
+              <w:t>2</w:t>
+            </w:r>
+            <w:r>
+              <w:rPr>
+                <w:rFonts w:asciiTheme="minorHAnsi" w:eastAsiaTheme="minorEastAsia" w:hAnsiTheme="minorHAnsi" w:cstheme="minorBidi"/>
+                <w:b w:val="0"/>
+                <w:bCs w:val="0"/>
+                <w:smallCaps w:val="0"/>
+                <w:noProof/>
+                <w:color w:val="auto"/>
+                <w:sz w:val="22"/>
+                <w:szCs w:val="22"/>
                 <w:lang w:val="en-US" w:bidi="ar-SA"/>
               </w:rPr>
-            </w:pPr>
-            <w:r>
-              <w:rPr>
-                <w:rFonts w:eastAsiaTheme="majorEastAsia"/>
+              <w:tab/>
+            </w:r>
+            <w:r>
+              <w:rPr>
+                <w:rStyle w:val="Hyperlink"/>
+                <w:noProof/>
+              </w:rPr>
+              <w:t>Objective of Project</w:t>
+            </w:r>
+            <w:r>
+              <w:rPr>
+                <w:noProof/>
+                <w:webHidden/>
+              </w:rPr>
+              <w:tab/>
+            </w:r>
+            <w:r>
+              <w:rPr>
+                <w:noProof/>
+                <w:webHidden/>
+              </w:rPr>
+              <w:fldChar w:fldCharType="begin"/>
+            </w:r>
+            <w:r>
+              <w:rPr>
+                <w:noProof/>
+                <w:webHidden/>
+              </w:rPr>
+              <w:instrText xml:space="preserve"> PAGEREF _Toc99121293 \h </w:instrText>
+            </w:r>
+            <w:r>
+              <w:rPr>
+                <w:noProof/>
+                <w:webHidden/>
+              </w:rPr>
+            </w:r>
+            <w:r>
+              <w:rPr>
+                <w:noProof/>
+                <w:webHidden/>
+              </w:rPr>
+              <w:fldChar w:fldCharType="separate"/>
+            </w:r>
+            <w:r>
+              <w:rPr>
+                <w:noProof/>
+                <w:webHidden/>
+              </w:rPr>
+              <w:t>3</w:t>
+            </w:r>
+            <w:r>
+              <w:rPr>
+                <w:noProof/>
+                <w:webHidden/>
+              </w:rPr>
+              <w:fldChar w:fldCharType="end"/>
+            </w:r>
+          </w:hyperlink>
+        </w:p>
+        <w:p>
+          <w:pPr>
+            <w:pStyle w:val="TOC2"/>
+            <w:tabs>
+              <w:tab w:val="left" w:pos="880"/>
+              <w:tab w:val="right" w:leader="dot" w:pos="9016"/>
+            </w:tabs>
+            <w:rPr>
+              <w:rFonts w:asciiTheme="minorHAnsi" w:eastAsiaTheme="minorEastAsia" w:hAnsiTheme="minorHAnsi" w:cstheme="minorBidi"/>
+              <w:smallCaps w:val="0"/>
+              <w:noProof/>
+              <w:sz w:val="22"/>
+              <w:szCs w:val="22"/>
+              <w:lang w:val="en-US" w:bidi="ar-SA"/>
+            </w:rPr>
+          </w:pPr>
+          <w:hyperlink w:anchor="_Toc99121294" w:history="1">
+            <w:r>
+              <w:rPr>
+                <w:rStyle w:val="Hyperlink"/>
+                <w:noProof/>
+              </w:rPr>
+              <w:t>2.1</w:t>
+            </w:r>
+            <w:r>
+              <w:rPr>
+                <w:rFonts w:asciiTheme="minorHAnsi" w:eastAsiaTheme="minorEastAsia" w:hAnsiTheme="minorHAnsi" w:cstheme="minorBidi"/>
+                <w:smallCaps w:val="0"/>
+                <w:noProof/>
+                <w:sz w:val="22"/>
+                <w:szCs w:val="22"/>
                 <w:lang w:val="en-US" w:bidi="ar-SA"/>
               </w:rPr>
-              <w:t>Description</w:t>
-            </w:r>
-          </w:p>
-        </w:tc>
-        <w:tc>
-          <w:tcPr>
-            <w:tcW w:w="611" w:type="pct"/>
-            <w:tcBorders>
-              <w:bottom w:val="single" w:sz="18" w:space="0" w:color="CC99FF"/>
-            </w:tcBorders>
-            <w:vAlign w:val="center"/>
-          </w:tcPr>
-          <w:p>
-            <w:pPr>
-              <w:pStyle w:val="BigNormal"/>
-              <w:jc w:val="center"/>
-              <w:cnfStyle w:val="100000000000" w:firstRow="1" w:lastRow="0" w:firstColumn="0" w:lastColumn="0" w:oddVBand="0" w:evenVBand="0" w:oddHBand="0" w:evenHBand="0" w:firstRowFirstColumn="0" w:firstRowLastColumn="0" w:lastRowFirstColumn="0" w:lastRowLastColumn="0"/>
-              <w:rPr>
-                <w:rFonts w:eastAsiaTheme="majorEastAsia"/>
+              <w:tab/>
+            </w:r>
+            <w:r>
+              <w:rPr>
+                <w:rStyle w:val="Hyperlink"/>
+                <w:noProof/>
+              </w:rPr>
+              <w:t>User</w:t>
+            </w:r>
+            <w:r>
+              <w:rPr>
+                <w:noProof/>
+                <w:webHidden/>
+              </w:rPr>
+              <w:tab/>
+            </w:r>
+            <w:r>
+              <w:rPr>
+                <w:noProof/>
+                <w:webHidden/>
+              </w:rPr>
+              <w:fldChar w:fldCharType="begin"/>
+            </w:r>
+            <w:r>
+              <w:rPr>
+                <w:noProof/>
+                <w:webHidden/>
+              </w:rPr>
+              <w:instrText xml:space="preserve"> PAGEREF _Toc99121294 \h </w:instrText>
+            </w:r>
+            <w:r>
+              <w:rPr>
+                <w:noProof/>
+                <w:webHidden/>
+              </w:rPr>
+            </w:r>
+            <w:r>
+              <w:rPr>
+                <w:noProof/>
+                <w:webHidden/>
+              </w:rPr>
+              <w:fldChar w:fldCharType="separate"/>
+            </w:r>
+            <w:r>
+              <w:rPr>
+                <w:noProof/>
+                <w:webHidden/>
+              </w:rPr>
+              <w:t>3</w:t>
+            </w:r>
+            <w:r>
+              <w:rPr>
+                <w:noProof/>
+                <w:webHidden/>
+              </w:rPr>
+              <w:fldChar w:fldCharType="end"/>
+            </w:r>
+          </w:hyperlink>
+        </w:p>
+        <w:p>
+          <w:pPr>
+            <w:pStyle w:val="TOC2"/>
+            <w:tabs>
+              <w:tab w:val="left" w:pos="880"/>
+              <w:tab w:val="right" w:leader="dot" w:pos="9016"/>
+            </w:tabs>
+            <w:rPr>
+              <w:rFonts w:asciiTheme="minorHAnsi" w:eastAsiaTheme="minorEastAsia" w:hAnsiTheme="minorHAnsi" w:cstheme="minorBidi"/>
+              <w:smallCaps w:val="0"/>
+              <w:noProof/>
+              <w:sz w:val="22"/>
+              <w:szCs w:val="22"/>
+              <w:lang w:val="en-US" w:bidi="ar-SA"/>
+            </w:rPr>
+          </w:pPr>
+          <w:hyperlink w:anchor="_Toc99121295" w:history="1">
+            <w:r>
+              <w:rPr>
+                <w:rStyle w:val="Hyperlink"/>
+                <w:noProof/>
+              </w:rPr>
+              <w:t>2.2</w:t>
+            </w:r>
+            <w:r>
+              <w:rPr>
+                <w:rFonts w:asciiTheme="minorHAnsi" w:eastAsiaTheme="minorEastAsia" w:hAnsiTheme="minorHAnsi" w:cstheme="minorBidi"/>
+                <w:smallCaps w:val="0"/>
+                <w:noProof/>
+                <w:sz w:val="22"/>
+                <w:szCs w:val="22"/>
                 <w:lang w:val="en-US" w:bidi="ar-SA"/>
               </w:rPr>
-            </w:pPr>
-            <w:r>
-              <w:rPr>
-                <w:rFonts w:eastAsiaTheme="majorEastAsia"/>
+              <w:tab/>
+            </w:r>
+            <w:r>
+              <w:rPr>
+                <w:rStyle w:val="Hyperlink"/>
+                <w:noProof/>
+              </w:rPr>
+              <w:t>Admin</w:t>
+            </w:r>
+            <w:r>
+              <w:rPr>
+                <w:noProof/>
+                <w:webHidden/>
+              </w:rPr>
+              <w:tab/>
+            </w:r>
+            <w:r>
+              <w:rPr>
+                <w:noProof/>
+                <w:webHidden/>
+              </w:rPr>
+              <w:fldChar w:fldCharType="begin"/>
+            </w:r>
+            <w:r>
+              <w:rPr>
+                <w:noProof/>
+                <w:webHidden/>
+              </w:rPr>
+              <w:instrText xml:space="preserve"> PAGEREF _Toc99121295 \h </w:instrText>
+            </w:r>
+            <w:r>
+              <w:rPr>
+                <w:noProof/>
+                <w:webHidden/>
+              </w:rPr>
+            </w:r>
+            <w:r>
+              <w:rPr>
+                <w:noProof/>
+                <w:webHidden/>
+              </w:rPr>
+              <w:fldChar w:fldCharType="separate"/>
+            </w:r>
+            <w:r>
+              <w:rPr>
+                <w:noProof/>
+                <w:webHidden/>
+              </w:rPr>
+              <w:t>3</w:t>
+            </w:r>
+            <w:r>
+              <w:rPr>
+                <w:noProof/>
+                <w:webHidden/>
+              </w:rPr>
+              <w:fldChar w:fldCharType="end"/>
+            </w:r>
+          </w:hyperlink>
+        </w:p>
+        <w:p>
+          <w:pPr>
+            <w:pStyle w:val="TOC2"/>
+            <w:tabs>
+              <w:tab w:val="left" w:pos="880"/>
+              <w:tab w:val="right" w:leader="dot" w:pos="9016"/>
+            </w:tabs>
+            <w:rPr>
+              <w:rFonts w:asciiTheme="minorHAnsi" w:eastAsiaTheme="minorEastAsia" w:hAnsiTheme="minorHAnsi" w:cstheme="minorBidi"/>
+              <w:smallCaps w:val="0"/>
+              <w:noProof/>
+              <w:sz w:val="22"/>
+              <w:szCs w:val="22"/>
+              <w:lang w:val="en-US" w:bidi="ar-SA"/>
+            </w:rPr>
+          </w:pPr>
+          <w:hyperlink w:anchor="_Toc99121296" w:history="1">
+            <w:r>
+              <w:rPr>
+                <w:rStyle w:val="Hyperlink"/>
+                <w:noProof/>
+              </w:rPr>
+              <w:t>2.3</w:t>
+            </w:r>
+            <w:r>
+              <w:rPr>
+                <w:rFonts w:asciiTheme="minorHAnsi" w:eastAsiaTheme="minorEastAsia" w:hAnsiTheme="minorHAnsi" w:cstheme="minorBidi"/>
+                <w:smallCaps w:val="0"/>
+                <w:noProof/>
+                <w:sz w:val="22"/>
+                <w:szCs w:val="22"/>
                 <w:lang w:val="en-US" w:bidi="ar-SA"/>
               </w:rPr>
-              <w:t>Pg. No.</w:t>
-            </w:r>
-          </w:p>
-        </w:tc>
-      </w:tr>
-      <w:tr>
-        <w:trPr>
-          <w:trHeight w:val="1440"/>
-        </w:trPr>
-        <w:tc>
-          <w:tcPr>
-            <w:cnfStyle w:val="001000000000" w:firstRow="0" w:lastRow="0" w:firstColumn="1" w:lastColumn="0" w:oddVBand="0" w:evenVBand="0" w:oddHBand="0" w:evenHBand="0" w:firstRowFirstColumn="0" w:firstRowLastColumn="0" w:lastRowFirstColumn="0" w:lastRowLastColumn="0"/>
-            <w:tcW w:w="596" w:type="pct"/>
-            <w:tcBorders>
-              <w:top w:val="single" w:sz="18" w:space="0" w:color="CC99FF"/>
-            </w:tcBorders>
-            <w:vAlign w:val="center"/>
-          </w:tcPr>
-          <w:p>
-            <w:pPr>
-              <w:pStyle w:val="BigNormal"/>
-              <w:jc w:val="center"/>
-              <w:rPr>
-                <w:rFonts w:eastAsiaTheme="majorEastAsia"/>
-                <w:sz w:val="24"/>
-                <w:szCs w:val="24"/>
+              <w:tab/>
+            </w:r>
+            <w:r>
+              <w:rPr>
+                <w:rStyle w:val="Hyperlink"/>
+                <w:noProof/>
+              </w:rPr>
+              <w:t>Root</w:t>
+            </w:r>
+            <w:r>
+              <w:rPr>
+                <w:noProof/>
+                <w:webHidden/>
+              </w:rPr>
+              <w:tab/>
+            </w:r>
+            <w:r>
+              <w:rPr>
+                <w:noProof/>
+                <w:webHidden/>
+              </w:rPr>
+              <w:fldChar w:fldCharType="begin"/>
+            </w:r>
+            <w:r>
+              <w:rPr>
+                <w:noProof/>
+                <w:webHidden/>
+              </w:rPr>
+              <w:instrText xml:space="preserve"> PAGEREF _Toc99121296 \h </w:instrText>
+            </w:r>
+            <w:r>
+              <w:rPr>
+                <w:noProof/>
+                <w:webHidden/>
+              </w:rPr>
+            </w:r>
+            <w:r>
+              <w:rPr>
+                <w:noProof/>
+                <w:webHidden/>
+              </w:rPr>
+              <w:fldChar w:fldCharType="separate"/>
+            </w:r>
+            <w:r>
+              <w:rPr>
+                <w:noProof/>
+                <w:webHidden/>
+              </w:rPr>
+              <w:t>3</w:t>
+            </w:r>
+            <w:r>
+              <w:rPr>
+                <w:noProof/>
+                <w:webHidden/>
+              </w:rPr>
+              <w:fldChar w:fldCharType="end"/>
+            </w:r>
+          </w:hyperlink>
+        </w:p>
+        <w:p>
+          <w:pPr>
+            <w:pStyle w:val="TOC1"/>
+            <w:tabs>
+              <w:tab w:val="left" w:pos="440"/>
+              <w:tab w:val="right" w:leader="dot" w:pos="9016"/>
+            </w:tabs>
+            <w:rPr>
+              <w:rFonts w:asciiTheme="minorHAnsi" w:eastAsiaTheme="minorEastAsia" w:hAnsiTheme="minorHAnsi" w:cstheme="minorBidi"/>
+              <w:b w:val="0"/>
+              <w:bCs w:val="0"/>
+              <w:smallCaps w:val="0"/>
+              <w:noProof/>
+              <w:color w:val="auto"/>
+              <w:sz w:val="22"/>
+              <w:szCs w:val="22"/>
+              <w:lang w:val="en-US" w:bidi="ar-SA"/>
+            </w:rPr>
+          </w:pPr>
+          <w:hyperlink w:anchor="_Toc99121297" w:history="1">
+            <w:r>
+              <w:rPr>
+                <w:rStyle w:val="Hyperlink"/>
+                <w:noProof/>
+              </w:rPr>
+              <w:t>3</w:t>
+            </w:r>
+            <w:r>
+              <w:rPr>
+                <w:rFonts w:asciiTheme="minorHAnsi" w:eastAsiaTheme="minorEastAsia" w:hAnsiTheme="minorHAnsi" w:cstheme="minorBidi"/>
+                <w:b w:val="0"/>
+                <w:bCs w:val="0"/>
+                <w:smallCaps w:val="0"/>
+                <w:noProof/>
+                <w:color w:val="auto"/>
+                <w:sz w:val="22"/>
+                <w:szCs w:val="22"/>
                 <w:lang w:val="en-US" w:bidi="ar-SA"/>
               </w:rPr>
-            </w:pPr>
-            <w:r>
-              <w:rPr>
-                <w:rFonts w:eastAsiaTheme="majorEastAsia"/>
-                <w:sz w:val="24"/>
-                <w:szCs w:val="24"/>
+              <w:tab/>
+            </w:r>
+            <w:r>
+              <w:rPr>
+                <w:rStyle w:val="Hyperlink"/>
+                <w:noProof/>
+              </w:rPr>
+              <w:t>Environment Description</w:t>
+            </w:r>
+            <w:r>
+              <w:rPr>
+                <w:noProof/>
+                <w:webHidden/>
+              </w:rPr>
+              <w:tab/>
+            </w:r>
+            <w:r>
+              <w:rPr>
+                <w:noProof/>
+                <w:webHidden/>
+              </w:rPr>
+              <w:fldChar w:fldCharType="begin"/>
+            </w:r>
+            <w:r>
+              <w:rPr>
+                <w:noProof/>
+                <w:webHidden/>
+              </w:rPr>
+              <w:instrText xml:space="preserve"> PAGEREF _Toc99121297 \h </w:instrText>
+            </w:r>
+            <w:r>
+              <w:rPr>
+                <w:noProof/>
+                <w:webHidden/>
+              </w:rPr>
+            </w:r>
+            <w:r>
+              <w:rPr>
+                <w:noProof/>
+                <w:webHidden/>
+              </w:rPr>
+              <w:fldChar w:fldCharType="separate"/>
+            </w:r>
+            <w:r>
+              <w:rPr>
+                <w:noProof/>
+                <w:webHidden/>
+              </w:rPr>
+              <w:t>4</w:t>
+            </w:r>
+            <w:r>
+              <w:rPr>
+                <w:noProof/>
+                <w:webHidden/>
+              </w:rPr>
+              <w:fldChar w:fldCharType="end"/>
+            </w:r>
+          </w:hyperlink>
+        </w:p>
+        <w:p>
+          <w:pPr>
+            <w:pStyle w:val="TOC2"/>
+            <w:tabs>
+              <w:tab w:val="left" w:pos="880"/>
+              <w:tab w:val="right" w:leader="dot" w:pos="9016"/>
+            </w:tabs>
+            <w:rPr>
+              <w:rFonts w:asciiTheme="minorHAnsi" w:eastAsiaTheme="minorEastAsia" w:hAnsiTheme="minorHAnsi" w:cstheme="minorBidi"/>
+              <w:smallCaps w:val="0"/>
+              <w:noProof/>
+              <w:sz w:val="22"/>
+              <w:szCs w:val="22"/>
+              <w:lang w:val="en-US" w:bidi="ar-SA"/>
+            </w:rPr>
+          </w:pPr>
+          <w:hyperlink w:anchor="_Toc99121298" w:history="1">
+            <w:r>
+              <w:rPr>
+                <w:rStyle w:val="Hyperlink"/>
+                <w:noProof/>
+              </w:rPr>
+              <w:t>3.1</w:t>
+            </w:r>
+            <w:r>
+              <w:rPr>
+                <w:rFonts w:asciiTheme="minorHAnsi" w:eastAsiaTheme="minorEastAsia" w:hAnsiTheme="minorHAnsi" w:cstheme="minorBidi"/>
+                <w:smallCaps w:val="0"/>
+                <w:noProof/>
+                <w:sz w:val="22"/>
+                <w:szCs w:val="22"/>
                 <w:lang w:val="en-US" w:bidi="ar-SA"/>
               </w:rPr>
-              <w:t>1</w:t>
-            </w:r>
-          </w:p>
-        </w:tc>
-        <w:tc>
-          <w:tcPr>
-            <w:tcW w:w="3793" w:type="pct"/>
-            <w:tcBorders>
-              <w:top w:val="single" w:sz="18" w:space="0" w:color="CC99FF"/>
-            </w:tcBorders>
-            <w:vAlign w:val="center"/>
-          </w:tcPr>
-          <w:p>
-            <w:pPr>
-              <w:pStyle w:val="BigNormal"/>
-              <w:cnfStyle w:val="000000000000" w:firstRow="0" w:lastRow="0" w:firstColumn="0" w:lastColumn="0" w:oddVBand="0" w:evenVBand="0" w:oddHBand="0" w:evenHBand="0" w:firstRowFirstColumn="0" w:firstRowLastColumn="0" w:lastRowFirstColumn="0" w:lastRowLastColumn="0"/>
-              <w:rPr>
-                <w:rFonts w:eastAsiaTheme="majorEastAsia"/>
-                <w:sz w:val="24"/>
-                <w:szCs w:val="24"/>
+              <w:tab/>
+            </w:r>
+            <w:r>
+              <w:rPr>
+                <w:rStyle w:val="Hyperlink"/>
+                <w:noProof/>
+              </w:rPr>
+              <w:t>Hardwar</w:t>
+            </w:r>
+            <w:r>
+              <w:rPr>
+                <w:rStyle w:val="Hyperlink"/>
+                <w:noProof/>
+              </w:rPr>
+              <w:t>e</w:t>
+            </w:r>
+            <w:r>
+              <w:rPr>
+                <w:rStyle w:val="Hyperlink"/>
+                <w:noProof/>
+              </w:rPr>
+              <w:t xml:space="preserve"> Requirements</w:t>
+            </w:r>
+            <w:r>
+              <w:rPr>
+                <w:noProof/>
+                <w:webHidden/>
+              </w:rPr>
+              <w:tab/>
+            </w:r>
+            <w:r>
+              <w:rPr>
+                <w:noProof/>
+                <w:webHidden/>
+              </w:rPr>
+              <w:fldChar w:fldCharType="begin"/>
+            </w:r>
+            <w:r>
+              <w:rPr>
+                <w:noProof/>
+                <w:webHidden/>
+              </w:rPr>
+              <w:instrText xml:space="preserve"> PAGEREF _Toc99121298 \h </w:instrText>
+            </w:r>
+            <w:r>
+              <w:rPr>
+                <w:noProof/>
+                <w:webHidden/>
+              </w:rPr>
+            </w:r>
+            <w:r>
+              <w:rPr>
+                <w:noProof/>
+                <w:webHidden/>
+              </w:rPr>
+              <w:fldChar w:fldCharType="separate"/>
+            </w:r>
+            <w:r>
+              <w:rPr>
+                <w:noProof/>
+                <w:webHidden/>
+              </w:rPr>
+              <w:t>4</w:t>
+            </w:r>
+            <w:r>
+              <w:rPr>
+                <w:noProof/>
+                <w:webHidden/>
+              </w:rPr>
+              <w:fldChar w:fldCharType="end"/>
+            </w:r>
+          </w:hyperlink>
+        </w:p>
+        <w:p>
+          <w:pPr>
+            <w:pStyle w:val="TOC3"/>
+            <w:tabs>
+              <w:tab w:val="left" w:pos="1320"/>
+              <w:tab w:val="right" w:leader="dot" w:pos="9016"/>
+            </w:tabs>
+            <w:rPr>
+              <w:rFonts w:asciiTheme="minorHAnsi" w:eastAsiaTheme="minorEastAsia" w:hAnsiTheme="minorHAnsi" w:cstheme="minorBidi"/>
+              <w:iCs w:val="0"/>
+              <w:noProof/>
+              <w:sz w:val="22"/>
+              <w:szCs w:val="22"/>
+              <w:lang w:val="en-US" w:bidi="ar-SA"/>
+            </w:rPr>
+          </w:pPr>
+          <w:hyperlink w:anchor="_Toc99121299" w:history="1">
+            <w:r>
+              <w:rPr>
+                <w:rStyle w:val="Hyperlink"/>
+                <w:noProof/>
+              </w:rPr>
+              <w:t>3.1.1</w:t>
+            </w:r>
+            <w:r>
+              <w:rPr>
+                <w:rFonts w:asciiTheme="minorHAnsi" w:eastAsiaTheme="minorEastAsia" w:hAnsiTheme="minorHAnsi" w:cstheme="minorBidi"/>
+                <w:iCs w:val="0"/>
+                <w:noProof/>
+                <w:sz w:val="22"/>
+                <w:szCs w:val="22"/>
                 <w:lang w:val="en-US" w:bidi="ar-SA"/>
               </w:rPr>
-            </w:pPr>
-            <w:r>
-              <w:rPr>
-                <w:rFonts w:eastAsiaTheme="majorEastAsia"/>
-                <w:sz w:val="24"/>
-                <w:szCs w:val="24"/>
+              <w:tab/>
+            </w:r>
+            <w:r>
+              <w:rPr>
+                <w:rStyle w:val="Hyperlink"/>
+                <w:noProof/>
+              </w:rPr>
+              <w:t>Server</w:t>
+            </w:r>
+            <w:r>
+              <w:rPr>
+                <w:noProof/>
+                <w:webHidden/>
+              </w:rPr>
+              <w:tab/>
+            </w:r>
+            <w:r>
+              <w:rPr>
+                <w:noProof/>
+                <w:webHidden/>
+              </w:rPr>
+              <w:fldChar w:fldCharType="begin"/>
+            </w:r>
+            <w:r>
+              <w:rPr>
+                <w:noProof/>
+                <w:webHidden/>
+              </w:rPr>
+              <w:instrText xml:space="preserve"> PAGEREF _Toc99121299 \h </w:instrText>
+            </w:r>
+            <w:r>
+              <w:rPr>
+                <w:noProof/>
+                <w:webHidden/>
+              </w:rPr>
+            </w:r>
+            <w:r>
+              <w:rPr>
+                <w:noProof/>
+                <w:webHidden/>
+              </w:rPr>
+              <w:fldChar w:fldCharType="separate"/>
+            </w:r>
+            <w:r>
+              <w:rPr>
+                <w:noProof/>
+                <w:webHidden/>
+              </w:rPr>
+              <w:t>4</w:t>
+            </w:r>
+            <w:r>
+              <w:rPr>
+                <w:noProof/>
+                <w:webHidden/>
+              </w:rPr>
+              <w:fldChar w:fldCharType="end"/>
+            </w:r>
+          </w:hyperlink>
+        </w:p>
+        <w:p>
+          <w:pPr>
+            <w:pStyle w:val="TOC3"/>
+            <w:tabs>
+              <w:tab w:val="left" w:pos="1320"/>
+              <w:tab w:val="right" w:leader="dot" w:pos="9016"/>
+            </w:tabs>
+            <w:rPr>
+              <w:rFonts w:asciiTheme="minorHAnsi" w:eastAsiaTheme="minorEastAsia" w:hAnsiTheme="minorHAnsi" w:cstheme="minorBidi"/>
+              <w:iCs w:val="0"/>
+              <w:noProof/>
+              <w:sz w:val="22"/>
+              <w:szCs w:val="22"/>
+              <w:lang w:val="en-US" w:bidi="ar-SA"/>
+            </w:rPr>
+          </w:pPr>
+          <w:hyperlink w:anchor="_Toc99121300" w:history="1">
+            <w:r>
+              <w:rPr>
+                <w:rStyle w:val="Hyperlink"/>
+                <w:noProof/>
+              </w:rPr>
+              <w:t>3.1.2</w:t>
+            </w:r>
+            <w:r>
+              <w:rPr>
+                <w:rFonts w:asciiTheme="minorHAnsi" w:eastAsiaTheme="minorEastAsia" w:hAnsiTheme="minorHAnsi" w:cstheme="minorBidi"/>
+                <w:iCs w:val="0"/>
+                <w:noProof/>
+                <w:sz w:val="22"/>
+                <w:szCs w:val="22"/>
                 <w:lang w:val="en-US" w:bidi="ar-SA"/>
               </w:rPr>
+              <w:tab/>
+            </w:r>
+            <w:r>
+              <w:rPr>
+                <w:rStyle w:val="Hyperlink"/>
+                <w:noProof/>
+              </w:rPr>
+              <w:t>Client</w:t>
+            </w:r>
+            <w:r>
+              <w:rPr>
+                <w:noProof/>
+                <w:webHidden/>
+              </w:rPr>
+              <w:tab/>
+            </w:r>
+            <w:r>
+              <w:rPr>
+                <w:noProof/>
+                <w:webHidden/>
+              </w:rPr>
               <w:fldChar w:fldCharType="begin"/>
             </w:r>
             <w:r>
               <w:rPr>
-                <w:rFonts w:eastAsiaTheme="majorEastAsia"/>
-                <w:sz w:val="24"/>
-                <w:szCs w:val="24"/>
+                <w:noProof/>
+                <w:webHidden/>
+              </w:rPr>
+              <w:instrText xml:space="preserve"> PAGEREF _Toc99121300 \h </w:instrText>
+            </w:r>
+            <w:r>
+              <w:rPr>
+                <w:noProof/>
+                <w:webHidden/>
+              </w:rPr>
+            </w:r>
+            <w:r>
+              <w:rPr>
+                <w:noProof/>
+                <w:webHidden/>
+              </w:rPr>
+              <w:fldChar w:fldCharType="separate"/>
+            </w:r>
+            <w:r>
+              <w:rPr>
+                <w:noProof/>
+                <w:webHidden/>
+              </w:rPr>
+              <w:t>4</w:t>
+            </w:r>
+            <w:r>
+              <w:rPr>
+                <w:noProof/>
+                <w:webHidden/>
+              </w:rPr>
+              <w:fldChar w:fldCharType="end"/>
+            </w:r>
+          </w:hyperlink>
+        </w:p>
+        <w:p>
+          <w:pPr>
+            <w:pStyle w:val="TOC2"/>
+            <w:tabs>
+              <w:tab w:val="left" w:pos="880"/>
+              <w:tab w:val="right" w:leader="dot" w:pos="9016"/>
+            </w:tabs>
+            <w:rPr>
+              <w:rFonts w:asciiTheme="minorHAnsi" w:eastAsiaTheme="minorEastAsia" w:hAnsiTheme="minorHAnsi" w:cstheme="minorBidi"/>
+              <w:smallCaps w:val="0"/>
+              <w:noProof/>
+              <w:sz w:val="22"/>
+              <w:szCs w:val="22"/>
+              <w:lang w:val="en-US" w:bidi="ar-SA"/>
+            </w:rPr>
+          </w:pPr>
+          <w:hyperlink w:anchor="_Toc99121301" w:history="1">
+            <w:r>
+              <w:rPr>
+                <w:rStyle w:val="Hyperlink"/>
+                <w:noProof/>
+              </w:rPr>
+              <w:t>3.2</w:t>
+            </w:r>
+            <w:r>
+              <w:rPr>
+                <w:rFonts w:asciiTheme="minorHAnsi" w:eastAsiaTheme="minorEastAsia" w:hAnsiTheme="minorHAnsi" w:cstheme="minorBidi"/>
+                <w:smallCaps w:val="0"/>
+                <w:noProof/>
+                <w:sz w:val="22"/>
+                <w:szCs w:val="22"/>
                 <w:lang w:val="en-US" w:bidi="ar-SA"/>
               </w:rPr>
-              <w:instrText xml:space="preserve"> REF _Ref99115307 \h </w:instrText>
-            </w:r>
-            <w:r>
-              <w:rPr>
-                <w:rFonts w:eastAsiaTheme="majorEastAsia"/>
-                <w:sz w:val="24"/>
-                <w:szCs w:val="24"/>
+              <w:tab/>
+            </w:r>
+            <w:r>
+              <w:rPr>
+                <w:rStyle w:val="Hyperlink"/>
+                <w:noProof/>
+              </w:rPr>
+              <w:t>Software Requirements</w:t>
+            </w:r>
+            <w:r>
+              <w:rPr>
+                <w:noProof/>
+                <w:webHidden/>
+              </w:rPr>
+              <w:tab/>
+            </w:r>
+            <w:r>
+              <w:rPr>
+                <w:noProof/>
+                <w:webHidden/>
+              </w:rPr>
+              <w:fldChar w:fldCharType="begin"/>
+            </w:r>
+            <w:r>
+              <w:rPr>
+                <w:noProof/>
+                <w:webHidden/>
+              </w:rPr>
+              <w:instrText xml:space="preserve"> PAGEREF _Toc99121301 \h </w:instrText>
+            </w:r>
+            <w:r>
+              <w:rPr>
+                <w:noProof/>
+                <w:webHidden/>
+              </w:rPr>
+            </w:r>
+            <w:r>
+              <w:rPr>
+                <w:noProof/>
+                <w:webHidden/>
+              </w:rPr>
+              <w:fldChar w:fldCharType="separate"/>
+            </w:r>
+            <w:r>
+              <w:rPr>
+                <w:noProof/>
+                <w:webHidden/>
+              </w:rPr>
+              <w:t>5</w:t>
+            </w:r>
+            <w:r>
+              <w:rPr>
+                <w:noProof/>
+                <w:webHidden/>
+              </w:rPr>
+              <w:fldChar w:fldCharType="end"/>
+            </w:r>
+          </w:hyperlink>
+        </w:p>
+        <w:p>
+          <w:pPr>
+            <w:pStyle w:val="TOC3"/>
+            <w:tabs>
+              <w:tab w:val="left" w:pos="1320"/>
+              <w:tab w:val="right" w:leader="dot" w:pos="9016"/>
+            </w:tabs>
+            <w:rPr>
+              <w:rFonts w:asciiTheme="minorHAnsi" w:eastAsiaTheme="minorEastAsia" w:hAnsiTheme="minorHAnsi" w:cstheme="minorBidi"/>
+              <w:iCs w:val="0"/>
+              <w:noProof/>
+              <w:sz w:val="22"/>
+              <w:szCs w:val="22"/>
+              <w:lang w:val="en-US" w:bidi="ar-SA"/>
+            </w:rPr>
+          </w:pPr>
+          <w:hyperlink w:anchor="_Toc99121302" w:history="1">
+            <w:r>
+              <w:rPr>
+                <w:rStyle w:val="Hyperlink"/>
+                <w:noProof/>
+              </w:rPr>
+              <w:t>3.2.1</w:t>
+            </w:r>
+            <w:r>
+              <w:rPr>
+                <w:rFonts w:asciiTheme="minorHAnsi" w:eastAsiaTheme="minorEastAsia" w:hAnsiTheme="minorHAnsi" w:cstheme="minorBidi"/>
+                <w:iCs w:val="0"/>
+                <w:noProof/>
+                <w:sz w:val="22"/>
+                <w:szCs w:val="22"/>
                 <w:lang w:val="en-US" w:bidi="ar-SA"/>
               </w:rPr>
-            </w:r>
-            <w:r>
-              <w:rPr>
-                <w:rFonts w:eastAsiaTheme="majorEastAsia"/>
-                <w:sz w:val="24"/>
-                <w:szCs w:val="24"/>
+              <w:tab/>
+            </w:r>
+            <w:r>
+              <w:rPr>
+                <w:rStyle w:val="Hyperlink"/>
+                <w:noProof/>
+              </w:rPr>
+              <w:t>Server</w:t>
+            </w:r>
+            <w:r>
+              <w:rPr>
+                <w:noProof/>
+                <w:webHidden/>
+              </w:rPr>
+              <w:tab/>
+            </w:r>
+            <w:r>
+              <w:rPr>
+                <w:noProof/>
+                <w:webHidden/>
+              </w:rPr>
+              <w:fldChar w:fldCharType="begin"/>
+            </w:r>
+            <w:r>
+              <w:rPr>
+                <w:noProof/>
+                <w:webHidden/>
+              </w:rPr>
+              <w:instrText xml:space="preserve"> PAGEREF _Toc99121302 \h </w:instrText>
+            </w:r>
+            <w:r>
+              <w:rPr>
+                <w:noProof/>
+                <w:webHidden/>
+              </w:rPr>
+            </w:r>
+            <w:r>
+              <w:rPr>
+                <w:noProof/>
+                <w:webHidden/>
+              </w:rPr>
+              <w:fldChar w:fldCharType="separate"/>
+            </w:r>
+            <w:r>
+              <w:rPr>
+                <w:noProof/>
+                <w:webHidden/>
+              </w:rPr>
+              <w:t>5</w:t>
+            </w:r>
+            <w:r>
+              <w:rPr>
+                <w:noProof/>
+                <w:webHidden/>
+              </w:rPr>
+              <w:fldChar w:fldCharType="end"/>
+            </w:r>
+          </w:hyperlink>
+        </w:p>
+        <w:p>
+          <w:pPr>
+            <w:pStyle w:val="TOC3"/>
+            <w:tabs>
+              <w:tab w:val="left" w:pos="1320"/>
+              <w:tab w:val="right" w:leader="dot" w:pos="9016"/>
+            </w:tabs>
+            <w:rPr>
+              <w:rFonts w:asciiTheme="minorHAnsi" w:eastAsiaTheme="minorEastAsia" w:hAnsiTheme="minorHAnsi" w:cstheme="minorBidi"/>
+              <w:iCs w:val="0"/>
+              <w:noProof/>
+              <w:sz w:val="22"/>
+              <w:szCs w:val="22"/>
+              <w:lang w:val="en-US" w:bidi="ar-SA"/>
+            </w:rPr>
+          </w:pPr>
+          <w:hyperlink w:anchor="_Toc99121303" w:history="1">
+            <w:r>
+              <w:rPr>
+                <w:rStyle w:val="Hyperlink"/>
+                <w:noProof/>
+              </w:rPr>
+              <w:t>3.2.2</w:t>
+            </w:r>
+            <w:r>
+              <w:rPr>
+                <w:rFonts w:asciiTheme="minorHAnsi" w:eastAsiaTheme="minorEastAsia" w:hAnsiTheme="minorHAnsi" w:cstheme="minorBidi"/>
+                <w:iCs w:val="0"/>
+                <w:noProof/>
+                <w:sz w:val="22"/>
+                <w:szCs w:val="22"/>
                 <w:lang w:val="en-US" w:bidi="ar-SA"/>
               </w:rPr>
+              <w:tab/>
+            </w:r>
+            <w:r>
+              <w:rPr>
+                <w:rStyle w:val="Hyperlink"/>
+                <w:noProof/>
+              </w:rPr>
+              <w:t>Client</w:t>
+            </w:r>
+            <w:r>
+              <w:rPr>
+                <w:noProof/>
+                <w:webHidden/>
+              </w:rPr>
+              <w:tab/>
+            </w:r>
+            <w:r>
+              <w:rPr>
+                <w:noProof/>
+                <w:webHidden/>
+              </w:rPr>
+              <w:fldChar w:fldCharType="begin"/>
+            </w:r>
+            <w:r>
+              <w:rPr>
+                <w:noProof/>
+                <w:webHidden/>
+              </w:rPr>
+              <w:instrText xml:space="preserve"> PAGEREF _Toc99121303 \h </w:instrText>
+            </w:r>
+            <w:r>
+              <w:rPr>
+                <w:noProof/>
+                <w:webHidden/>
+              </w:rPr>
+            </w:r>
+            <w:r>
+              <w:rPr>
+                <w:noProof/>
+                <w:webHidden/>
+              </w:rPr>
               <w:fldChar w:fldCharType="separate"/>
             </w:r>
             <w:r>
-              <w:t xml:space="preserve">Introduction </w:t>
-            </w:r>
-            <w:r>
-              <w:t>Profil</w:t>
-            </w:r>
-            <w:r>
-              <w:t>es</w:t>
-            </w:r>
-            <w:r>
-              <w:rPr>
-                <w:rFonts w:eastAsiaTheme="majorEastAsia"/>
-                <w:sz w:val="24"/>
-                <w:szCs w:val="24"/>
+              <w:rPr>
+                <w:noProof/>
+                <w:webHidden/>
+              </w:rPr>
+              <w:t>5</w:t>
+            </w:r>
+            <w:r>
+              <w:rPr>
+                <w:noProof/>
+                <w:webHidden/>
+              </w:rPr>
+              <w:fldChar w:fldCharType="end"/>
+            </w:r>
+          </w:hyperlink>
+        </w:p>
+        <w:p>
+          <w:pPr>
+            <w:pStyle w:val="TOC2"/>
+            <w:tabs>
+              <w:tab w:val="left" w:pos="880"/>
+              <w:tab w:val="right" w:leader="dot" w:pos="9016"/>
+            </w:tabs>
+            <w:rPr>
+              <w:rFonts w:asciiTheme="minorHAnsi" w:eastAsiaTheme="minorEastAsia" w:hAnsiTheme="minorHAnsi" w:cstheme="minorBidi"/>
+              <w:smallCaps w:val="0"/>
+              <w:noProof/>
+              <w:sz w:val="22"/>
+              <w:szCs w:val="22"/>
+              <w:lang w:val="en-US" w:bidi="ar-SA"/>
+            </w:rPr>
+          </w:pPr>
+          <w:hyperlink w:anchor="_Toc99121304" w:history="1">
+            <w:r>
+              <w:rPr>
+                <w:rStyle w:val="Hyperlink"/>
+                <w:noProof/>
+              </w:rPr>
+              <w:t>3.3</w:t>
+            </w:r>
+            <w:r>
+              <w:rPr>
+                <w:rFonts w:asciiTheme="minorHAnsi" w:eastAsiaTheme="minorEastAsia" w:hAnsiTheme="minorHAnsi" w:cstheme="minorBidi"/>
+                <w:smallCaps w:val="0"/>
+                <w:noProof/>
+                <w:sz w:val="22"/>
+                <w:szCs w:val="22"/>
                 <w:lang w:val="en-US" w:bidi="ar-SA"/>
               </w:rPr>
+              <w:tab/>
+            </w:r>
+            <w:r>
+              <w:rPr>
+                <w:rStyle w:val="Hyperlink"/>
+                <w:noProof/>
+              </w:rPr>
+              <w:t>Development Environment</w:t>
+            </w:r>
+            <w:r>
+              <w:rPr>
+                <w:noProof/>
+                <w:webHidden/>
+              </w:rPr>
+              <w:tab/>
+            </w:r>
+            <w:r>
+              <w:rPr>
+                <w:noProof/>
+                <w:webHidden/>
+              </w:rPr>
+              <w:fldChar w:fldCharType="begin"/>
+            </w:r>
+            <w:r>
+              <w:rPr>
+                <w:noProof/>
+                <w:webHidden/>
+              </w:rPr>
+              <w:instrText xml:space="preserve"> PAGEREF _Toc99121304 \h </w:instrText>
+            </w:r>
+            <w:r>
+              <w:rPr>
+                <w:noProof/>
+                <w:webHidden/>
+              </w:rPr>
+            </w:r>
+            <w:r>
+              <w:rPr>
+                <w:noProof/>
+                <w:webHidden/>
+              </w:rPr>
+              <w:fldChar w:fldCharType="separate"/>
+            </w:r>
+            <w:r>
+              <w:rPr>
+                <w:noProof/>
+                <w:webHidden/>
+              </w:rPr>
+              <w:t>6</w:t>
+            </w:r>
+            <w:r>
+              <w:rPr>
+                <w:noProof/>
+                <w:webHidden/>
+              </w:rPr>
               <w:fldChar w:fldCharType="end"/>
             </w:r>
-          </w:p>
-          <w:p>
-            <w:pPr>
-              <w:pStyle w:val="BigNormal"/>
-              <w:numPr>
-                <w:ilvl w:val="1"/>
-                <w:numId w:val="13"/>
-              </w:numPr>
-              <w:cnfStyle w:val="000000000000" w:firstRow="0" w:lastRow="0" w:firstColumn="0" w:lastColumn="0" w:oddVBand="0" w:evenVBand="0" w:oddHBand="0" w:evenHBand="0" w:firstRowFirstColumn="0" w:firstRowLastColumn="0" w:lastRowFirstColumn="0" w:lastRowLastColumn="0"/>
-              <w:rPr>
-                <w:rFonts w:eastAsiaTheme="majorEastAsia"/>
-                <w:sz w:val="24"/>
-                <w:szCs w:val="24"/>
+          </w:hyperlink>
+        </w:p>
+        <w:p>
+          <w:pPr>
+            <w:pStyle w:val="TOC3"/>
+            <w:tabs>
+              <w:tab w:val="left" w:pos="1320"/>
+              <w:tab w:val="right" w:leader="dot" w:pos="9016"/>
+            </w:tabs>
+            <w:rPr>
+              <w:rFonts w:asciiTheme="minorHAnsi" w:eastAsiaTheme="minorEastAsia" w:hAnsiTheme="minorHAnsi" w:cstheme="minorBidi"/>
+              <w:iCs w:val="0"/>
+              <w:noProof/>
+              <w:sz w:val="22"/>
+              <w:szCs w:val="22"/>
+              <w:lang w:val="en-US" w:bidi="ar-SA"/>
+            </w:rPr>
+          </w:pPr>
+          <w:hyperlink w:anchor="_Toc99121305" w:history="1">
+            <w:r>
+              <w:rPr>
+                <w:rStyle w:val="Hyperlink"/>
+                <w:noProof/>
+              </w:rPr>
+              <w:t>3.3.1</w:t>
+            </w:r>
+            <w:r>
+              <w:rPr>
+                <w:rFonts w:asciiTheme="minorHAnsi" w:eastAsiaTheme="minorEastAsia" w:hAnsiTheme="minorHAnsi" w:cstheme="minorBidi"/>
+                <w:iCs w:val="0"/>
+                <w:noProof/>
+                <w:sz w:val="22"/>
+                <w:szCs w:val="22"/>
                 <w:lang w:val="en-US" w:bidi="ar-SA"/>
               </w:rPr>
-            </w:pPr>
-            <w:r>
-              <w:rPr>
-                <w:rFonts w:eastAsiaTheme="majorEastAsia"/>
-                <w:sz w:val="24"/>
-                <w:szCs w:val="24"/>
+              <w:tab/>
+            </w:r>
+            <w:r>
+              <w:rPr>
+                <w:rStyle w:val="Hyperlink"/>
+                <w:noProof/>
+              </w:rPr>
+              <w:t>Hardware</w:t>
+            </w:r>
+            <w:r>
+              <w:rPr>
+                <w:noProof/>
+                <w:webHidden/>
+              </w:rPr>
+              <w:tab/>
+            </w:r>
+            <w:r>
+              <w:rPr>
+                <w:noProof/>
+                <w:webHidden/>
+              </w:rPr>
+              <w:fldChar w:fldCharType="begin"/>
+            </w:r>
+            <w:r>
+              <w:rPr>
+                <w:noProof/>
+                <w:webHidden/>
+              </w:rPr>
+              <w:instrText xml:space="preserve"> PAGEREF _Toc99121305 \h </w:instrText>
+            </w:r>
+            <w:r>
+              <w:rPr>
+                <w:noProof/>
+                <w:webHidden/>
+              </w:rPr>
+            </w:r>
+            <w:r>
+              <w:rPr>
+                <w:noProof/>
+                <w:webHidden/>
+              </w:rPr>
+              <w:fldChar w:fldCharType="separate"/>
+            </w:r>
+            <w:r>
+              <w:rPr>
+                <w:noProof/>
+                <w:webHidden/>
+              </w:rPr>
+              <w:t>6</w:t>
+            </w:r>
+            <w:r>
+              <w:rPr>
+                <w:noProof/>
+                <w:webHidden/>
+              </w:rPr>
+              <w:fldChar w:fldCharType="end"/>
+            </w:r>
+          </w:hyperlink>
+        </w:p>
+        <w:p>
+          <w:pPr>
+            <w:pStyle w:val="TOC3"/>
+            <w:tabs>
+              <w:tab w:val="left" w:pos="1320"/>
+              <w:tab w:val="right" w:leader="dot" w:pos="9016"/>
+            </w:tabs>
+            <w:rPr>
+              <w:rFonts w:asciiTheme="minorHAnsi" w:eastAsiaTheme="minorEastAsia" w:hAnsiTheme="minorHAnsi" w:cstheme="minorBidi"/>
+              <w:iCs w:val="0"/>
+              <w:noProof/>
+              <w:sz w:val="22"/>
+              <w:szCs w:val="22"/>
+              <w:lang w:val="en-US" w:bidi="ar-SA"/>
+            </w:rPr>
+          </w:pPr>
+          <w:hyperlink w:anchor="_Toc99121306" w:history="1">
+            <w:r>
+              <w:rPr>
+                <w:rStyle w:val="Hyperlink"/>
+                <w:noProof/>
+              </w:rPr>
+              <w:t>3.3.2</w:t>
+            </w:r>
+            <w:r>
+              <w:rPr>
+                <w:rFonts w:asciiTheme="minorHAnsi" w:eastAsiaTheme="minorEastAsia" w:hAnsiTheme="minorHAnsi" w:cstheme="minorBidi"/>
+                <w:iCs w:val="0"/>
+                <w:noProof/>
+                <w:sz w:val="22"/>
+                <w:szCs w:val="22"/>
                 <w:lang w:val="en-US" w:bidi="ar-SA"/>
               </w:rPr>
+              <w:tab/>
+            </w:r>
+            <w:r>
+              <w:rPr>
+                <w:rStyle w:val="Hyperlink"/>
+                <w:noProof/>
+              </w:rPr>
+              <w:t>Software</w:t>
+            </w:r>
+            <w:r>
+              <w:rPr>
+                <w:noProof/>
+                <w:webHidden/>
+              </w:rPr>
+              <w:tab/>
+            </w:r>
+            <w:r>
+              <w:rPr>
+                <w:noProof/>
+                <w:webHidden/>
+              </w:rPr>
               <w:fldChar w:fldCharType="begin"/>
             </w:r>
             <w:r>
               <w:rPr>
-                <w:rFonts w:eastAsiaTheme="majorEastAsia"/>
-                <w:sz w:val="24"/>
-                <w:szCs w:val="24"/>
+                <w:noProof/>
+                <w:webHidden/>
+              </w:rPr>
+              <w:instrText xml:space="preserve"> PAGEREF _Toc99121306 \h </w:instrText>
+            </w:r>
+            <w:r>
+              <w:rPr>
+                <w:noProof/>
+                <w:webHidden/>
+              </w:rPr>
+            </w:r>
+            <w:r>
+              <w:rPr>
+                <w:noProof/>
+                <w:webHidden/>
+              </w:rPr>
+              <w:fldChar w:fldCharType="separate"/>
+            </w:r>
+            <w:r>
+              <w:rPr>
+                <w:noProof/>
+                <w:webHidden/>
+              </w:rPr>
+              <w:t>6</w:t>
+            </w:r>
+            <w:r>
+              <w:rPr>
+                <w:noProof/>
+                <w:webHidden/>
+              </w:rPr>
+              <w:fldChar w:fldCharType="end"/>
+            </w:r>
+          </w:hyperlink>
+        </w:p>
+        <w:p>
+          <w:pPr>
+            <w:pStyle w:val="TOC3"/>
+            <w:tabs>
+              <w:tab w:val="left" w:pos="1320"/>
+              <w:tab w:val="right" w:leader="dot" w:pos="9016"/>
+            </w:tabs>
+            <w:rPr>
+              <w:rFonts w:asciiTheme="minorHAnsi" w:eastAsiaTheme="minorEastAsia" w:hAnsiTheme="minorHAnsi" w:cstheme="minorBidi"/>
+              <w:iCs w:val="0"/>
+              <w:noProof/>
+              <w:sz w:val="22"/>
+              <w:szCs w:val="22"/>
+              <w:lang w:val="en-US" w:bidi="ar-SA"/>
+            </w:rPr>
+          </w:pPr>
+          <w:hyperlink w:anchor="_Toc99121307" w:history="1">
+            <w:r>
+              <w:rPr>
+                <w:rStyle w:val="Hyperlink"/>
+                <w:noProof/>
+              </w:rPr>
+              <w:t>3.3.3</w:t>
+            </w:r>
+            <w:r>
+              <w:rPr>
+                <w:rFonts w:asciiTheme="minorHAnsi" w:eastAsiaTheme="minorEastAsia" w:hAnsiTheme="minorHAnsi" w:cstheme="minorBidi"/>
+                <w:iCs w:val="0"/>
+                <w:noProof/>
+                <w:sz w:val="22"/>
+                <w:szCs w:val="22"/>
                 <w:lang w:val="en-US" w:bidi="ar-SA"/>
               </w:rPr>
-              <w:instrText xml:space="preserve"> REF _Ref99115332 \h </w:instrText>
-            </w:r>
-            <w:r>
-              <w:rPr>
-                <w:rFonts w:eastAsiaTheme="majorEastAsia"/>
-                <w:sz w:val="24"/>
-                <w:szCs w:val="24"/>
+              <w:tab/>
+            </w:r>
+            <w:r>
+              <w:rPr>
+                <w:rStyle w:val="Hyperlink"/>
+                <w:noProof/>
+              </w:rPr>
+              <w:t>Dependencies</w:t>
+            </w:r>
+            <w:r>
+              <w:rPr>
+                <w:noProof/>
+                <w:webHidden/>
+              </w:rPr>
+              <w:tab/>
+            </w:r>
+            <w:r>
+              <w:rPr>
+                <w:noProof/>
+                <w:webHidden/>
+              </w:rPr>
+              <w:fldChar w:fldCharType="begin"/>
+            </w:r>
+            <w:r>
+              <w:rPr>
+                <w:noProof/>
+                <w:webHidden/>
+              </w:rPr>
+              <w:instrText xml:space="preserve"> PAGEREF _Toc99121307 \h </w:instrText>
+            </w:r>
+            <w:r>
+              <w:rPr>
+                <w:noProof/>
+                <w:webHidden/>
+              </w:rPr>
+            </w:r>
+            <w:r>
+              <w:rPr>
+                <w:noProof/>
+                <w:webHidden/>
+              </w:rPr>
+              <w:fldChar w:fldCharType="separate"/>
+            </w:r>
+            <w:r>
+              <w:rPr>
+                <w:noProof/>
+                <w:webHidden/>
+              </w:rPr>
+              <w:t>7</w:t>
+            </w:r>
+            <w:r>
+              <w:rPr>
+                <w:noProof/>
+                <w:webHidden/>
+              </w:rPr>
+              <w:fldChar w:fldCharType="end"/>
+            </w:r>
+          </w:hyperlink>
+        </w:p>
+        <w:p>
+          <w:pPr>
+            <w:pStyle w:val="TOC2"/>
+            <w:tabs>
+              <w:tab w:val="left" w:pos="880"/>
+              <w:tab w:val="right" w:leader="dot" w:pos="9016"/>
+            </w:tabs>
+            <w:rPr>
+              <w:rFonts w:asciiTheme="minorHAnsi" w:eastAsiaTheme="minorEastAsia" w:hAnsiTheme="minorHAnsi" w:cstheme="minorBidi"/>
+              <w:smallCaps w:val="0"/>
+              <w:noProof/>
+              <w:sz w:val="22"/>
+              <w:szCs w:val="22"/>
+              <w:lang w:val="en-US" w:bidi="ar-SA"/>
+            </w:rPr>
+          </w:pPr>
+          <w:hyperlink w:anchor="_Toc99121308" w:history="1">
+            <w:r>
+              <w:rPr>
+                <w:rStyle w:val="Hyperlink"/>
+                <w:noProof/>
+              </w:rPr>
+              <w:t>3.4</w:t>
+            </w:r>
+            <w:r>
+              <w:rPr>
+                <w:rFonts w:asciiTheme="minorHAnsi" w:eastAsiaTheme="minorEastAsia" w:hAnsiTheme="minorHAnsi" w:cstheme="minorBidi"/>
+                <w:smallCaps w:val="0"/>
+                <w:noProof/>
+                <w:sz w:val="22"/>
+                <w:szCs w:val="22"/>
                 <w:lang w:val="en-US" w:bidi="ar-SA"/>
               </w:rPr>
-            </w:r>
-            <w:r>
-              <w:rPr>
-                <w:rFonts w:eastAsiaTheme="majorEastAsia"/>
-                <w:sz w:val="24"/>
-                <w:szCs w:val="24"/>
+              <w:tab/>
+            </w:r>
+            <w:r>
+              <w:rPr>
+                <w:rStyle w:val="Hyperlink"/>
+                <w:noProof/>
+              </w:rPr>
+              <w:t>Methods &amp; Technologies</w:t>
+            </w:r>
+            <w:r>
+              <w:rPr>
+                <w:noProof/>
+                <w:webHidden/>
+              </w:rPr>
+              <w:tab/>
+            </w:r>
+            <w:r>
+              <w:rPr>
+                <w:noProof/>
+                <w:webHidden/>
+              </w:rPr>
+              <w:fldChar w:fldCharType="begin"/>
+            </w:r>
+            <w:r>
+              <w:rPr>
+                <w:noProof/>
+                <w:webHidden/>
+              </w:rPr>
+              <w:instrText xml:space="preserve"> PAGEREF _Toc99121308 \h </w:instrText>
+            </w:r>
+            <w:r>
+              <w:rPr>
+                <w:noProof/>
+                <w:webHidden/>
+              </w:rPr>
+            </w:r>
+            <w:r>
+              <w:rPr>
+                <w:noProof/>
+                <w:webHidden/>
+              </w:rPr>
+              <w:fldChar w:fldCharType="separate"/>
+            </w:r>
+            <w:r>
+              <w:rPr>
+                <w:noProof/>
+                <w:webHidden/>
+              </w:rPr>
+              <w:t>8</w:t>
+            </w:r>
+            <w:r>
+              <w:rPr>
+                <w:noProof/>
+                <w:webHidden/>
+              </w:rPr>
+              <w:fldChar w:fldCharType="end"/>
+            </w:r>
+          </w:hyperlink>
+        </w:p>
+        <w:p>
+          <w:pPr>
+            <w:pStyle w:val="TOC1"/>
+            <w:tabs>
+              <w:tab w:val="left" w:pos="440"/>
+              <w:tab w:val="right" w:leader="dot" w:pos="9016"/>
+            </w:tabs>
+            <w:rPr>
+              <w:rFonts w:asciiTheme="minorHAnsi" w:eastAsiaTheme="minorEastAsia" w:hAnsiTheme="minorHAnsi" w:cstheme="minorBidi"/>
+              <w:b w:val="0"/>
+              <w:bCs w:val="0"/>
+              <w:smallCaps w:val="0"/>
+              <w:noProof/>
+              <w:color w:val="auto"/>
+              <w:sz w:val="22"/>
+              <w:szCs w:val="22"/>
+              <w:lang w:val="en-US" w:bidi="ar-SA"/>
+            </w:rPr>
+          </w:pPr>
+          <w:hyperlink w:anchor="_Toc99121309" w:history="1">
+            <w:r>
+              <w:rPr>
+                <w:rStyle w:val="Hyperlink"/>
+                <w:noProof/>
+              </w:rPr>
+              <w:t>4</w:t>
+            </w:r>
+            <w:r>
+              <w:rPr>
+                <w:rFonts w:asciiTheme="minorHAnsi" w:eastAsiaTheme="minorEastAsia" w:hAnsiTheme="minorHAnsi" w:cstheme="minorBidi"/>
+                <w:b w:val="0"/>
+                <w:bCs w:val="0"/>
+                <w:smallCaps w:val="0"/>
+                <w:noProof/>
+                <w:color w:val="auto"/>
+                <w:sz w:val="22"/>
+                <w:szCs w:val="22"/>
                 <w:lang w:val="en-US" w:bidi="ar-SA"/>
               </w:rPr>
+              <w:tab/>
+            </w:r>
+            <w:r>
+              <w:rPr>
+                <w:rStyle w:val="Hyperlink"/>
+                <w:noProof/>
+              </w:rPr>
+              <w:t>Analysis Report</w:t>
+            </w:r>
+            <w:r>
+              <w:rPr>
+                <w:noProof/>
+                <w:webHidden/>
+              </w:rPr>
+              <w:tab/>
+            </w:r>
+            <w:r>
+              <w:rPr>
+                <w:noProof/>
+                <w:webHidden/>
+              </w:rPr>
+              <w:fldChar w:fldCharType="begin"/>
+            </w:r>
+            <w:r>
+              <w:rPr>
+                <w:noProof/>
+                <w:webHidden/>
+              </w:rPr>
+              <w:instrText xml:space="preserve"> PAGEREF _Toc99121309 \h </w:instrText>
+            </w:r>
+            <w:r>
+              <w:rPr>
+                <w:noProof/>
+                <w:webHidden/>
+              </w:rPr>
+            </w:r>
+            <w:r>
+              <w:rPr>
+                <w:noProof/>
+                <w:webHidden/>
+              </w:rPr>
               <w:fldChar w:fldCharType="separate"/>
             </w:r>
             <w:r>
-              <w:t>Project Profile</w:t>
-            </w:r>
-            <w:r>
-              <w:rPr>
-                <w:rFonts w:eastAsiaTheme="majorEastAsia"/>
-                <w:sz w:val="24"/>
-                <w:szCs w:val="24"/>
+              <w:rPr>
+                <w:noProof/>
+                <w:webHidden/>
+              </w:rPr>
+              <w:t>9</w:t>
+            </w:r>
+            <w:r>
+              <w:rPr>
+                <w:noProof/>
+                <w:webHidden/>
+              </w:rPr>
+              <w:fldChar w:fldCharType="end"/>
+            </w:r>
+          </w:hyperlink>
+        </w:p>
+        <w:p>
+          <w:pPr>
+            <w:pStyle w:val="TOC1"/>
+            <w:tabs>
+              <w:tab w:val="left" w:pos="440"/>
+              <w:tab w:val="right" w:leader="dot" w:pos="9016"/>
+            </w:tabs>
+            <w:rPr>
+              <w:rFonts w:asciiTheme="minorHAnsi" w:eastAsiaTheme="minorEastAsia" w:hAnsiTheme="minorHAnsi" w:cstheme="minorBidi"/>
+              <w:b w:val="0"/>
+              <w:bCs w:val="0"/>
+              <w:smallCaps w:val="0"/>
+              <w:noProof/>
+              <w:color w:val="auto"/>
+              <w:sz w:val="22"/>
+              <w:szCs w:val="22"/>
+              <w:lang w:val="en-US" w:bidi="ar-SA"/>
+            </w:rPr>
+          </w:pPr>
+          <w:hyperlink w:anchor="_Toc99121310" w:history="1">
+            <w:r>
+              <w:rPr>
+                <w:rStyle w:val="Hyperlink"/>
+                <w:noProof/>
+              </w:rPr>
+              <w:t>5</w:t>
+            </w:r>
+            <w:r>
+              <w:rPr>
+                <w:rFonts w:asciiTheme="minorHAnsi" w:eastAsiaTheme="minorEastAsia" w:hAnsiTheme="minorHAnsi" w:cstheme="minorBidi"/>
+                <w:b w:val="0"/>
+                <w:bCs w:val="0"/>
+                <w:smallCaps w:val="0"/>
+                <w:noProof/>
+                <w:color w:val="auto"/>
+                <w:sz w:val="22"/>
+                <w:szCs w:val="22"/>
                 <w:lang w:val="en-US" w:bidi="ar-SA"/>
               </w:rPr>
+              <w:tab/>
+            </w:r>
+            <w:r>
+              <w:rPr>
+                <w:rStyle w:val="Hyperlink"/>
+                <w:noProof/>
+              </w:rPr>
+              <w:t>Design Report</w:t>
+            </w:r>
+            <w:r>
+              <w:rPr>
+                <w:noProof/>
+                <w:webHidden/>
+              </w:rPr>
+              <w:tab/>
+            </w:r>
+            <w:r>
+              <w:rPr>
+                <w:noProof/>
+                <w:webHidden/>
+              </w:rPr>
+              <w:fldChar w:fldCharType="begin"/>
+            </w:r>
+            <w:r>
+              <w:rPr>
+                <w:noProof/>
+                <w:webHidden/>
+              </w:rPr>
+              <w:instrText xml:space="preserve"> PAGEREF _Toc99121310 \h </w:instrText>
+            </w:r>
+            <w:r>
+              <w:rPr>
+                <w:noProof/>
+                <w:webHidden/>
+              </w:rPr>
+            </w:r>
+            <w:r>
+              <w:rPr>
+                <w:noProof/>
+                <w:webHidden/>
+              </w:rPr>
+              <w:fldChar w:fldCharType="separate"/>
+            </w:r>
+            <w:r>
+              <w:rPr>
+                <w:noProof/>
+                <w:webHidden/>
+              </w:rPr>
+              <w:t>10</w:t>
+            </w:r>
+            <w:r>
+              <w:rPr>
+                <w:noProof/>
+                <w:webHidden/>
+              </w:rPr>
               <w:fldChar w:fldCharType="end"/>
             </w:r>
-          </w:p>
-          <w:p>
-            <w:pPr>
-              <w:pStyle w:val="BigNormal"/>
-              <w:numPr>
-                <w:ilvl w:val="1"/>
-                <w:numId w:val="13"/>
-              </w:numPr>
-              <w:cnfStyle w:val="000000000000" w:firstRow="0" w:lastRow="0" w:firstColumn="0" w:lastColumn="0" w:oddVBand="0" w:evenVBand="0" w:oddHBand="0" w:evenHBand="0" w:firstRowFirstColumn="0" w:firstRowLastColumn="0" w:lastRowFirstColumn="0" w:lastRowLastColumn="0"/>
-              <w:rPr>
-                <w:rFonts w:eastAsiaTheme="majorEastAsia"/>
-                <w:sz w:val="24"/>
-                <w:szCs w:val="24"/>
+          </w:hyperlink>
+        </w:p>
+        <w:p>
+          <w:pPr>
+            <w:pStyle w:val="TOC1"/>
+            <w:tabs>
+              <w:tab w:val="left" w:pos="440"/>
+              <w:tab w:val="right" w:leader="dot" w:pos="9016"/>
+            </w:tabs>
+            <w:rPr>
+              <w:rFonts w:asciiTheme="minorHAnsi" w:eastAsiaTheme="minorEastAsia" w:hAnsiTheme="minorHAnsi" w:cstheme="minorBidi"/>
+              <w:b w:val="0"/>
+              <w:bCs w:val="0"/>
+              <w:smallCaps w:val="0"/>
+              <w:noProof/>
+              <w:color w:val="auto"/>
+              <w:sz w:val="22"/>
+              <w:szCs w:val="22"/>
+              <w:lang w:val="en-US" w:bidi="ar-SA"/>
+            </w:rPr>
+          </w:pPr>
+          <w:hyperlink w:anchor="_Toc99121311" w:history="1">
+            <w:r>
+              <w:rPr>
+                <w:rStyle w:val="Hyperlink"/>
+                <w:noProof/>
+              </w:rPr>
+              <w:t>6</w:t>
+            </w:r>
+            <w:r>
+              <w:rPr>
+                <w:rFonts w:asciiTheme="minorHAnsi" w:eastAsiaTheme="minorEastAsia" w:hAnsiTheme="minorHAnsi" w:cstheme="minorBidi"/>
+                <w:b w:val="0"/>
+                <w:bCs w:val="0"/>
+                <w:smallCaps w:val="0"/>
+                <w:noProof/>
+                <w:color w:val="auto"/>
+                <w:sz w:val="22"/>
+                <w:szCs w:val="22"/>
                 <w:lang w:val="en-US" w:bidi="ar-SA"/>
               </w:rPr>
-            </w:pPr>
-            <w:r>
-              <w:rPr>
-                <w:rFonts w:eastAsiaTheme="majorEastAsia"/>
-                <w:sz w:val="24"/>
-                <w:szCs w:val="24"/>
+              <w:tab/>
+            </w:r>
+            <w:r>
+              <w:rPr>
+                <w:rStyle w:val="Hyperlink"/>
+                <w:noProof/>
+              </w:rPr>
+              <w:t>Testing Reports</w:t>
+            </w:r>
+            <w:r>
+              <w:rPr>
+                <w:noProof/>
+                <w:webHidden/>
+              </w:rPr>
+              <w:tab/>
+            </w:r>
+            <w:r>
+              <w:rPr>
+                <w:noProof/>
+                <w:webHidden/>
+              </w:rPr>
+              <w:fldChar w:fldCharType="begin"/>
+            </w:r>
+            <w:r>
+              <w:rPr>
+                <w:noProof/>
+                <w:webHidden/>
+              </w:rPr>
+              <w:instrText xml:space="preserve"> PAGEREF _Toc99121311 \h </w:instrText>
+            </w:r>
+            <w:r>
+              <w:rPr>
+                <w:noProof/>
+                <w:webHidden/>
+              </w:rPr>
+            </w:r>
+            <w:r>
+              <w:rPr>
+                <w:noProof/>
+                <w:webHidden/>
+              </w:rPr>
+              <w:fldChar w:fldCharType="separate"/>
+            </w:r>
+            <w:r>
+              <w:rPr>
+                <w:noProof/>
+                <w:webHidden/>
+              </w:rPr>
+              <w:t>11</w:t>
+            </w:r>
+            <w:r>
+              <w:rPr>
+                <w:noProof/>
+                <w:webHidden/>
+              </w:rPr>
+              <w:fldChar w:fldCharType="end"/>
+            </w:r>
+          </w:hyperlink>
+        </w:p>
+        <w:p>
+          <w:pPr>
+            <w:pStyle w:val="TOC1"/>
+            <w:tabs>
+              <w:tab w:val="left" w:pos="440"/>
+              <w:tab w:val="right" w:leader="dot" w:pos="9016"/>
+            </w:tabs>
+            <w:rPr>
+              <w:rFonts w:asciiTheme="minorHAnsi" w:eastAsiaTheme="minorEastAsia" w:hAnsiTheme="minorHAnsi" w:cstheme="minorBidi"/>
+              <w:b w:val="0"/>
+              <w:bCs w:val="0"/>
+              <w:smallCaps w:val="0"/>
+              <w:noProof/>
+              <w:color w:val="auto"/>
+              <w:sz w:val="22"/>
+              <w:szCs w:val="22"/>
+              <w:lang w:val="en-US" w:bidi="ar-SA"/>
+            </w:rPr>
+          </w:pPr>
+          <w:hyperlink w:anchor="_Toc99121312" w:history="1">
+            <w:r>
+              <w:rPr>
+                <w:rStyle w:val="Hyperlink"/>
+                <w:noProof/>
+              </w:rPr>
+              <w:t>7</w:t>
+            </w:r>
+            <w:r>
+              <w:rPr>
+                <w:rFonts w:asciiTheme="minorHAnsi" w:eastAsiaTheme="minorEastAsia" w:hAnsiTheme="minorHAnsi" w:cstheme="minorBidi"/>
+                <w:b w:val="0"/>
+                <w:bCs w:val="0"/>
+                <w:smallCaps w:val="0"/>
+                <w:noProof/>
+                <w:color w:val="auto"/>
+                <w:sz w:val="22"/>
+                <w:szCs w:val="22"/>
                 <w:lang w:val="en-US" w:bidi="ar-SA"/>
               </w:rPr>
+              <w:tab/>
+            </w:r>
+            <w:r>
+              <w:rPr>
+                <w:rStyle w:val="Hyperlink"/>
+                <w:noProof/>
+              </w:rPr>
+              <w:t>Limitations of the System</w:t>
+            </w:r>
+            <w:r>
+              <w:rPr>
+                <w:noProof/>
+                <w:webHidden/>
+              </w:rPr>
+              <w:tab/>
+            </w:r>
+            <w:r>
+              <w:rPr>
+                <w:noProof/>
+                <w:webHidden/>
+              </w:rPr>
               <w:fldChar w:fldCharType="begin"/>
             </w:r>
             <w:r>
               <w:rPr>
-                <w:rFonts w:eastAsiaTheme="majorEastAsia"/>
-                <w:sz w:val="24"/>
-                <w:szCs w:val="24"/>
+                <w:noProof/>
+                <w:webHidden/>
+              </w:rPr>
+              <w:instrText xml:space="preserve"> PAGEREF _Toc99121312 \h </w:instrText>
+            </w:r>
+            <w:r>
+              <w:rPr>
+                <w:noProof/>
+                <w:webHidden/>
+              </w:rPr>
+            </w:r>
+            <w:r>
+              <w:rPr>
+                <w:noProof/>
+                <w:webHidden/>
+              </w:rPr>
+              <w:fldChar w:fldCharType="separate"/>
+            </w:r>
+            <w:r>
+              <w:rPr>
+                <w:noProof/>
+                <w:webHidden/>
+              </w:rPr>
+              <w:t>12</w:t>
+            </w:r>
+            <w:r>
+              <w:rPr>
+                <w:noProof/>
+                <w:webHidden/>
+              </w:rPr>
+              <w:fldChar w:fldCharType="end"/>
+            </w:r>
+          </w:hyperlink>
+        </w:p>
+        <w:p>
+          <w:pPr>
+            <w:pStyle w:val="TOC1"/>
+            <w:tabs>
+              <w:tab w:val="left" w:pos="440"/>
+              <w:tab w:val="right" w:leader="dot" w:pos="9016"/>
+            </w:tabs>
+            <w:rPr>
+              <w:rFonts w:asciiTheme="minorHAnsi" w:eastAsiaTheme="minorEastAsia" w:hAnsiTheme="minorHAnsi" w:cstheme="minorBidi"/>
+              <w:b w:val="0"/>
+              <w:bCs w:val="0"/>
+              <w:smallCaps w:val="0"/>
+              <w:noProof/>
+              <w:color w:val="auto"/>
+              <w:sz w:val="22"/>
+              <w:szCs w:val="22"/>
+              <w:lang w:val="en-US" w:bidi="ar-SA"/>
+            </w:rPr>
+          </w:pPr>
+          <w:hyperlink w:anchor="_Toc99121313" w:history="1">
+            <w:r>
+              <w:rPr>
+                <w:rStyle w:val="Hyperlink"/>
+                <w:noProof/>
+              </w:rPr>
+              <w:t>8</w:t>
+            </w:r>
+            <w:r>
+              <w:rPr>
+                <w:rFonts w:asciiTheme="minorHAnsi" w:eastAsiaTheme="minorEastAsia" w:hAnsiTheme="minorHAnsi" w:cstheme="minorBidi"/>
+                <w:b w:val="0"/>
+                <w:bCs w:val="0"/>
+                <w:smallCaps w:val="0"/>
+                <w:noProof/>
+                <w:color w:val="auto"/>
+                <w:sz w:val="22"/>
+                <w:szCs w:val="22"/>
                 <w:lang w:val="en-US" w:bidi="ar-SA"/>
               </w:rPr>
-              <w:instrText xml:space="preserve"> REF _Ref99115383 \h </w:instrText>
-            </w:r>
-            <w:r>
-              <w:rPr>
-                <w:rFonts w:eastAsiaTheme="majorEastAsia"/>
-                <w:sz w:val="24"/>
-                <w:szCs w:val="24"/>
+              <w:tab/>
+            </w:r>
+            <w:r>
+              <w:rPr>
+                <w:rStyle w:val="Hyperlink"/>
+                <w:noProof/>
+              </w:rPr>
+              <w:t>Future Enhancement of the project</w:t>
+            </w:r>
+            <w:r>
+              <w:rPr>
+                <w:noProof/>
+                <w:webHidden/>
+              </w:rPr>
+              <w:tab/>
+            </w:r>
+            <w:r>
+              <w:rPr>
+                <w:noProof/>
+                <w:webHidden/>
+              </w:rPr>
+              <w:fldChar w:fldCharType="begin"/>
+            </w:r>
+            <w:r>
+              <w:rPr>
+                <w:noProof/>
+                <w:webHidden/>
+              </w:rPr>
+              <w:instrText xml:space="preserve"> PAGEREF _Toc99121313 \h </w:instrText>
+            </w:r>
+            <w:r>
+              <w:rPr>
+                <w:noProof/>
+                <w:webHidden/>
+              </w:rPr>
+            </w:r>
+            <w:r>
+              <w:rPr>
+                <w:noProof/>
+                <w:webHidden/>
+              </w:rPr>
+              <w:fldChar w:fldCharType="separate"/>
+            </w:r>
+            <w:r>
+              <w:rPr>
+                <w:noProof/>
+                <w:webHidden/>
+              </w:rPr>
+              <w:t>13</w:t>
+            </w:r>
+            <w:r>
+              <w:rPr>
+                <w:noProof/>
+                <w:webHidden/>
+              </w:rPr>
+              <w:fldChar w:fldCharType="end"/>
+            </w:r>
+          </w:hyperlink>
+        </w:p>
+        <w:p>
+          <w:pPr>
+            <w:pStyle w:val="TOC1"/>
+            <w:tabs>
+              <w:tab w:val="left" w:pos="440"/>
+              <w:tab w:val="right" w:leader="dot" w:pos="9016"/>
+            </w:tabs>
+            <w:rPr>
+              <w:rFonts w:asciiTheme="minorHAnsi" w:eastAsiaTheme="minorEastAsia" w:hAnsiTheme="minorHAnsi" w:cstheme="minorBidi"/>
+              <w:b w:val="0"/>
+              <w:bCs w:val="0"/>
+              <w:smallCaps w:val="0"/>
+              <w:noProof/>
+              <w:color w:val="auto"/>
+              <w:sz w:val="22"/>
+              <w:szCs w:val="22"/>
+              <w:lang w:val="en-US" w:bidi="ar-SA"/>
+            </w:rPr>
+          </w:pPr>
+          <w:hyperlink w:anchor="_Toc99121314" w:history="1">
+            <w:r>
+              <w:rPr>
+                <w:rStyle w:val="Hyperlink"/>
+                <w:noProof/>
+              </w:rPr>
+              <w:t>9</w:t>
+            </w:r>
+            <w:r>
+              <w:rPr>
+                <w:rFonts w:asciiTheme="minorHAnsi" w:eastAsiaTheme="minorEastAsia" w:hAnsiTheme="minorHAnsi" w:cstheme="minorBidi"/>
+                <w:b w:val="0"/>
+                <w:bCs w:val="0"/>
+                <w:smallCaps w:val="0"/>
+                <w:noProof/>
+                <w:color w:val="auto"/>
+                <w:sz w:val="22"/>
+                <w:szCs w:val="22"/>
                 <w:lang w:val="en-US" w:bidi="ar-SA"/>
               </w:rPr>
-            </w:r>
-            <w:r>
-              <w:rPr>
-                <w:rFonts w:eastAsiaTheme="majorEastAsia"/>
-                <w:sz w:val="24"/>
-                <w:szCs w:val="24"/>
-                <w:lang w:val="en-US" w:bidi="ar-SA"/>
+              <w:tab/>
+            </w:r>
+            <w:r>
+              <w:rPr>
+                <w:rStyle w:val="Hyperlink"/>
+                <w:noProof/>
+              </w:rPr>
+              <w:t>References</w:t>
+            </w:r>
+            <w:r>
+              <w:rPr>
+                <w:noProof/>
+                <w:webHidden/>
+              </w:rPr>
+              <w:tab/>
+            </w:r>
+            <w:r>
+              <w:rPr>
+                <w:noProof/>
+                <w:webHidden/>
+              </w:rPr>
+              <w:fldChar w:fldCharType="begin"/>
+            </w:r>
+            <w:r>
+              <w:rPr>
+                <w:noProof/>
+                <w:webHidden/>
+              </w:rPr>
+              <w:instrText xml:space="preserve"> PAGEREF _Toc99121314 \h </w:instrText>
+            </w:r>
+            <w:r>
+              <w:rPr>
+                <w:noProof/>
+                <w:webHidden/>
+              </w:rPr>
+            </w:r>
+            <w:r>
+              <w:rPr>
+                <w:noProof/>
+                <w:webHidden/>
               </w:rPr>
               <w:fldChar w:fldCharType="separate"/>
             </w:r>
             <w:r>
-              <w:t>Company Profile</w:t>
-            </w:r>
-            <w:r>
-              <w:rPr>
-                <w:rFonts w:eastAsiaTheme="majorEastAsia"/>
-                <w:sz w:val="24"/>
-                <w:szCs w:val="24"/>
-                <w:lang w:val="en-US" w:bidi="ar-SA"/>
+              <w:rPr>
+                <w:noProof/>
+                <w:webHidden/>
+              </w:rPr>
+              <w:t>14</w:t>
+            </w:r>
+            <w:r>
+              <w:rPr>
+                <w:noProof/>
+                <w:webHidden/>
               </w:rPr>
               <w:fldChar w:fldCharType="end"/>
             </w:r>
-          </w:p>
-        </w:tc>
-        <w:tc>
-          <w:tcPr>
-            <w:tcW w:w="611" w:type="pct"/>
-            <w:tcBorders>
-              <w:top w:val="single" w:sz="18" w:space="0" w:color="CC99FF"/>
-            </w:tcBorders>
-            <w:vAlign w:val="center"/>
-          </w:tcPr>
-          <w:p>
-            <w:pPr>
-              <w:pStyle w:val="BigNormal"/>
-              <w:jc w:val="center"/>
-              <w:cnfStyle w:val="000000000000" w:firstRow="0" w:lastRow="0" w:firstColumn="0" w:lastColumn="0" w:oddVBand="0" w:evenVBand="0" w:oddHBand="0" w:evenHBand="0" w:firstRowFirstColumn="0" w:firstRowLastColumn="0" w:lastRowFirstColumn="0" w:lastRowLastColumn="0"/>
-              <w:rPr>
-                <w:rFonts w:eastAsiaTheme="majorEastAsia"/>
-                <w:sz w:val="24"/>
-                <w:szCs w:val="24"/>
-                <w:lang w:val="en-US" w:bidi="ar-SA"/>
-              </w:rPr>
-            </w:pPr>
-            <w:r>
-              <w:rPr>
-                <w:rFonts w:eastAsiaTheme="majorEastAsia"/>
-                <w:sz w:val="24"/>
-                <w:szCs w:val="24"/>
-                <w:lang w:val="en-US" w:bidi="ar-SA"/>
-              </w:rPr>
-              <w:fldChar w:fldCharType="begin"/>
-            </w:r>
-            <w:r>
-              <w:rPr>
-                <w:rFonts w:eastAsiaTheme="majorEastAsia"/>
-                <w:sz w:val="24"/>
-                <w:szCs w:val="24"/>
-                <w:lang w:val="en-US" w:bidi="ar-SA"/>
-              </w:rPr>
-              <w:instrText xml:space="preserve"> PAGEREF _Ref99115307 \h </w:instrText>
-            </w:r>
-            <w:r>
-              <w:rPr>
-                <w:rFonts w:eastAsiaTheme="majorEastAsia"/>
-                <w:sz w:val="24"/>
-                <w:szCs w:val="24"/>
-                <w:lang w:val="en-US" w:bidi="ar-SA"/>
-              </w:rPr>
-            </w:r>
-            <w:r>
-              <w:rPr>
-                <w:rFonts w:eastAsiaTheme="majorEastAsia"/>
-                <w:sz w:val="24"/>
-                <w:szCs w:val="24"/>
-                <w:lang w:val="en-US" w:bidi="ar-SA"/>
-              </w:rPr>
-              <w:fldChar w:fldCharType="separate"/>
-            </w:r>
-            <w:r>
-              <w:rPr>
-                <w:rFonts w:eastAsiaTheme="majorEastAsia"/>
-                <w:noProof/>
-                <w:sz w:val="24"/>
-                <w:szCs w:val="24"/>
-                <w:lang w:val="en-US" w:bidi="ar-SA"/>
-              </w:rPr>
-              <w:t>1</w:t>
-            </w:r>
-            <w:r>
-              <w:rPr>
-                <w:rFonts w:eastAsiaTheme="majorEastAsia"/>
-                <w:sz w:val="24"/>
-                <w:szCs w:val="24"/>
-                <w:lang w:val="en-US" w:bidi="ar-SA"/>
-              </w:rPr>
-              <w:fldChar w:fldCharType="end"/>
-            </w:r>
-          </w:p>
-          <w:p>
-            <w:pPr>
-              <w:pStyle w:val="BigNormal"/>
-              <w:jc w:val="center"/>
-              <w:cnfStyle w:val="000000000000" w:firstRow="0" w:lastRow="0" w:firstColumn="0" w:lastColumn="0" w:oddVBand="0" w:evenVBand="0" w:oddHBand="0" w:evenHBand="0" w:firstRowFirstColumn="0" w:firstRowLastColumn="0" w:lastRowFirstColumn="0" w:lastRowLastColumn="0"/>
-              <w:rPr>
-                <w:rFonts w:eastAsiaTheme="majorEastAsia"/>
-                <w:sz w:val="24"/>
-                <w:szCs w:val="24"/>
-                <w:lang w:val="en-US" w:bidi="ar-SA"/>
-              </w:rPr>
-            </w:pPr>
-            <w:r>
-              <w:rPr>
-                <w:rFonts w:eastAsiaTheme="majorEastAsia"/>
-                <w:sz w:val="24"/>
-                <w:szCs w:val="24"/>
-                <w:lang w:val="en-US" w:bidi="ar-SA"/>
-              </w:rPr>
-              <w:fldChar w:fldCharType="begin"/>
-            </w:r>
-            <w:r>
-              <w:rPr>
-                <w:rFonts w:eastAsiaTheme="majorEastAsia"/>
-                <w:sz w:val="24"/>
-                <w:szCs w:val="24"/>
-                <w:lang w:val="en-US" w:bidi="ar-SA"/>
-              </w:rPr>
-              <w:instrText xml:space="preserve"> PAGEREF _Ref99115332 \h </w:instrText>
-            </w:r>
-            <w:r>
-              <w:rPr>
-                <w:rFonts w:eastAsiaTheme="majorEastAsia"/>
-                <w:sz w:val="24"/>
-                <w:szCs w:val="24"/>
-                <w:lang w:val="en-US" w:bidi="ar-SA"/>
-              </w:rPr>
-            </w:r>
-            <w:r>
-              <w:rPr>
-                <w:rFonts w:eastAsiaTheme="majorEastAsia"/>
-                <w:sz w:val="24"/>
-                <w:szCs w:val="24"/>
-                <w:lang w:val="en-US" w:bidi="ar-SA"/>
-              </w:rPr>
-              <w:fldChar w:fldCharType="separate"/>
-            </w:r>
-            <w:r>
-              <w:rPr>
-                <w:rFonts w:eastAsiaTheme="majorEastAsia"/>
-                <w:noProof/>
-                <w:sz w:val="24"/>
-                <w:szCs w:val="24"/>
-                <w:lang w:val="en-US" w:bidi="ar-SA"/>
-              </w:rPr>
-              <w:t>1</w:t>
-            </w:r>
-            <w:r>
-              <w:rPr>
-                <w:rFonts w:eastAsiaTheme="majorEastAsia"/>
-                <w:sz w:val="24"/>
-                <w:szCs w:val="24"/>
-                <w:lang w:val="en-US" w:bidi="ar-SA"/>
-              </w:rPr>
-              <w:fldChar w:fldCharType="end"/>
-            </w:r>
-          </w:p>
-          <w:p>
-            <w:pPr>
-              <w:pStyle w:val="BigNormal"/>
-              <w:jc w:val="center"/>
-              <w:cnfStyle w:val="000000000000" w:firstRow="0" w:lastRow="0" w:firstColumn="0" w:lastColumn="0" w:oddVBand="0" w:evenVBand="0" w:oddHBand="0" w:evenHBand="0" w:firstRowFirstColumn="0" w:firstRowLastColumn="0" w:lastRowFirstColumn="0" w:lastRowLastColumn="0"/>
-              <w:rPr>
-                <w:rFonts w:eastAsiaTheme="majorEastAsia"/>
-                <w:sz w:val="24"/>
-                <w:szCs w:val="24"/>
-                <w:lang w:val="en-US" w:bidi="ar-SA"/>
-              </w:rPr>
-            </w:pPr>
-            <w:r>
-              <w:rPr>
-                <w:rFonts w:eastAsiaTheme="majorEastAsia"/>
-                <w:sz w:val="24"/>
-                <w:szCs w:val="24"/>
-                <w:lang w:val="en-US" w:bidi="ar-SA"/>
-              </w:rPr>
-              <w:fldChar w:fldCharType="begin"/>
-            </w:r>
-            <w:r>
-              <w:rPr>
-                <w:rFonts w:eastAsiaTheme="majorEastAsia"/>
-                <w:sz w:val="24"/>
-                <w:szCs w:val="24"/>
-                <w:lang w:val="en-US" w:bidi="ar-SA"/>
-              </w:rPr>
-              <w:instrText xml:space="preserve"> PAGEREF _Ref99115383 \h </w:instrText>
-            </w:r>
-            <w:r>
-              <w:rPr>
-                <w:rFonts w:eastAsiaTheme="majorEastAsia"/>
-                <w:sz w:val="24"/>
-                <w:szCs w:val="24"/>
-                <w:lang w:val="en-US" w:bidi="ar-SA"/>
-              </w:rPr>
-            </w:r>
-            <w:r>
-              <w:rPr>
-                <w:rFonts w:eastAsiaTheme="majorEastAsia"/>
-                <w:sz w:val="24"/>
-                <w:szCs w:val="24"/>
-                <w:lang w:val="en-US" w:bidi="ar-SA"/>
-              </w:rPr>
-              <w:fldChar w:fldCharType="separate"/>
-            </w:r>
-            <w:r>
-              <w:rPr>
-                <w:rFonts w:eastAsiaTheme="majorEastAsia"/>
-                <w:noProof/>
-                <w:sz w:val="24"/>
-                <w:szCs w:val="24"/>
-                <w:lang w:val="en-US" w:bidi="ar-SA"/>
-              </w:rPr>
-              <w:t>2</w:t>
-            </w:r>
-            <w:r>
-              <w:rPr>
-                <w:rFonts w:eastAsiaTheme="majorEastAsia"/>
-                <w:sz w:val="24"/>
-                <w:szCs w:val="24"/>
-                <w:lang w:val="en-US" w:bidi="ar-SA"/>
-              </w:rPr>
-              <w:fldChar w:fldCharType="end"/>
-            </w:r>
-          </w:p>
-        </w:tc>
-      </w:tr>
-      <w:tr>
-        <w:trPr>
-          <w:trHeight w:val="557"/>
-        </w:trPr>
-        <w:tc>
-          <w:tcPr>
-            <w:cnfStyle w:val="001000000000" w:firstRow="0" w:lastRow="0" w:firstColumn="1" w:lastColumn="0" w:oddVBand="0" w:evenVBand="0" w:oddHBand="0" w:evenHBand="0" w:firstRowFirstColumn="0" w:firstRowLastColumn="0" w:lastRowFirstColumn="0" w:lastRowLastColumn="0"/>
-            <w:tcW w:w="596" w:type="pct"/>
-            <w:vAlign w:val="center"/>
-          </w:tcPr>
-          <w:p>
-            <w:pPr>
-              <w:pStyle w:val="BigNormal"/>
-              <w:jc w:val="center"/>
-              <w:rPr>
-                <w:rFonts w:eastAsiaTheme="majorEastAsia"/>
-                <w:sz w:val="24"/>
-                <w:szCs w:val="24"/>
-                <w:lang w:val="en-US" w:bidi="ar-SA"/>
-              </w:rPr>
-            </w:pPr>
-            <w:r>
-              <w:rPr>
-                <w:rFonts w:eastAsiaTheme="majorEastAsia"/>
-                <w:sz w:val="24"/>
-                <w:szCs w:val="24"/>
-                <w:lang w:val="en-US" w:bidi="ar-SA"/>
-              </w:rPr>
-              <w:t>2</w:t>
-            </w:r>
-          </w:p>
-        </w:tc>
-        <w:tc>
-          <w:tcPr>
-            <w:tcW w:w="3793" w:type="pct"/>
-            <w:vAlign w:val="center"/>
-          </w:tcPr>
-          <w:p>
-            <w:pPr>
-              <w:pStyle w:val="BigNormal"/>
-              <w:jc w:val="left"/>
-              <w:cnfStyle w:val="000000000000" w:firstRow="0" w:lastRow="0" w:firstColumn="0" w:lastColumn="0" w:oddVBand="0" w:evenVBand="0" w:oddHBand="0" w:evenHBand="0" w:firstRowFirstColumn="0" w:firstRowLastColumn="0" w:lastRowFirstColumn="0" w:lastRowLastColumn="0"/>
-              <w:rPr>
-                <w:rFonts w:eastAsiaTheme="majorEastAsia"/>
-                <w:sz w:val="24"/>
-                <w:szCs w:val="24"/>
-                <w:lang w:val="en-US" w:bidi="ar-SA"/>
-              </w:rPr>
-            </w:pPr>
-          </w:p>
-        </w:tc>
-        <w:tc>
-          <w:tcPr>
-            <w:tcW w:w="611" w:type="pct"/>
-            <w:vAlign w:val="center"/>
-          </w:tcPr>
-          <w:p>
-            <w:pPr>
-              <w:pStyle w:val="BigNormal"/>
-              <w:jc w:val="center"/>
-              <w:cnfStyle w:val="000000000000" w:firstRow="0" w:lastRow="0" w:firstColumn="0" w:lastColumn="0" w:oddVBand="0" w:evenVBand="0" w:oddHBand="0" w:evenHBand="0" w:firstRowFirstColumn="0" w:firstRowLastColumn="0" w:lastRowFirstColumn="0" w:lastRowLastColumn="0"/>
-              <w:rPr>
-                <w:rFonts w:eastAsiaTheme="majorEastAsia"/>
-                <w:sz w:val="24"/>
-                <w:szCs w:val="24"/>
-                <w:lang w:val="en-US" w:bidi="ar-SA"/>
-              </w:rPr>
-            </w:pPr>
-          </w:p>
-        </w:tc>
-      </w:tr>
-      <w:tr>
-        <w:trPr>
-          <w:trHeight w:val="557"/>
-        </w:trPr>
-        <w:tc>
-          <w:tcPr>
-            <w:cnfStyle w:val="001000000000" w:firstRow="0" w:lastRow="0" w:firstColumn="1" w:lastColumn="0" w:oddVBand="0" w:evenVBand="0" w:oddHBand="0" w:evenHBand="0" w:firstRowFirstColumn="0" w:firstRowLastColumn="0" w:lastRowFirstColumn="0" w:lastRowLastColumn="0"/>
-            <w:tcW w:w="596" w:type="pct"/>
-            <w:vAlign w:val="center"/>
-          </w:tcPr>
-          <w:p>
-            <w:pPr>
-              <w:pStyle w:val="BigNormal"/>
-              <w:jc w:val="center"/>
-              <w:rPr>
-                <w:rFonts w:eastAsiaTheme="majorEastAsia"/>
-                <w:sz w:val="24"/>
-                <w:szCs w:val="24"/>
-                <w:lang w:val="en-US" w:bidi="ar-SA"/>
-              </w:rPr>
-            </w:pPr>
-            <w:r>
-              <w:rPr>
-                <w:rFonts w:eastAsiaTheme="majorEastAsia"/>
-                <w:sz w:val="24"/>
-                <w:szCs w:val="24"/>
-                <w:lang w:val="en-US" w:bidi="ar-SA"/>
-              </w:rPr>
-              <w:t>3</w:t>
-            </w:r>
-          </w:p>
-        </w:tc>
-        <w:tc>
-          <w:tcPr>
-            <w:tcW w:w="3793" w:type="pct"/>
-            <w:vAlign w:val="center"/>
-          </w:tcPr>
-          <w:p>
-            <w:pPr>
-              <w:pStyle w:val="BigNormal"/>
-              <w:jc w:val="left"/>
-              <w:cnfStyle w:val="000000000000" w:firstRow="0" w:lastRow="0" w:firstColumn="0" w:lastColumn="0" w:oddVBand="0" w:evenVBand="0" w:oddHBand="0" w:evenHBand="0" w:firstRowFirstColumn="0" w:firstRowLastColumn="0" w:lastRowFirstColumn="0" w:lastRowLastColumn="0"/>
-              <w:rPr>
-                <w:rFonts w:eastAsiaTheme="majorEastAsia"/>
-                <w:sz w:val="24"/>
-                <w:szCs w:val="24"/>
-                <w:lang w:val="en-US" w:bidi="ar-SA"/>
-              </w:rPr>
-            </w:pPr>
-          </w:p>
-        </w:tc>
-        <w:tc>
-          <w:tcPr>
-            <w:tcW w:w="611" w:type="pct"/>
-            <w:vAlign w:val="center"/>
-          </w:tcPr>
-          <w:p>
-            <w:pPr>
-              <w:pStyle w:val="BigNormal"/>
-              <w:jc w:val="center"/>
-              <w:cnfStyle w:val="000000000000" w:firstRow="0" w:lastRow="0" w:firstColumn="0" w:lastColumn="0" w:oddVBand="0" w:evenVBand="0" w:oddHBand="0" w:evenHBand="0" w:firstRowFirstColumn="0" w:firstRowLastColumn="0" w:lastRowFirstColumn="0" w:lastRowLastColumn="0"/>
-              <w:rPr>
-                <w:rFonts w:eastAsiaTheme="majorEastAsia"/>
-                <w:sz w:val="24"/>
-                <w:szCs w:val="24"/>
-                <w:lang w:val="en-US" w:bidi="ar-SA"/>
-              </w:rPr>
-            </w:pPr>
-          </w:p>
-        </w:tc>
-      </w:tr>
-      <w:tr>
-        <w:trPr>
-          <w:trHeight w:val="557"/>
-        </w:trPr>
-        <w:tc>
-          <w:tcPr>
-            <w:cnfStyle w:val="001000000000" w:firstRow="0" w:lastRow="0" w:firstColumn="1" w:lastColumn="0" w:oddVBand="0" w:evenVBand="0" w:oddHBand="0" w:evenHBand="0" w:firstRowFirstColumn="0" w:firstRowLastColumn="0" w:lastRowFirstColumn="0" w:lastRowLastColumn="0"/>
-            <w:tcW w:w="596" w:type="pct"/>
-            <w:vAlign w:val="center"/>
-          </w:tcPr>
-          <w:p>
-            <w:pPr>
-              <w:pStyle w:val="BigNormal"/>
-              <w:jc w:val="center"/>
-              <w:rPr>
-                <w:rFonts w:eastAsiaTheme="majorEastAsia"/>
-                <w:sz w:val="24"/>
-                <w:szCs w:val="24"/>
-                <w:lang w:val="en-US" w:bidi="ar-SA"/>
-              </w:rPr>
-            </w:pPr>
-            <w:r>
-              <w:rPr>
-                <w:rFonts w:eastAsiaTheme="majorEastAsia"/>
-                <w:sz w:val="24"/>
-                <w:szCs w:val="24"/>
-                <w:lang w:val="en-US" w:bidi="ar-SA"/>
-              </w:rPr>
-              <w:t>4</w:t>
-            </w:r>
-          </w:p>
-        </w:tc>
-        <w:tc>
-          <w:tcPr>
-            <w:tcW w:w="3793" w:type="pct"/>
-            <w:vAlign w:val="center"/>
-          </w:tcPr>
-          <w:p>
-            <w:pPr>
-              <w:pStyle w:val="BigNormal"/>
-              <w:jc w:val="left"/>
-              <w:cnfStyle w:val="000000000000" w:firstRow="0" w:lastRow="0" w:firstColumn="0" w:lastColumn="0" w:oddVBand="0" w:evenVBand="0" w:oddHBand="0" w:evenHBand="0" w:firstRowFirstColumn="0" w:firstRowLastColumn="0" w:lastRowFirstColumn="0" w:lastRowLastColumn="0"/>
-              <w:rPr>
-                <w:rFonts w:eastAsiaTheme="majorEastAsia"/>
-                <w:sz w:val="24"/>
-                <w:szCs w:val="24"/>
-                <w:lang w:val="en-US" w:bidi="ar-SA"/>
-              </w:rPr>
-            </w:pPr>
-          </w:p>
-        </w:tc>
-        <w:tc>
-          <w:tcPr>
-            <w:tcW w:w="611" w:type="pct"/>
-            <w:vAlign w:val="center"/>
-          </w:tcPr>
-          <w:p>
-            <w:pPr>
-              <w:pStyle w:val="BigNormal"/>
-              <w:jc w:val="center"/>
-              <w:cnfStyle w:val="000000000000" w:firstRow="0" w:lastRow="0" w:firstColumn="0" w:lastColumn="0" w:oddVBand="0" w:evenVBand="0" w:oddHBand="0" w:evenHBand="0" w:firstRowFirstColumn="0" w:firstRowLastColumn="0" w:lastRowFirstColumn="0" w:lastRowLastColumn="0"/>
-              <w:rPr>
-                <w:rFonts w:eastAsiaTheme="majorEastAsia"/>
-                <w:sz w:val="24"/>
-                <w:szCs w:val="24"/>
-                <w:lang w:val="en-US" w:bidi="ar-SA"/>
-              </w:rPr>
-            </w:pPr>
-          </w:p>
-        </w:tc>
-      </w:tr>
-      <w:tr>
-        <w:trPr>
-          <w:trHeight w:val="557"/>
-        </w:trPr>
-        <w:tc>
-          <w:tcPr>
-            <w:cnfStyle w:val="001000000000" w:firstRow="0" w:lastRow="0" w:firstColumn="1" w:lastColumn="0" w:oddVBand="0" w:evenVBand="0" w:oddHBand="0" w:evenHBand="0" w:firstRowFirstColumn="0" w:firstRowLastColumn="0" w:lastRowFirstColumn="0" w:lastRowLastColumn="0"/>
-            <w:tcW w:w="596" w:type="pct"/>
-            <w:vAlign w:val="center"/>
-          </w:tcPr>
-          <w:p>
-            <w:pPr>
-              <w:pStyle w:val="BigNormal"/>
-              <w:jc w:val="center"/>
-              <w:rPr>
-                <w:rFonts w:eastAsiaTheme="majorEastAsia"/>
-                <w:sz w:val="24"/>
-                <w:szCs w:val="24"/>
-                <w:lang w:val="en-US" w:bidi="ar-SA"/>
-              </w:rPr>
-            </w:pPr>
-            <w:r>
-              <w:rPr>
-                <w:rFonts w:eastAsiaTheme="majorEastAsia"/>
-                <w:sz w:val="24"/>
-                <w:szCs w:val="24"/>
-                <w:lang w:val="en-US" w:bidi="ar-SA"/>
-              </w:rPr>
-              <w:t>5</w:t>
-            </w:r>
-          </w:p>
-        </w:tc>
-        <w:tc>
-          <w:tcPr>
-            <w:tcW w:w="3793" w:type="pct"/>
-            <w:vAlign w:val="center"/>
-          </w:tcPr>
-          <w:p>
-            <w:pPr>
-              <w:pStyle w:val="BigNormal"/>
-              <w:jc w:val="left"/>
-              <w:cnfStyle w:val="000000000000" w:firstRow="0" w:lastRow="0" w:firstColumn="0" w:lastColumn="0" w:oddVBand="0" w:evenVBand="0" w:oddHBand="0" w:evenHBand="0" w:firstRowFirstColumn="0" w:firstRowLastColumn="0" w:lastRowFirstColumn="0" w:lastRowLastColumn="0"/>
-              <w:rPr>
-                <w:rFonts w:eastAsiaTheme="majorEastAsia"/>
-                <w:sz w:val="24"/>
-                <w:szCs w:val="24"/>
-                <w:lang w:val="en-US" w:bidi="ar-SA"/>
-              </w:rPr>
-            </w:pPr>
-          </w:p>
-        </w:tc>
-        <w:tc>
-          <w:tcPr>
-            <w:tcW w:w="611" w:type="pct"/>
-            <w:vAlign w:val="center"/>
-          </w:tcPr>
-          <w:p>
-            <w:pPr>
-              <w:pStyle w:val="BigNormal"/>
-              <w:jc w:val="center"/>
-              <w:cnfStyle w:val="000000000000" w:firstRow="0" w:lastRow="0" w:firstColumn="0" w:lastColumn="0" w:oddVBand="0" w:evenVBand="0" w:oddHBand="0" w:evenHBand="0" w:firstRowFirstColumn="0" w:firstRowLastColumn="0" w:lastRowFirstColumn="0" w:lastRowLastColumn="0"/>
-              <w:rPr>
-                <w:rFonts w:eastAsiaTheme="majorEastAsia"/>
-                <w:sz w:val="24"/>
-                <w:szCs w:val="24"/>
-                <w:lang w:val="en-US" w:bidi="ar-SA"/>
-              </w:rPr>
-            </w:pPr>
-          </w:p>
-        </w:tc>
-      </w:tr>
-    </w:tbl>
-    <w:p>
-      <w:pPr>
-        <w:pStyle w:val="BigNormal"/>
-        <w:rPr>
-          <w:rFonts w:asciiTheme="majorHAnsi" w:eastAsiaTheme="majorEastAsia" w:hAnsiTheme="majorHAnsi" w:cstheme="majorBidi"/>
-          <w:sz w:val="32"/>
-          <w:szCs w:val="32"/>
-          <w:lang w:val="en-US" w:bidi="ar-SA"/>
-        </w:rPr>
-      </w:pPr>
-    </w:p>
-    <w:p>
-      <w:pPr>
-        <w:pStyle w:val="BigNormal"/>
-        <w:rPr>
-          <w:rFonts w:asciiTheme="majorHAnsi" w:eastAsiaTheme="majorEastAsia" w:hAnsiTheme="majorHAnsi" w:cstheme="majorBidi"/>
-          <w:sz w:val="32"/>
-          <w:szCs w:val="32"/>
-          <w:lang w:val="en-US" w:bidi="ar-SA"/>
-        </w:rPr>
-      </w:pPr>
-    </w:p>
+          </w:hyperlink>
+        </w:p>
+        <w:p>
+          <w:r>
+            <w:rPr>
+              <w:rFonts w:ascii="Times New Roman" w:hAnsi="Times New Roman" w:cstheme="minorHAnsi"/>
+              <w:b/>
+              <w:bCs/>
+              <w:smallCaps/>
+              <w:color w:val="7030A0"/>
+              <w:sz w:val="28"/>
+              <w:szCs w:val="20"/>
+            </w:rPr>
+            <w:fldChar w:fldCharType="end"/>
+          </w:r>
+        </w:p>
+      </w:sdtContent>
+    </w:sdt>
     <w:p>
       <w:pPr>
         <w:pStyle w:val="BigNormal"/>
@@ -3158,9 +4758,10 @@
       <w:pPr>
         <w:pStyle w:val="Heading1"/>
       </w:pPr>
-      <w:bookmarkStart w:id="0" w:name="_Ref99093804"/>
-      <w:bookmarkStart w:id="1" w:name="_Ref99093855"/>
-      <w:bookmarkStart w:id="2" w:name="_Ref99115307"/>
+      <w:bookmarkStart w:id="2" w:name="_Ref99093804"/>
+      <w:bookmarkStart w:id="3" w:name="_Ref99093855"/>
+      <w:bookmarkStart w:id="4" w:name="_Ref99115307"/>
+      <w:bookmarkStart w:id="5" w:name="_Toc99121290"/>
       <w:r>
         <w:lastRenderedPageBreak/>
         <w:t xml:space="preserve">Introduction </w:t>
@@ -3168,26 +4769,29 @@
       <w:r>
         <w:t>Profil</w:t>
       </w:r>
-      <w:bookmarkEnd w:id="0"/>
-      <w:bookmarkEnd w:id="1"/>
+      <w:bookmarkEnd w:id="2"/>
+      <w:bookmarkEnd w:id="3"/>
       <w:r>
         <w:t>e</w:t>
       </w:r>
       <w:r>
         <w:t>s</w:t>
       </w:r>
-      <w:bookmarkEnd w:id="2"/>
+      <w:bookmarkEnd w:id="4"/>
+      <w:bookmarkEnd w:id="5"/>
     </w:p>
     <w:p/>
     <w:p>
       <w:pPr>
         <w:pStyle w:val="Heading2"/>
       </w:pPr>
-      <w:bookmarkStart w:id="3" w:name="_Ref99115332"/>
+      <w:bookmarkStart w:id="6" w:name="_Ref99115332"/>
+      <w:bookmarkStart w:id="7" w:name="_Toc99121291"/>
       <w:r>
         <w:t>Project Profile</w:t>
       </w:r>
-      <w:bookmarkEnd w:id="3"/>
+      <w:bookmarkEnd w:id="6"/>
+      <w:bookmarkEnd w:id="7"/>
     </w:p>
     <w:p/>
     <w:tbl>
@@ -3710,12 +5314,14 @@
       <w:r>
         <w:br w:type="column"/>
       </w:r>
-      <w:bookmarkStart w:id="4" w:name="_Ref99115383"/>
+      <w:bookmarkStart w:id="8" w:name="_Ref99115383"/>
+      <w:bookmarkStart w:id="9" w:name="_Toc99121292"/>
       <w:r>
         <w:lastRenderedPageBreak/>
         <w:t>Company Profile</w:t>
       </w:r>
-      <w:bookmarkEnd w:id="4"/>
+      <w:bookmarkEnd w:id="8"/>
+      <w:bookmarkEnd w:id="9"/>
     </w:p>
     <w:p/>
     <w:tbl>
@@ -4111,19 +5717,23 @@
       <w:r>
         <w:br w:type="column"/>
       </w:r>
+      <w:bookmarkStart w:id="10" w:name="_Toc99121293"/>
       <w:r>
         <w:lastRenderedPageBreak/>
         <w:t>Objective of Project</w:t>
       </w:r>
+      <w:bookmarkEnd w:id="10"/>
     </w:p>
     <w:p/>
     <w:p>
       <w:pPr>
         <w:pStyle w:val="Heading2"/>
       </w:pPr>
+      <w:bookmarkStart w:id="11" w:name="_Toc99121294"/>
       <w:r>
         <w:t>User</w:t>
       </w:r>
+      <w:bookmarkEnd w:id="11"/>
     </w:p>
     <w:p/>
     <w:p>
@@ -4199,9 +5809,11 @@
       <w:pPr>
         <w:pStyle w:val="Heading2"/>
       </w:pPr>
+      <w:bookmarkStart w:id="12" w:name="_Toc99121295"/>
       <w:r>
         <w:t>Admin</w:t>
       </w:r>
+      <w:bookmarkEnd w:id="12"/>
     </w:p>
     <w:p/>
     <w:p>
@@ -4265,9 +5877,11 @@
       <w:pPr>
         <w:pStyle w:val="Heading2"/>
       </w:pPr>
+      <w:bookmarkStart w:id="13" w:name="_Toc99121296"/>
       <w:r>
         <w:t>Root</w:t>
       </w:r>
+      <w:bookmarkEnd w:id="13"/>
     </w:p>
     <w:p/>
     <w:p>
@@ -4275,13 +5889,7 @@
         <w:pStyle w:val="BigNormal"/>
       </w:pPr>
       <w:r>
-        <w:t xml:space="preserve">The main </w:t>
-      </w:r>
-      <w:r>
-        <w:t>Root</w:t>
-      </w:r>
-      <w:r>
-        <w:t xml:space="preserve"> side Objectives are:</w:t>
+        <w:t>The main Root side Objectives are:</w:t>
       </w:r>
     </w:p>
     <w:p>
@@ -4339,28 +5947,34 @@
       <w:r>
         <w:br w:type="column"/>
       </w:r>
+      <w:bookmarkStart w:id="14" w:name="_Toc99121297"/>
       <w:r>
         <w:lastRenderedPageBreak/>
         <w:t>Environment Description</w:t>
       </w:r>
+      <w:bookmarkEnd w:id="14"/>
     </w:p>
     <w:p/>
     <w:p>
       <w:pPr>
         <w:pStyle w:val="Heading2"/>
       </w:pPr>
+      <w:bookmarkStart w:id="15" w:name="_Toc99121298"/>
       <w:r>
         <w:t>Hardware Requirements</w:t>
       </w:r>
+      <w:bookmarkEnd w:id="15"/>
     </w:p>
     <w:p/>
     <w:p>
       <w:pPr>
         <w:pStyle w:val="Heading3"/>
       </w:pPr>
+      <w:bookmarkStart w:id="16" w:name="_Toc99121299"/>
       <w:r>
         <w:t>Server</w:t>
       </w:r>
+      <w:bookmarkEnd w:id="16"/>
     </w:p>
     <w:p/>
     <w:tbl>
@@ -4489,9 +6103,11 @@
       <w:pPr>
         <w:pStyle w:val="Heading3"/>
       </w:pPr>
+      <w:bookmarkStart w:id="17" w:name="_Toc99121300"/>
       <w:r>
         <w:t>Client</w:t>
       </w:r>
+      <w:bookmarkEnd w:id="17"/>
     </w:p>
     <w:p/>
     <w:tbl>
@@ -4623,19 +6239,23 @@
       <w:r>
         <w:br w:type="column"/>
       </w:r>
+      <w:bookmarkStart w:id="18" w:name="_Toc99121301"/>
       <w:r>
         <w:lastRenderedPageBreak/>
         <w:t>Software Requirements</w:t>
       </w:r>
+      <w:bookmarkEnd w:id="18"/>
     </w:p>
     <w:p/>
     <w:p>
       <w:pPr>
         <w:pStyle w:val="Heading3"/>
       </w:pPr>
+      <w:bookmarkStart w:id="19" w:name="_Toc99121302"/>
       <w:r>
         <w:t>Server</w:t>
       </w:r>
+      <w:bookmarkEnd w:id="19"/>
     </w:p>
     <w:p/>
     <w:tbl>
@@ -4686,10 +6306,7 @@
               <w:cnfStyle w:val="000000100000" w:firstRow="0" w:lastRow="0" w:firstColumn="0" w:lastColumn="0" w:oddVBand="0" w:evenVBand="0" w:oddHBand="1" w:evenHBand="0" w:firstRowFirstColumn="0" w:firstRowLastColumn="0" w:lastRowFirstColumn="0" w:lastRowLastColumn="0"/>
             </w:pPr>
             <w:r>
-              <w:t>any Linux based</w:t>
-            </w:r>
-            <w:r>
-              <w:t>, 64bit arch.</w:t>
+              <w:t>any Linux based, 64bit arch.</w:t>
             </w:r>
           </w:p>
         </w:tc>
@@ -4722,7 +6339,13 @@
               <w:cnfStyle w:val="000000000000" w:firstRow="0" w:lastRow="0" w:firstColumn="0" w:lastColumn="0" w:oddVBand="0" w:evenVBand="0" w:oddHBand="0" w:evenHBand="0" w:firstRowFirstColumn="0" w:firstRowLastColumn="0" w:lastRowFirstColumn="0" w:lastRowLastColumn="0"/>
             </w:pPr>
             <w:r>
-              <w:t>Apache v2.4 and above</w:t>
+              <w:t>Apache v</w:t>
+            </w:r>
+            <w:r>
+              <w:t xml:space="preserve"> </w:t>
+            </w:r>
+            <w:r>
+              <w:t>2.4 and above</w:t>
             </w:r>
           </w:p>
         </w:tc>
@@ -4763,7 +6386,13 @@
             </w:r>
             <w:proofErr w:type="spellEnd"/>
             <w:r>
-              <w:t xml:space="preserve"> v6 and above</w:t>
+              <w:t xml:space="preserve"> v</w:t>
+            </w:r>
+            <w:r>
+              <w:t xml:space="preserve"> </w:t>
+            </w:r>
+            <w:r>
+              <w:t>6 and above</w:t>
             </w:r>
           </w:p>
         </w:tc>
@@ -4796,7 +6425,13 @@
               <w:cnfStyle w:val="000000000000" w:firstRow="0" w:lastRow="0" w:firstColumn="0" w:lastColumn="0" w:oddVBand="0" w:evenVBand="0" w:oddHBand="0" w:evenHBand="0" w:firstRowFirstColumn="0" w:firstRowLastColumn="0" w:lastRowFirstColumn="0" w:lastRowLastColumn="0"/>
             </w:pPr>
             <w:r>
-              <w:t>MySQL v7 and above</w:t>
+              <w:t>MySQL v</w:t>
+            </w:r>
+            <w:r>
+              <w:t xml:space="preserve"> </w:t>
+            </w:r>
+            <w:r>
+              <w:t>7 and above</w:t>
             </w:r>
           </w:p>
         </w:tc>
@@ -4807,9 +6442,11 @@
       <w:pPr>
         <w:pStyle w:val="Heading3"/>
       </w:pPr>
+      <w:bookmarkStart w:id="20" w:name="_Toc99121303"/>
       <w:r>
         <w:t>Client</w:t>
       </w:r>
+      <w:bookmarkEnd w:id="20"/>
     </w:p>
     <w:p/>
     <w:tbl>
@@ -4851,10 +6488,7 @@
               <w:cnfStyle w:val="000000100000" w:firstRow="0" w:lastRow="0" w:firstColumn="0" w:lastColumn="0" w:oddVBand="0" w:evenVBand="0" w:oddHBand="1" w:evenHBand="0" w:firstRowFirstColumn="0" w:firstRowLastColumn="0" w:lastRowFirstColumn="0" w:lastRowLastColumn="0"/>
             </w:pPr>
             <w:r>
-              <w:t>Windows 7 or above (10 recommended)</w:t>
-            </w:r>
-            <w:r>
-              <w:t>, 64bit arch.</w:t>
+              <w:t>Windows 7 or above (10 recommended), 64bit arch.</w:t>
             </w:r>
           </w:p>
         </w:tc>
@@ -4901,19 +6535,23 @@
       <w:r>
         <w:br w:type="column"/>
       </w:r>
+      <w:bookmarkStart w:id="21" w:name="_Toc99121304"/>
       <w:r>
         <w:lastRenderedPageBreak/>
         <w:t>Development Environment</w:t>
       </w:r>
+      <w:bookmarkEnd w:id="21"/>
     </w:p>
     <w:p/>
     <w:p>
       <w:pPr>
         <w:pStyle w:val="Heading3"/>
       </w:pPr>
+      <w:bookmarkStart w:id="22" w:name="_Toc99121305"/>
       <w:r>
         <w:t>Hardware</w:t>
       </w:r>
+      <w:bookmarkEnd w:id="22"/>
     </w:p>
     <w:p/>
     <w:tbl>
@@ -5033,9 +6671,11 @@
       <w:pPr>
         <w:pStyle w:val="Heading3"/>
       </w:pPr>
+      <w:bookmarkStart w:id="23" w:name="_Toc99121306"/>
       <w:r>
         <w:t>Software</w:t>
       </w:r>
+      <w:bookmarkEnd w:id="23"/>
     </w:p>
     <w:p/>
     <w:tbl>
@@ -5063,7 +6703,7 @@
               <w:pStyle w:val="BigNormal"/>
             </w:pPr>
             <w:r>
-              <w:t>Operating System</w:t>
+              <w:t>Windows</w:t>
             </w:r>
           </w:p>
         </w:tc>
@@ -5077,7 +6717,7 @@
               <w:cnfStyle w:val="000000100000" w:firstRow="0" w:lastRow="0" w:firstColumn="0" w:lastColumn="0" w:oddVBand="0" w:evenVBand="0" w:oddHBand="1" w:evenHBand="0" w:firstRowFirstColumn="0" w:firstRowLastColumn="0" w:lastRowFirstColumn="0" w:lastRowLastColumn="0"/>
             </w:pPr>
             <w:r>
-              <w:t>Window 10/11 64bit</w:t>
+              <w:t>10/11 64bit</w:t>
             </w:r>
           </w:p>
         </w:tc>
@@ -5095,6 +6735,9 @@
             <w:pPr>
               <w:pStyle w:val="BigNormal"/>
             </w:pPr>
+            <w:r>
+              <w:t>WAMP server</w:t>
+            </w:r>
           </w:p>
         </w:tc>
         <w:tc>
@@ -5106,6 +6749,15 @@
               <w:pStyle w:val="BigNormal"/>
               <w:cnfStyle w:val="000000000000" w:firstRow="0" w:lastRow="0" w:firstColumn="0" w:lastColumn="0" w:oddVBand="0" w:evenVBand="0" w:oddHBand="0" w:evenHBand="0" w:firstRowFirstColumn="0" w:firstRowLastColumn="0" w:lastRowFirstColumn="0" w:lastRowLastColumn="0"/>
             </w:pPr>
+            <w:r>
+              <w:t>V</w:t>
+            </w:r>
+            <w:r>
+              <w:t xml:space="preserve"> </w:t>
+            </w:r>
+            <w:r>
+              <w:t>4.1</w:t>
+            </w:r>
           </w:p>
         </w:tc>
       </w:tr>
@@ -5123,6 +6775,9 @@
             <w:pPr>
               <w:pStyle w:val="BigNormal"/>
             </w:pPr>
+            <w:r>
+              <w:t>Chrome</w:t>
+            </w:r>
           </w:p>
         </w:tc>
         <w:tc>
@@ -5134,6 +6789,155 @@
               <w:pStyle w:val="BigNormal"/>
               <w:cnfStyle w:val="000000100000" w:firstRow="0" w:lastRow="0" w:firstColumn="0" w:lastColumn="0" w:oddVBand="0" w:evenVBand="0" w:oddHBand="1" w:evenHBand="0" w:firstRowFirstColumn="0" w:firstRowLastColumn="0" w:lastRowFirstColumn="0" w:lastRowLastColumn="0"/>
             </w:pPr>
+            <w:r>
+              <w:t>V 99.0.4844.82 64bit</w:t>
+            </w:r>
+          </w:p>
+        </w:tc>
+      </w:tr>
+      <w:tr>
+        <w:trPr>
+          <w:trHeight w:val="576"/>
+        </w:trPr>
+        <w:tc>
+          <w:tcPr>
+            <w:cnfStyle w:val="001000000000" w:firstRow="0" w:lastRow="0" w:firstColumn="1" w:lastColumn="0" w:oddVBand="0" w:evenVBand="0" w:oddHBand="0" w:evenHBand="0" w:firstRowFirstColumn="0" w:firstRowLastColumn="0" w:lastRowFirstColumn="0" w:lastRowLastColumn="0"/>
+            <w:tcW w:w="2970" w:type="dxa"/>
+          </w:tcPr>
+          <w:p>
+            <w:pPr>
+              <w:pStyle w:val="BigNormal"/>
+            </w:pPr>
+            <w:r>
+              <w:t>Git</w:t>
+            </w:r>
+          </w:p>
+        </w:tc>
+        <w:tc>
+          <w:tcPr>
+            <w:tcW w:w="6046" w:type="dxa"/>
+          </w:tcPr>
+          <w:p>
+            <w:pPr>
+              <w:pStyle w:val="BigNormal"/>
+              <w:cnfStyle w:val="000000000000" w:firstRow="0" w:lastRow="0" w:firstColumn="0" w:lastColumn="0" w:oddVBand="0" w:evenVBand="0" w:oddHBand="0" w:evenHBand="0" w:firstRowFirstColumn="0" w:firstRowLastColumn="0" w:lastRowFirstColumn="0" w:lastRowLastColumn="0"/>
+            </w:pPr>
+            <w:r>
+              <w:t xml:space="preserve">Windows </w:t>
+            </w:r>
+            <w:r>
+              <w:t xml:space="preserve">V </w:t>
+            </w:r>
+            <w:r>
+              <w:t>2.34.1</w:t>
+            </w:r>
+          </w:p>
+        </w:tc>
+      </w:tr>
+      <w:tr>
+        <w:trPr>
+          <w:cnfStyle w:val="000000100000" w:firstRow="0" w:lastRow="0" w:firstColumn="0" w:lastColumn="0" w:oddVBand="0" w:evenVBand="0" w:oddHBand="1" w:evenHBand="0" w:firstRowFirstColumn="0" w:firstRowLastColumn="0" w:lastRowFirstColumn="0" w:lastRowLastColumn="0"/>
+          <w:trHeight w:val="576"/>
+        </w:trPr>
+        <w:tc>
+          <w:tcPr>
+            <w:cnfStyle w:val="001000000000" w:firstRow="0" w:lastRow="0" w:firstColumn="1" w:lastColumn="0" w:oddVBand="0" w:evenVBand="0" w:oddHBand="0" w:evenHBand="0" w:firstRowFirstColumn="0" w:firstRowLastColumn="0" w:lastRowFirstColumn="0" w:lastRowLastColumn="0"/>
+            <w:tcW w:w="2970" w:type="dxa"/>
+          </w:tcPr>
+          <w:p>
+            <w:pPr>
+              <w:pStyle w:val="BigNormal"/>
+            </w:pPr>
+            <w:r>
+              <w:t>Composer</w:t>
+            </w:r>
+          </w:p>
+        </w:tc>
+        <w:tc>
+          <w:tcPr>
+            <w:tcW w:w="6046" w:type="dxa"/>
+          </w:tcPr>
+          <w:p>
+            <w:pPr>
+              <w:pStyle w:val="BigNormal"/>
+              <w:cnfStyle w:val="000000100000" w:firstRow="0" w:lastRow="0" w:firstColumn="0" w:lastColumn="0" w:oddVBand="0" w:evenVBand="0" w:oddHBand="1" w:evenHBand="0" w:firstRowFirstColumn="0" w:firstRowLastColumn="0" w:lastRowFirstColumn="0" w:lastRowLastColumn="0"/>
+            </w:pPr>
+            <w:r>
+              <w:t>V</w:t>
+            </w:r>
+            <w:r>
+              <w:t xml:space="preserve"> </w:t>
+            </w:r>
+            <w:r>
+              <w:t>2.2.3</w:t>
+            </w:r>
+          </w:p>
+        </w:tc>
+      </w:tr>
+      <w:tr>
+        <w:trPr>
+          <w:trHeight w:val="576"/>
+        </w:trPr>
+        <w:tc>
+          <w:tcPr>
+            <w:cnfStyle w:val="001000000000" w:firstRow="0" w:lastRow="0" w:firstColumn="1" w:lastColumn="0" w:oddVBand="0" w:evenVBand="0" w:oddHBand="0" w:evenHBand="0" w:firstRowFirstColumn="0" w:firstRowLastColumn="0" w:lastRowFirstColumn="0" w:lastRowLastColumn="0"/>
+            <w:tcW w:w="2970" w:type="dxa"/>
+          </w:tcPr>
+          <w:p>
+            <w:pPr>
+              <w:pStyle w:val="BigNormal"/>
+            </w:pPr>
+            <w:r>
+              <w:t>VS Code</w:t>
+            </w:r>
+          </w:p>
+        </w:tc>
+        <w:tc>
+          <w:tcPr>
+            <w:tcW w:w="6046" w:type="dxa"/>
+          </w:tcPr>
+          <w:p>
+            <w:pPr>
+              <w:pStyle w:val="BigNormal"/>
+              <w:cnfStyle w:val="000000000000" w:firstRow="0" w:lastRow="0" w:firstColumn="0" w:lastColumn="0" w:oddVBand="0" w:evenVBand="0" w:oddHBand="0" w:evenHBand="0" w:firstRowFirstColumn="0" w:firstRowLastColumn="0" w:lastRowFirstColumn="0" w:lastRowLastColumn="0"/>
+            </w:pPr>
+            <w:r>
+              <w:t>V 1.50^</w:t>
+            </w:r>
+          </w:p>
+        </w:tc>
+      </w:tr>
+      <w:tr>
+        <w:trPr>
+          <w:cnfStyle w:val="000000100000" w:firstRow="0" w:lastRow="0" w:firstColumn="0" w:lastColumn="0" w:oddVBand="0" w:evenVBand="0" w:oddHBand="1" w:evenHBand="0" w:firstRowFirstColumn="0" w:firstRowLastColumn="0" w:lastRowFirstColumn="0" w:lastRowLastColumn="0"/>
+          <w:trHeight w:val="576"/>
+        </w:trPr>
+        <w:tc>
+          <w:tcPr>
+            <w:cnfStyle w:val="001000000000" w:firstRow="0" w:lastRow="0" w:firstColumn="1" w:lastColumn="0" w:oddVBand="0" w:evenVBand="0" w:oddHBand="0" w:evenHBand="0" w:firstRowFirstColumn="0" w:firstRowLastColumn="0" w:lastRowFirstColumn="0" w:lastRowLastColumn="0"/>
+            <w:tcW w:w="2970" w:type="dxa"/>
+          </w:tcPr>
+          <w:p>
+            <w:pPr>
+              <w:pStyle w:val="BigNormal"/>
+            </w:pPr>
+            <w:r>
+              <w:t>Diagrams.net/Draw.io</w:t>
+            </w:r>
+          </w:p>
+        </w:tc>
+        <w:tc>
+          <w:tcPr>
+            <w:tcW w:w="6046" w:type="dxa"/>
+          </w:tcPr>
+          <w:p>
+            <w:pPr>
+              <w:pStyle w:val="BigNormal"/>
+              <w:cnfStyle w:val="000000100000" w:firstRow="0" w:lastRow="0" w:firstColumn="0" w:lastColumn="0" w:oddVBand="0" w:evenVBand="0" w:oddHBand="1" w:evenHBand="0" w:firstRowFirstColumn="0" w:firstRowLastColumn="0" w:lastRowFirstColumn="0" w:lastRowLastColumn="0"/>
+            </w:pPr>
+            <w:r>
+              <w:t>V 17.2.3</w:t>
+            </w:r>
           </w:p>
         </w:tc>
       </w:tr>
@@ -5141,15 +6945,416 @@
     <w:p/>
     <w:p>
       <w:pPr>
-        <w:pStyle w:val="Heading1"/>
+        <w:pStyle w:val="Heading3"/>
       </w:pPr>
       <w:r>
         <w:br w:type="column"/>
       </w:r>
+      <w:bookmarkStart w:id="24" w:name="_Toc99121307"/>
+      <w:r>
+        <w:lastRenderedPageBreak/>
+        <w:t>Dependencies</w:t>
+      </w:r>
+      <w:bookmarkEnd w:id="24"/>
+    </w:p>
+    <w:p/>
+    <w:tbl>
+      <w:tblPr>
+        <w:tblStyle w:val="purpleTable"/>
+        <w:tblW w:w="0" w:type="auto"/>
+        <w:tblLook w:val="0480" w:firstRow="0" w:lastRow="0" w:firstColumn="1" w:lastColumn="0" w:noHBand="0" w:noVBand="1"/>
+      </w:tblPr>
+      <w:tblGrid>
+        <w:gridCol w:w="2970"/>
+        <w:gridCol w:w="6046"/>
+      </w:tblGrid>
+      <w:tr>
+        <w:trPr>
+          <w:cnfStyle w:val="000000100000" w:firstRow="0" w:lastRow="0" w:firstColumn="0" w:lastColumn="0" w:oddVBand="0" w:evenVBand="0" w:oddHBand="1" w:evenHBand="0" w:firstRowFirstColumn="0" w:firstRowLastColumn="0" w:lastRowFirstColumn="0" w:lastRowLastColumn="0"/>
+          <w:trHeight w:val="576"/>
+        </w:trPr>
+        <w:tc>
+          <w:tcPr>
+            <w:cnfStyle w:val="001000000000" w:firstRow="0" w:lastRow="0" w:firstColumn="1" w:lastColumn="0" w:oddVBand="0" w:evenVBand="0" w:oddHBand="0" w:evenHBand="0" w:firstRowFirstColumn="0" w:firstRowLastColumn="0" w:lastRowFirstColumn="0" w:lastRowLastColumn="0"/>
+            <w:tcW w:w="2970" w:type="dxa"/>
+          </w:tcPr>
+          <w:p>
+            <w:pPr>
+              <w:pStyle w:val="BigNormal"/>
+            </w:pPr>
+            <w:r>
+              <w:t>Laravel</w:t>
+            </w:r>
+          </w:p>
+        </w:tc>
+        <w:tc>
+          <w:tcPr>
+            <w:tcW w:w="6046" w:type="dxa"/>
+          </w:tcPr>
+          <w:p>
+            <w:pPr>
+              <w:pStyle w:val="BigNormal"/>
+              <w:cnfStyle w:val="000000100000" w:firstRow="0" w:lastRow="0" w:firstColumn="0" w:lastColumn="0" w:oddVBand="0" w:evenVBand="0" w:oddHBand="1" w:evenHBand="0" w:firstRowFirstColumn="0" w:firstRowLastColumn="0" w:lastRowFirstColumn="0" w:lastRowLastColumn="0"/>
+            </w:pPr>
+            <w:r>
+              <w:t>V</w:t>
+            </w:r>
+            <w:r>
+              <w:t xml:space="preserve"> </w:t>
+            </w:r>
+            <w:r>
+              <w:t>8.x</w:t>
+            </w:r>
+          </w:p>
+        </w:tc>
+      </w:tr>
+      <w:tr>
+        <w:trPr>
+          <w:trHeight w:val="576"/>
+        </w:trPr>
+        <w:tc>
+          <w:tcPr>
+            <w:cnfStyle w:val="001000000000" w:firstRow="0" w:lastRow="0" w:firstColumn="1" w:lastColumn="0" w:oddVBand="0" w:evenVBand="0" w:oddHBand="0" w:evenHBand="0" w:firstRowFirstColumn="0" w:firstRowLastColumn="0" w:lastRowFirstColumn="0" w:lastRowLastColumn="0"/>
+            <w:tcW w:w="2970" w:type="dxa"/>
+          </w:tcPr>
+          <w:p>
+            <w:pPr>
+              <w:pStyle w:val="BigNormal"/>
+            </w:pPr>
+            <w:r>
+              <w:t>Bootstrap</w:t>
+            </w:r>
+          </w:p>
+        </w:tc>
+        <w:tc>
+          <w:tcPr>
+            <w:tcW w:w="6046" w:type="dxa"/>
+          </w:tcPr>
+          <w:p>
+            <w:pPr>
+              <w:pStyle w:val="BigNormal"/>
+              <w:cnfStyle w:val="000000000000" w:firstRow="0" w:lastRow="0" w:firstColumn="0" w:lastColumn="0" w:oddVBand="0" w:evenVBand="0" w:oddHBand="0" w:evenHBand="0" w:firstRowFirstColumn="0" w:firstRowLastColumn="0" w:lastRowFirstColumn="0" w:lastRowLastColumn="0"/>
+            </w:pPr>
+            <w:r>
+              <w:t>V</w:t>
+            </w:r>
+            <w:r>
+              <w:t xml:space="preserve"> </w:t>
+            </w:r>
+            <w:r>
+              <w:t>5.1.3</w:t>
+            </w:r>
+          </w:p>
+        </w:tc>
+      </w:tr>
+      <w:tr>
+        <w:trPr>
+          <w:cnfStyle w:val="000000100000" w:firstRow="0" w:lastRow="0" w:firstColumn="0" w:lastColumn="0" w:oddVBand="0" w:evenVBand="0" w:oddHBand="1" w:evenHBand="0" w:firstRowFirstColumn="0" w:firstRowLastColumn="0" w:lastRowFirstColumn="0" w:lastRowLastColumn="0"/>
+          <w:trHeight w:val="576"/>
+        </w:trPr>
+        <w:tc>
+          <w:tcPr>
+            <w:cnfStyle w:val="001000000000" w:firstRow="0" w:lastRow="0" w:firstColumn="1" w:lastColumn="0" w:oddVBand="0" w:evenVBand="0" w:oddHBand="0" w:evenHBand="0" w:firstRowFirstColumn="0" w:firstRowLastColumn="0" w:lastRowFirstColumn="0" w:lastRowLastColumn="0"/>
+            <w:tcW w:w="2970" w:type="dxa"/>
+          </w:tcPr>
+          <w:p>
+            <w:pPr>
+              <w:pStyle w:val="BigNormal"/>
+            </w:pPr>
+            <w:r>
+              <w:t>Bootstrap Examples</w:t>
+            </w:r>
+          </w:p>
+        </w:tc>
+        <w:tc>
+          <w:tcPr>
+            <w:tcW w:w="6046" w:type="dxa"/>
+          </w:tcPr>
+          <w:p>
+            <w:pPr>
+              <w:pStyle w:val="BigNormal"/>
+              <w:cnfStyle w:val="000000100000" w:firstRow="0" w:lastRow="0" w:firstColumn="0" w:lastColumn="0" w:oddVBand="0" w:evenVBand="0" w:oddHBand="1" w:evenHBand="0" w:firstRowFirstColumn="0" w:firstRowLastColumn="0" w:lastRowFirstColumn="0" w:lastRowLastColumn="0"/>
+            </w:pPr>
+            <w:r>
+              <w:t>V</w:t>
+            </w:r>
+            <w:r>
+              <w:t xml:space="preserve"> </w:t>
+            </w:r>
+            <w:r>
+              <w:t>5.1</w:t>
+            </w:r>
+          </w:p>
+        </w:tc>
+      </w:tr>
+      <w:tr>
+        <w:trPr>
+          <w:trHeight w:val="576"/>
+        </w:trPr>
+        <w:tc>
+          <w:tcPr>
+            <w:cnfStyle w:val="001000000000" w:firstRow="0" w:lastRow="0" w:firstColumn="1" w:lastColumn="0" w:oddVBand="0" w:evenVBand="0" w:oddHBand="0" w:evenHBand="0" w:firstRowFirstColumn="0" w:firstRowLastColumn="0" w:lastRowFirstColumn="0" w:lastRowLastColumn="0"/>
+            <w:tcW w:w="2970" w:type="dxa"/>
+          </w:tcPr>
+          <w:p>
+            <w:pPr>
+              <w:pStyle w:val="BigNormal"/>
+            </w:pPr>
+            <w:proofErr w:type="spellStart"/>
+            <w:r>
+              <w:t>JQuery</w:t>
+            </w:r>
+            <w:proofErr w:type="spellEnd"/>
+          </w:p>
+        </w:tc>
+        <w:tc>
+          <w:tcPr>
+            <w:tcW w:w="6046" w:type="dxa"/>
+          </w:tcPr>
+          <w:p>
+            <w:pPr>
+              <w:pStyle w:val="BigNormal"/>
+              <w:cnfStyle w:val="000000000000" w:firstRow="0" w:lastRow="0" w:firstColumn="0" w:lastColumn="0" w:oddVBand="0" w:evenVBand="0" w:oddHBand="0" w:evenHBand="0" w:firstRowFirstColumn="0" w:firstRowLastColumn="0" w:lastRowFirstColumn="0" w:lastRowLastColumn="0"/>
+            </w:pPr>
+            <w:r>
+              <w:t>V</w:t>
+            </w:r>
+            <w:r>
+              <w:t xml:space="preserve"> </w:t>
+            </w:r>
+            <w:r>
+              <w:t>3.6.0</w:t>
+            </w:r>
+          </w:p>
+        </w:tc>
+      </w:tr>
+      <w:tr>
+        <w:trPr>
+          <w:cnfStyle w:val="000000100000" w:firstRow="0" w:lastRow="0" w:firstColumn="0" w:lastColumn="0" w:oddVBand="0" w:evenVBand="0" w:oddHBand="1" w:evenHBand="0" w:firstRowFirstColumn="0" w:firstRowLastColumn="0" w:lastRowFirstColumn="0" w:lastRowLastColumn="0"/>
+          <w:trHeight w:val="576"/>
+        </w:trPr>
+        <w:tc>
+          <w:tcPr>
+            <w:cnfStyle w:val="001000000000" w:firstRow="0" w:lastRow="0" w:firstColumn="1" w:lastColumn="0" w:oddVBand="0" w:evenVBand="0" w:oddHBand="0" w:evenHBand="0" w:firstRowFirstColumn="0" w:firstRowLastColumn="0" w:lastRowFirstColumn="0" w:lastRowLastColumn="0"/>
+            <w:tcW w:w="2970" w:type="dxa"/>
+          </w:tcPr>
+          <w:p>
+            <w:pPr>
+              <w:pStyle w:val="BigNormal"/>
+            </w:pPr>
+            <w:r>
+              <w:t>Font Awesome</w:t>
+            </w:r>
+          </w:p>
+        </w:tc>
+        <w:tc>
+          <w:tcPr>
+            <w:tcW w:w="6046" w:type="dxa"/>
+          </w:tcPr>
+          <w:p>
+            <w:pPr>
+              <w:pStyle w:val="BigNormal"/>
+              <w:cnfStyle w:val="000000100000" w:firstRow="0" w:lastRow="0" w:firstColumn="0" w:lastColumn="0" w:oddVBand="0" w:evenVBand="0" w:oddHBand="1" w:evenHBand="0" w:firstRowFirstColumn="0" w:firstRowLastColumn="0" w:lastRowFirstColumn="0" w:lastRowLastColumn="0"/>
+            </w:pPr>
+            <w:r>
+              <w:t>V</w:t>
+            </w:r>
+            <w:r>
+              <w:t xml:space="preserve"> </w:t>
+            </w:r>
+            <w:r>
+              <w:t>4 &amp; V</w:t>
+            </w:r>
+            <w:r>
+              <w:t xml:space="preserve"> </w:t>
+            </w:r>
+            <w:r>
+              <w:t>5</w:t>
+            </w:r>
+          </w:p>
+        </w:tc>
+      </w:tr>
+      <w:tr>
+        <w:trPr>
+          <w:trHeight w:val="576"/>
+        </w:trPr>
+        <w:tc>
+          <w:tcPr>
+            <w:cnfStyle w:val="001000000000" w:firstRow="0" w:lastRow="0" w:firstColumn="1" w:lastColumn="0" w:oddVBand="0" w:evenVBand="0" w:oddHBand="0" w:evenHBand="0" w:firstRowFirstColumn="0" w:firstRowLastColumn="0" w:lastRowFirstColumn="0" w:lastRowLastColumn="0"/>
+            <w:tcW w:w="2970" w:type="dxa"/>
+          </w:tcPr>
+          <w:p>
+            <w:pPr>
+              <w:pStyle w:val="BigNormal"/>
+            </w:pPr>
+            <w:r>
+              <w:t>Data Tables</w:t>
+            </w:r>
+          </w:p>
+        </w:tc>
+        <w:tc>
+          <w:tcPr>
+            <w:tcW w:w="6046" w:type="dxa"/>
+          </w:tcPr>
+          <w:p>
+            <w:pPr>
+              <w:pStyle w:val="BigNormal"/>
+              <w:cnfStyle w:val="000000000000" w:firstRow="0" w:lastRow="0" w:firstColumn="0" w:lastColumn="0" w:oddVBand="0" w:evenVBand="0" w:oddHBand="0" w:evenHBand="0" w:firstRowFirstColumn="0" w:firstRowLastColumn="0" w:lastRowFirstColumn="0" w:lastRowLastColumn="0"/>
+            </w:pPr>
+            <w:r>
+              <w:t>V</w:t>
+            </w:r>
+            <w:r>
+              <w:t xml:space="preserve"> </w:t>
+            </w:r>
+            <w:r>
+              <w:t>1.11.4</w:t>
+            </w:r>
+          </w:p>
+        </w:tc>
+      </w:tr>
+      <w:tr>
+        <w:trPr>
+          <w:cnfStyle w:val="000000100000" w:firstRow="0" w:lastRow="0" w:firstColumn="0" w:lastColumn="0" w:oddVBand="0" w:evenVBand="0" w:oddHBand="1" w:evenHBand="0" w:firstRowFirstColumn="0" w:firstRowLastColumn="0" w:lastRowFirstColumn="0" w:lastRowLastColumn="0"/>
+          <w:trHeight w:val="576"/>
+        </w:trPr>
+        <w:tc>
+          <w:tcPr>
+            <w:cnfStyle w:val="001000000000" w:firstRow="0" w:lastRow="0" w:firstColumn="1" w:lastColumn="0" w:oddVBand="0" w:evenVBand="0" w:oddHBand="0" w:evenHBand="0" w:firstRowFirstColumn="0" w:firstRowLastColumn="0" w:lastRowFirstColumn="0" w:lastRowLastColumn="0"/>
+            <w:tcW w:w="2970" w:type="dxa"/>
+          </w:tcPr>
+          <w:p>
+            <w:pPr>
+              <w:pStyle w:val="BigNormal"/>
+            </w:pPr>
+            <w:r>
+              <w:t>Data Tables Bootstrap</w:t>
+            </w:r>
+          </w:p>
+        </w:tc>
+        <w:tc>
+          <w:tcPr>
+            <w:tcW w:w="6046" w:type="dxa"/>
+          </w:tcPr>
+          <w:p>
+            <w:pPr>
+              <w:pStyle w:val="BigNormal"/>
+              <w:cnfStyle w:val="000000100000" w:firstRow="0" w:lastRow="0" w:firstColumn="0" w:lastColumn="0" w:oddVBand="0" w:evenVBand="0" w:oddHBand="1" w:evenHBand="0" w:firstRowFirstColumn="0" w:firstRowLastColumn="0" w:lastRowFirstColumn="0" w:lastRowLastColumn="0"/>
+            </w:pPr>
+            <w:r>
+              <w:t>V</w:t>
+            </w:r>
+            <w:r>
+              <w:t xml:space="preserve"> </w:t>
+            </w:r>
+            <w:r>
+              <w:t>1.11.4</w:t>
+            </w:r>
+          </w:p>
+        </w:tc>
+      </w:tr>
+      <w:tr>
+        <w:trPr>
+          <w:trHeight w:val="576"/>
+        </w:trPr>
+        <w:tc>
+          <w:tcPr>
+            <w:cnfStyle w:val="001000000000" w:firstRow="0" w:lastRow="0" w:firstColumn="1" w:lastColumn="0" w:oddVBand="0" w:evenVBand="0" w:oddHBand="0" w:evenHBand="0" w:firstRowFirstColumn="0" w:firstRowLastColumn="0" w:lastRowFirstColumn="0" w:lastRowLastColumn="0"/>
+            <w:tcW w:w="2970" w:type="dxa"/>
+          </w:tcPr>
+          <w:p>
+            <w:pPr>
+              <w:pStyle w:val="BigNormal"/>
+            </w:pPr>
+            <w:r>
+              <w:t>Fancy Apps</w:t>
+            </w:r>
+          </w:p>
+        </w:tc>
+        <w:tc>
+          <w:tcPr>
+            <w:tcW w:w="6046" w:type="dxa"/>
+          </w:tcPr>
+          <w:p>
+            <w:pPr>
+              <w:pStyle w:val="BigNormal"/>
+              <w:cnfStyle w:val="000000000000" w:firstRow="0" w:lastRow="0" w:firstColumn="0" w:lastColumn="0" w:oddVBand="0" w:evenVBand="0" w:oddHBand="0" w:evenHBand="0" w:firstRowFirstColumn="0" w:firstRowLastColumn="0" w:lastRowFirstColumn="0" w:lastRowLastColumn="0"/>
+            </w:pPr>
+            <w:r>
+              <w:t>V 4 Fancy Box &amp; Carousal</w:t>
+            </w:r>
+          </w:p>
+        </w:tc>
+      </w:tr>
+      <w:tr>
+        <w:trPr>
+          <w:cnfStyle w:val="000000100000" w:firstRow="0" w:lastRow="0" w:firstColumn="0" w:lastColumn="0" w:oddVBand="0" w:evenVBand="0" w:oddHBand="1" w:evenHBand="0" w:firstRowFirstColumn="0" w:firstRowLastColumn="0" w:lastRowFirstColumn="0" w:lastRowLastColumn="0"/>
+          <w:trHeight w:val="576"/>
+        </w:trPr>
+        <w:tc>
+          <w:tcPr>
+            <w:cnfStyle w:val="001000000000" w:firstRow="0" w:lastRow="0" w:firstColumn="1" w:lastColumn="0" w:oddVBand="0" w:evenVBand="0" w:oddHBand="0" w:evenHBand="0" w:firstRowFirstColumn="0" w:firstRowLastColumn="0" w:lastRowFirstColumn="0" w:lastRowLastColumn="0"/>
+            <w:tcW w:w="2970" w:type="dxa"/>
+          </w:tcPr>
+          <w:p>
+            <w:pPr>
+              <w:pStyle w:val="BigNormal"/>
+            </w:pPr>
+            <w:proofErr w:type="spellStart"/>
+            <w:r>
+              <w:t>CKEditor</w:t>
+            </w:r>
+            <w:proofErr w:type="spellEnd"/>
+          </w:p>
+        </w:tc>
+        <w:tc>
+          <w:tcPr>
+            <w:tcW w:w="6046" w:type="dxa"/>
+          </w:tcPr>
+          <w:p>
+            <w:pPr>
+              <w:pStyle w:val="BigNormal"/>
+              <w:cnfStyle w:val="000000100000" w:firstRow="0" w:lastRow="0" w:firstColumn="0" w:lastColumn="0" w:oddVBand="0" w:evenVBand="0" w:oddHBand="1" w:evenHBand="0" w:firstRowFirstColumn="0" w:firstRowLastColumn="0" w:lastRowFirstColumn="0" w:lastRowLastColumn="0"/>
+            </w:pPr>
+            <w:r>
+              <w:t>V 4</w:t>
+            </w:r>
+          </w:p>
+        </w:tc>
+      </w:tr>
+    </w:tbl>
+    <w:p/>
+    <w:p>
+      <w:pPr>
+        <w:pStyle w:val="Heading2"/>
+      </w:pPr>
+      <w:r>
+        <w:br w:type="column"/>
+      </w:r>
+      <w:bookmarkStart w:id="25" w:name="_Toc99121308"/>
+      <w:r>
+        <w:lastRenderedPageBreak/>
+        <w:t xml:space="preserve">Methods &amp; </w:t>
+      </w:r>
+      <w:r>
+        <w:t>Technologies</w:t>
+      </w:r>
+      <w:bookmarkEnd w:id="25"/>
+    </w:p>
+    <w:p/>
+    <w:p>
+      <w:pPr>
+        <w:pStyle w:val="Heading1"/>
+      </w:pPr>
+      <w:r>
+        <w:br w:type="column"/>
+      </w:r>
+      <w:bookmarkStart w:id="26" w:name="_Toc99121309"/>
       <w:r>
         <w:lastRenderedPageBreak/>
         <w:t>Analysis Report</w:t>
       </w:r>
+      <w:bookmarkEnd w:id="26"/>
     </w:p>
     <w:p/>
     <w:p>
@@ -5159,10 +7364,12 @@
       <w:r>
         <w:br w:type="column"/>
       </w:r>
+      <w:bookmarkStart w:id="27" w:name="_Toc99121310"/>
       <w:r>
         <w:lastRenderedPageBreak/>
         <w:t>Design Report</w:t>
       </w:r>
+      <w:bookmarkEnd w:id="27"/>
     </w:p>
     <w:p/>
     <w:p>
@@ -5172,10 +7379,12 @@
       <w:r>
         <w:br w:type="column"/>
       </w:r>
+      <w:bookmarkStart w:id="28" w:name="_Toc99121311"/>
       <w:r>
         <w:lastRenderedPageBreak/>
         <w:t>Testing Reports</w:t>
       </w:r>
+      <w:bookmarkEnd w:id="28"/>
     </w:p>
     <w:p/>
     <w:p>
@@ -5185,10 +7394,12 @@
       <w:r>
         <w:br w:type="column"/>
       </w:r>
+      <w:bookmarkStart w:id="29" w:name="_Toc99121312"/>
       <w:r>
         <w:lastRenderedPageBreak/>
         <w:t>Limitations of the System</w:t>
       </w:r>
+      <w:bookmarkEnd w:id="29"/>
     </w:p>
     <w:p/>
     <w:p>
@@ -5198,10 +7409,12 @@
       <w:r>
         <w:br w:type="column"/>
       </w:r>
+      <w:bookmarkStart w:id="30" w:name="_Toc99121313"/>
       <w:r>
         <w:lastRenderedPageBreak/>
         <w:t>Future Enhancement of the project</w:t>
       </w:r>
+      <w:bookmarkEnd w:id="30"/>
     </w:p>
     <w:p/>
     <w:p>
@@ -5211,10 +7424,12 @@
       <w:r>
         <w:br w:type="column"/>
       </w:r>
+      <w:bookmarkStart w:id="31" w:name="_Toc99121314"/>
       <w:r>
         <w:lastRenderedPageBreak/>
         <w:t>References</w:t>
       </w:r>
+      <w:bookmarkEnd w:id="31"/>
     </w:p>
     <w:p/>
     <w:p>
@@ -5225,6 +7440,9 @@
     <w:sectPr>
       <w:headerReference w:type="default" r:id="rId10"/>
       <w:footerReference w:type="default" r:id="rId11"/>
+      <w:footnotePr>
+        <w:pos w:val="beneathText"/>
+      </w:footnotePr>
       <w:pgSz w:w="11906" w:h="16838"/>
       <w:pgMar w:top="1440" w:right="1440" w:bottom="1440" w:left="1440" w:header="720" w:footer="720" w:gutter="0"/>
       <w:pgNumType w:start="1"/>
@@ -5274,13 +7492,12 @@
 <w:ftr xmlns:wpc="http://schemas.microsoft.com/office/word/2010/wordprocessingCanvas" xmlns:cx="http://schemas.microsoft.com/office/drawing/2014/chartex" xmlns:cx1="http://schemas.microsoft.com/office/drawing/2015/9/8/chartex" xmlns:cx2="http://schemas.microsoft.com/office/drawing/2015/10/21/chartex" xmlns:cx3="http://schemas.microsoft.com/office/drawing/2016/5/9/chartex" xmlns:cx4="http://schemas.microsoft.com/office/drawing/2016/5/10/chartex" xmlns:cx5="http://schemas.microsoft.com/office/drawing/2016/5/11/chartex" xmlns:cx6="http://schemas.microsoft.com/office/drawing/2016/5/12/chartex" xmlns:cx7="http://schemas.microsoft.com/office/drawing/2016/5/13/chartex" xmlns:cx8="http://schemas.microsoft.com/office/drawing/2016/5/14/chartex" xmlns:mc="http://schemas.openxmlformats.org/markup-compatibility/2006" xmlns:aink="http://schemas.microsoft.com/office/drawing/2016/ink" xmlns:am3d="http://schemas.microsoft.com/office/drawing/2017/model3d" xmlns:o="urn:schemas-microsoft-com:office:office" xmlns:r="http://schemas.openxmlformats.org/officeDocument/2006/relationships" xmlns:m="http://schemas.openxmlformats.org/officeDocument/2006/math" xmlns:v="urn:schemas-microsoft-com:vml" xmlns:wp14="http://schemas.microsoft.com/office/word/2010/wordprocessingDrawing" xmlns:wp="http://schemas.openxmlformats.org/drawingml/2006/wordprocessingDrawing" xmlns:w10="urn:schemas-microsoft-com:office:word" xmlns:w="http://schemas.openxmlformats.org/wordprocessingml/2006/main" xmlns:w14="http://schemas.microsoft.com/office/word/2010/wordml" xmlns:w15="http://schemas.microsoft.com/office/word/2012/wordml" xmlns:w16cex="http://schemas.microsoft.com/office/word/2018/wordml/cex" xmlns:w16cid="http://schemas.microsoft.com/office/word/2016/wordml/cid" xmlns:w16="http://schemas.microsoft.com/office/word/2018/wordml" xmlns:w16sdtdh="http://schemas.microsoft.com/office/word/2020/wordml/sdtdatahash" xmlns:w16se="http://schemas.microsoft.com/office/word/2015/wordml/symex" xmlns:wpg="http://schemas.microsoft.com/office/word/2010/wordprocessingGroup" xmlns:wpi="http://schemas.microsoft.com/office/word/2010/wordprocessingInk" xmlns:wne="http://schemas.microsoft.com/office/word/2006/wordml" xmlns:wps="http://schemas.microsoft.com/office/word/2010/wordprocessingShape" mc:Ignorable="w14 w15 w16se w16cid w16 w16cex w16sdtdh wp14">
   <w:sdt>
     <w:sdtPr>
-      <w:id w:val="1631438167"/>
+      <w:id w:val="-1955626033"/>
       <w:docPartObj>
         <w:docPartGallery w:val="Page Numbers (Bottom of Page)"/>
         <w:docPartUnique/>
       </w:docPartObj>
     </w:sdtPr>
-    <w:sdtEndPr/>
     <w:sdtContent>
       <w:p>
         <w:pPr>
@@ -5293,7 +7510,7 @@
           <mc:AlternateContent>
             <mc:Choice Requires="wpg">
               <w:drawing>
-                <wp:anchor distT="0" distB="0" distL="114300" distR="114300" simplePos="0" relativeHeight="251685376" behindDoc="0" locked="0" layoutInCell="1" allowOverlap="1" wp14:anchorId="5360E784" wp14:editId="479E8D3E">
+                <wp:anchor distT="0" distB="0" distL="114300" distR="114300" simplePos="0" relativeHeight="251690496" behindDoc="0" locked="0" layoutInCell="1" allowOverlap="1" wp14:anchorId="3EED22F5" wp14:editId="10CAE839">
                   <wp:simplePos x="0" y="0"/>
                   <wp:positionH relativeFrom="page">
                     <wp:align>center</wp:align>
@@ -5304,7 +7521,7 @@
                   <wp:extent cx="7753350" cy="190500"/>
                   <wp:effectExtent l="9525" t="9525" r="9525" b="0"/>
                   <wp:wrapNone/>
-                  <wp:docPr id="12" name="Group 12"/>
+                  <wp:docPr id="1" name="Group 1"/>
                   <wp:cNvGraphicFramePr>
                     <a:graphicFrameLocks xmlns:a="http://schemas.openxmlformats.org/drawingml/2006/main"/>
                   </wp:cNvGraphicFramePr>
@@ -5323,7 +7540,7 @@
                           </a:xfrm>
                         </wpg:grpSpPr>
                         <wps:wsp>
-                          <wps:cNvPr id="13" name="Text Box 25"/>
+                          <wps:cNvPr id="2" name="Text Box 25"/>
                           <wps:cNvSpPr txBox="1">
                             <a:spLocks noChangeArrowheads="1"/>
                           </wps:cNvSpPr>
@@ -5396,7 +7613,7 @@
                           </wps:bodyPr>
                         </wps:wsp>
                         <wpg:grpSp>
-                          <wpg:cNvPr id="14" name="Group 31"/>
+                          <wpg:cNvPr id="3" name="Group 31"/>
                           <wpg:cNvGrpSpPr>
                             <a:grpSpLocks/>
                           </wpg:cNvGrpSpPr>
@@ -5409,7 +7626,7 @@
                             </a:xfrm>
                           </wpg:grpSpPr>
                           <wps:wsp>
-                            <wps:cNvPr id="15" name="AutoShape 27"/>
+                            <wps:cNvPr id="10" name="AutoShape 27"/>
                             <wps:cNvCnPr>
                               <a:cxnSpLocks noChangeShapeType="1"/>
                             </wps:cNvCnPr>
@@ -5443,7 +7660,7 @@
                             <wps:bodyPr/>
                           </wps:wsp>
                           <wps:wsp>
-                            <wps:cNvPr id="16" name="AutoShape 28"/>
+                            <wps:cNvPr id="11" name="AutoShape 28"/>
                             <wps:cNvCnPr>
                               <a:cxnSpLocks noChangeShapeType="1"/>
                             </wps:cNvCnPr>
@@ -5491,12 +7708,12 @@
             </mc:Choice>
             <mc:Fallback>
               <w:pict>
-                <v:group w14:anchorId="5360E784" id="Group 12" o:spid="_x0000_s1036" style="position:absolute;margin-left:0;margin-top:0;width:610.5pt;height:15pt;z-index:251685376;mso-width-percent:1000;mso-position-horizontal:center;mso-position-horizontal-relative:page;mso-position-vertical:center;mso-position-vertical-relative:bottom-margin-area;mso-width-percent:1000" coordorigin=",14970" coordsize="12255,300" o:gfxdata="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">
+                <v:group w14:anchorId="3EED22F5" id="Group 1" o:spid="_x0000_s1036" style="position:absolute;margin-left:0;margin-top:0;width:610.5pt;height:15pt;z-index:251690496;mso-width-percent:1000;mso-position-horizontal:center;mso-position-horizontal-relative:page;mso-position-vertical:center;mso-position-vertical-relative:bottom-margin-area;mso-width-percent:1000" coordorigin=",14970" coordsize="12255,300" o:gfxdata="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">
                   <v:shapetype id="_x0000_t202" coordsize="21600,21600" o:spt="202" path="m,l,21600r21600,l21600,xe">
                     <v:stroke joinstyle="miter"/>
                     <v:path gradientshapeok="t" o:connecttype="rect"/>
                   </v:shapetype>
-                  <v:shape id="Text Box 25" o:spid="_x0000_s1037" type="#_x0000_t202" style="position:absolute;left:10803;top:14982;width:659;height:288;visibility:visible;mso-wrap-style:square;v-text-anchor:top" o:gfxdata="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" filled="f" stroked="f">
+                  <v:shape id="Text Box 25" o:spid="_x0000_s1037" type="#_x0000_t202" style="position:absolute;left:10803;top:14982;width:659;height:288;visibility:visible;mso-wrap-style:square;v-text-anchor:top" o:gfxdata="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" filled="f" stroked="f">
                     <v:textbox inset="0,0,0,0">
                       <w:txbxContent>
                         <w:p>
@@ -5530,7 +7747,7 @@
                       </w:txbxContent>
                     </v:textbox>
                   </v:shape>
-                  <v:group id="Group 31" o:spid="_x0000_s1038" style="position:absolute;top:14970;width:12255;height:230;flip:x" coordorigin="-8,14978" coordsize="12255,230" o:gfxdata="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">
+                  <v:group id="Group 31" o:spid="_x0000_s1038" style="position:absolute;top:14970;width:12255;height:230;flip:x" coordorigin="-8,14978" coordsize="12255,230" o:gfxdata="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">
                     <v:shapetype id="_x0000_t34" coordsize="21600,21600" o:spt="34" o:oned="t" adj="10800" path="m,l@0,0@0,21600,21600,21600e" filled="f">
                       <v:stroke joinstyle="miter"/>
                       <v:formulas>
@@ -5542,8 +7759,8 @@
                       </v:handles>
                       <o:lock v:ext="edit" shapetype="t"/>
                     </v:shapetype>
-                    <v:shape id="AutoShape 27" o:spid="_x0000_s1039" type="#_x0000_t34" style="position:absolute;left:-8;top:14978;width:1260;height:230;flip:y;visibility:visible;mso-wrap-style:square" o:connectortype="elbow" o:gfxdata="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" strokecolor="#a5a5a5"/>
-                    <v:shape id="AutoShape 28" o:spid="_x0000_s1040" type="#_x0000_t34" style="position:absolute;left:1252;top:14978;width:10995;height:230;rotation:180;visibility:visible;mso-wrap-style:square" o:connectortype="elbow" o:gfxdata="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" adj="20904" strokecolor="#a5a5a5"/>
+                    <v:shape id="AutoShape 27" o:spid="_x0000_s1039" type="#_x0000_t34" style="position:absolute;left:-8;top:14978;width:1260;height:230;flip:y;visibility:visible;mso-wrap-style:square" o:connectortype="elbow" o:gfxdata="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" strokecolor="#a5a5a5"/>
+                    <v:shape id="AutoShape 28" o:spid="_x0000_s1040" type="#_x0000_t34" style="position:absolute;left:1252;top:14978;width:10995;height:230;rotation:180;visibility:visible;mso-wrap-style:square" o:connectortype="elbow" o:gfxdata="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" adj="20904" strokecolor="#a5a5a5"/>
                   </v:group>
                   <w10:wrap anchorx="page" anchory="margin"/>
                 </v:group>
@@ -5650,7 +7867,19 @@
         <w:rPr>
           <w:lang w:val="en-US"/>
         </w:rPr>
-        <w:t>Fun fact: every semester there was one new faculty.</w:t>
+        <w:t>Fun fact: every semester there was one new faculty</w:t>
+      </w:r>
+      <w:r>
+        <w:rPr>
+          <w:lang w:val="en-US"/>
+        </w:rPr>
+        <w:t xml:space="preserve"> replacing other</w:t>
+      </w:r>
+      <w:r>
+        <w:rPr>
+          <w:lang w:val="en-US"/>
+        </w:rPr>
+        <w:t>.</w:t>
       </w:r>
     </w:p>
   </w:footnote>
@@ -5903,7 +8132,7 @@
       <mc:AlternateContent>
         <mc:Choice Requires="wps">
           <w:drawing>
-            <wp:anchor distT="0" distB="0" distL="114300" distR="114300" simplePos="0" relativeHeight="251688448" behindDoc="0" locked="0" layoutInCell="0" allowOverlap="1" wp14:anchorId="623C8809" wp14:editId="473BA500">
+            <wp:anchor distT="0" distB="0" distL="114300" distR="114300" simplePos="0" relativeHeight="251693568" behindDoc="0" locked="0" layoutInCell="0" allowOverlap="1" wp14:anchorId="15B09CA8" wp14:editId="33769533">
               <wp:simplePos x="0" y="0"/>
               <wp:positionH relativeFrom="margin">
                 <wp:align>left</wp:align>
@@ -5914,7 +8143,7 @@
               <wp:extent cx="5943600" cy="173736"/>
               <wp:effectExtent l="0" t="0" r="0" b="635"/>
               <wp:wrapNone/>
-              <wp:docPr id="22" name="Text Box 22"/>
+              <wp:docPr id="19" name="Text Box 19"/>
               <wp:cNvGraphicFramePr>
                 <a:graphicFrameLocks xmlns:a="http://schemas.openxmlformats.org/drawingml/2006/main"/>
               </wp:cNvGraphicFramePr>
@@ -5965,18 +8194,12 @@
                             <w:rPr>
                               <w:rFonts w:ascii="Times New Roman" w:hAnsi="Times New Roman" w:cs="Times New Roman"/>
                               <w:noProof/>
-                              <w:sz w:val="24"/>
-                              <w:szCs w:val="24"/>
-                              <w:lang w:val="en-US"/>
                             </w:rPr>
                           </w:pPr>
                           <w:r>
                             <w:rPr>
                               <w:rFonts w:ascii="Times New Roman" w:hAnsi="Times New Roman" w:cs="Times New Roman"/>
                               <w:noProof/>
-                              <w:sz w:val="24"/>
-                              <w:szCs w:val="24"/>
-                              <w:lang w:val="en-US"/>
                             </w:rPr>
                             <w:fldChar w:fldCharType="begin"/>
                           </w:r>
@@ -5984,9 +8207,6 @@
                             <w:rPr>
                               <w:rFonts w:ascii="Times New Roman" w:hAnsi="Times New Roman" w:cs="Times New Roman"/>
                               <w:noProof/>
-                              <w:sz w:val="24"/>
-                              <w:szCs w:val="24"/>
-                              <w:lang w:val="en-US"/>
                             </w:rPr>
                             <w:instrText xml:space="preserve"> STYLEREF  "Heading 1"  \* MERGEFORMAT </w:instrText>
                           </w:r>
@@ -5994,9 +8214,6 @@
                             <w:rPr>
                               <w:rFonts w:ascii="Times New Roman" w:hAnsi="Times New Roman" w:cs="Times New Roman"/>
                               <w:noProof/>
-                              <w:sz w:val="24"/>
-                              <w:szCs w:val="24"/>
-                              <w:lang w:val="en-US"/>
                             </w:rPr>
                             <w:fldChar w:fldCharType="separate"/>
                           </w:r>
@@ -6004,21 +8221,22 @@
                             <w:rPr>
                               <w:rFonts w:ascii="Times New Roman" w:hAnsi="Times New Roman" w:cs="Times New Roman"/>
                               <w:noProof/>
-                              <w:sz w:val="24"/>
-                              <w:szCs w:val="24"/>
-                              <w:lang w:val="en-US"/>
                             </w:rPr>
-                            <w:t>Environment Description</w:t>
+                            <w:t>Introduction Profiles</w:t>
                           </w:r>
                           <w:r>
                             <w:rPr>
                               <w:rFonts w:ascii="Times New Roman" w:hAnsi="Times New Roman" w:cs="Times New Roman"/>
                               <w:noProof/>
-                              <w:sz w:val="24"/>
-                              <w:szCs w:val="24"/>
-                              <w:lang w:val="en-US"/>
                             </w:rPr>
                             <w:fldChar w:fldCharType="end"/>
+                          </w:r>
+                          <w:r>
+                            <w:rPr>
+                              <w:rFonts w:ascii="Times New Roman" w:hAnsi="Times New Roman" w:cs="Times New Roman"/>
+                              <w:noProof/>
+                            </w:rPr>
+                            <w:t>Testing Reports</w:t>
                           </w:r>
                         </w:p>
                       </w:txbxContent>
@@ -6040,11 +8258,11 @@
         </mc:Choice>
         <mc:Fallback>
           <w:pict>
-            <v:shapetype w14:anchorId="623C8809" id="_x0000_t202" coordsize="21600,21600" o:spt="202" path="m,l,21600r21600,l21600,xe">
+            <v:shapetype w14:anchorId="15B09CA8" id="_x0000_t202" coordsize="21600,21600" o:spt="202" path="m,l,21600r21600,l21600,xe">
               <v:stroke joinstyle="miter"/>
               <v:path gradientshapeok="t" o:connecttype="rect"/>
             </v:shapetype>
-            <v:shape id="Text Box 22" o:spid="_x0000_s1034" type="#_x0000_t202" style="position:absolute;margin-left:0;margin-top:0;width:468pt;height:13.7pt;z-index:251688448;visibility:visible;mso-wrap-style:square;mso-width-percent:1000;mso-height-percent:0;mso-wrap-distance-left:9pt;mso-wrap-distance-top:0;mso-wrap-distance-right:9pt;mso-wrap-distance-bottom:0;mso-position-horizontal:left;mso-position-horizontal-relative:margin;mso-position-vertical:center;mso-position-vertical-relative:top-margin-area;mso-width-percent:1000;mso-height-percent:0;mso-width-relative:margin;mso-height-relative:page;v-text-anchor:middle" o:gfxdata="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" o:allowincell="f" filled="f" stroked="f">
+            <v:shape id="Text Box 19" o:spid="_x0000_s1034" type="#_x0000_t202" style="position:absolute;margin-left:0;margin-top:0;width:468pt;height:13.7pt;z-index:251693568;visibility:visible;mso-wrap-style:square;mso-width-percent:1000;mso-height-percent:0;mso-wrap-distance-left:9pt;mso-wrap-distance-top:0;mso-wrap-distance-right:9pt;mso-wrap-distance-bottom:0;mso-position-horizontal:left;mso-position-horizontal-relative:margin;mso-position-vertical:center;mso-position-vertical-relative:top-margin-area;mso-width-percent:1000;mso-height-percent:0;mso-width-relative:margin;mso-height-relative:page;v-text-anchor:middle" o:gfxdata="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" o:allowincell="f" filled="f" stroked="f">
               <v:textbox style="mso-fit-shape-to-text:t" inset=",0,,0">
                 <w:txbxContent>
                   <w:p>
@@ -6054,18 +8272,12 @@
                       <w:rPr>
                         <w:rFonts w:ascii="Times New Roman" w:hAnsi="Times New Roman" w:cs="Times New Roman"/>
                         <w:noProof/>
-                        <w:sz w:val="24"/>
-                        <w:szCs w:val="24"/>
-                        <w:lang w:val="en-US"/>
                       </w:rPr>
                     </w:pPr>
                     <w:r>
                       <w:rPr>
                         <w:rFonts w:ascii="Times New Roman" w:hAnsi="Times New Roman" w:cs="Times New Roman"/>
                         <w:noProof/>
-                        <w:sz w:val="24"/>
-                        <w:szCs w:val="24"/>
-                        <w:lang w:val="en-US"/>
                       </w:rPr>
                       <w:fldChar w:fldCharType="begin"/>
                     </w:r>
@@ -6073,9 +8285,6 @@
                       <w:rPr>
                         <w:rFonts w:ascii="Times New Roman" w:hAnsi="Times New Roman" w:cs="Times New Roman"/>
                         <w:noProof/>
-                        <w:sz w:val="24"/>
-                        <w:szCs w:val="24"/>
-                        <w:lang w:val="en-US"/>
                       </w:rPr>
                       <w:instrText xml:space="preserve"> STYLEREF  "Heading 1"  \* MERGEFORMAT </w:instrText>
                     </w:r>
@@ -6083,9 +8292,6 @@
                       <w:rPr>
                         <w:rFonts w:ascii="Times New Roman" w:hAnsi="Times New Roman" w:cs="Times New Roman"/>
                         <w:noProof/>
-                        <w:sz w:val="24"/>
-                        <w:szCs w:val="24"/>
-                        <w:lang w:val="en-US"/>
                       </w:rPr>
                       <w:fldChar w:fldCharType="separate"/>
                     </w:r>
@@ -6093,21 +8299,22 @@
                       <w:rPr>
                         <w:rFonts w:ascii="Times New Roman" w:hAnsi="Times New Roman" w:cs="Times New Roman"/>
                         <w:noProof/>
-                        <w:sz w:val="24"/>
-                        <w:szCs w:val="24"/>
-                        <w:lang w:val="en-US"/>
                       </w:rPr>
-                      <w:t>Environment Description</w:t>
+                      <w:t>Introduction Profiles</w:t>
                     </w:r>
                     <w:r>
                       <w:rPr>
                         <w:rFonts w:ascii="Times New Roman" w:hAnsi="Times New Roman" w:cs="Times New Roman"/>
                         <w:noProof/>
-                        <w:sz w:val="24"/>
-                        <w:szCs w:val="24"/>
-                        <w:lang w:val="en-US"/>
                       </w:rPr>
                       <w:fldChar w:fldCharType="end"/>
+                    </w:r>
+                    <w:r>
+                      <w:rPr>
+                        <w:rFonts w:ascii="Times New Roman" w:hAnsi="Times New Roman" w:cs="Times New Roman"/>
+                        <w:noProof/>
+                      </w:rPr>
+                      <w:t>Testing Reports</w:t>
                     </w:r>
                   </w:p>
                 </w:txbxContent>
@@ -6125,7 +8332,7 @@
       <mc:AlternateContent>
         <mc:Choice Requires="wps">
           <w:drawing>
-            <wp:anchor distT="0" distB="0" distL="114300" distR="114300" simplePos="0" relativeHeight="251687424" behindDoc="0" locked="0" layoutInCell="0" allowOverlap="1" wp14:anchorId="5635C1C6" wp14:editId="715DE993">
+            <wp:anchor distT="0" distB="0" distL="114300" distR="114300" simplePos="0" relativeHeight="251692544" behindDoc="0" locked="0" layoutInCell="0" allowOverlap="1" wp14:anchorId="674699E5" wp14:editId="3198D28B">
               <wp:simplePos x="0" y="0"/>
               <wp:positionH relativeFrom="page">
                 <wp:align>right</wp:align>
@@ -6136,7 +8343,7 @@
               <wp:extent cx="911860" cy="170815"/>
               <wp:effectExtent l="0" t="0" r="0" b="635"/>
               <wp:wrapNone/>
-              <wp:docPr id="23" name="Text Box 23"/>
+              <wp:docPr id="20" name="Text Box 20"/>
               <wp:cNvGraphicFramePr>
                 <a:graphicFrameLocks xmlns:a="http://schemas.openxmlformats.org/drawingml/2006/main"/>
               </wp:cNvGraphicFramePr>
@@ -6198,7 +8405,7 @@
         </mc:Choice>
         <mc:Fallback>
           <w:pict>
-            <v:shape w14:anchorId="5635C1C6" id="Text Box 23" o:spid="_x0000_s1035" type="#_x0000_t202" style="position:absolute;margin-left:20.6pt;margin-top:0;width:71.8pt;height:13.45pt;z-index:251687424;visibility:visible;mso-wrap-style:square;mso-width-percent:1000;mso-height-percent:0;mso-wrap-distance-left:9pt;mso-wrap-distance-top:0;mso-wrap-distance-right:9pt;mso-wrap-distance-bottom:0;mso-position-horizontal:right;mso-position-horizontal-relative:page;mso-position-vertical:center;mso-position-vertical-relative:top-margin-area;mso-width-percent:1000;mso-height-percent:0;mso-width-relative:right-margin-area;mso-height-relative:page;v-text-anchor:middle" o:gfxdata="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" o:allowincell="f" fillcolor="#7030a0" stroked="f">
+            <v:shape w14:anchorId="674699E5" id="Text Box 20" o:spid="_x0000_s1035" type="#_x0000_t202" style="position:absolute;margin-left:20.6pt;margin-top:0;width:71.8pt;height:13.45pt;z-index:251692544;visibility:visible;mso-wrap-style:square;mso-width-percent:1000;mso-height-percent:0;mso-wrap-distance-left:9pt;mso-wrap-distance-top:0;mso-wrap-distance-right:9pt;mso-wrap-distance-bottom:0;mso-position-horizontal:right;mso-position-horizontal-relative:page;mso-position-vertical:center;mso-position-vertical-relative:top-margin-area;mso-width-percent:1000;mso-height-percent:0;mso-width-relative:right-margin-area;mso-height-relative:page;v-text-anchor:middle" o:gfxdata="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" o:allowincell="f" fillcolor="#7030a0" stroked="f">
               <v:textbox style="mso-fit-shape-to-text:t" inset=",0,,0">
                 <w:txbxContent>
                   <w:p>
@@ -6252,7 +8459,7 @@
         <v:path o:extrusionok="f" gradientshapeok="t" o:connecttype="rect"/>
         <o:lock v:ext="edit" aspectratio="t"/>
       </v:shapetype>
-      <v:shape id="_x0000_i2784" type="#_x0000_t75" style="width:11.25pt;height:11.25pt" o:bullet="t">
+      <v:shape id="_x0000_i2006" type="#_x0000_t75" style="width:11.25pt;height:11.25pt" o:bullet="t">
         <v:imagedata r:id="rId1" o:title="mso4B73"/>
       </v:shape>
     </w:pict>
@@ -7917,7 +10124,7 @@
   <w:style w:type="paragraph" w:default="1" w:styleId="Normal">
     <w:name w:val="Normal"/>
     <w:qFormat/>
-    <w:rsid w:val="00831BAD"/>
+    <w:rsid w:val="00062DB4"/>
   </w:style>
   <w:style w:type="paragraph" w:styleId="Heading1">
     <w:name w:val="heading 1"/>
@@ -8164,7 +10371,6 @@
   <w:style w:type="character" w:default="1" w:styleId="DefaultParagraphFont">
     <w:name w:val="Default Paragraph Font"/>
     <w:uiPriority w:val="1"/>
-    <w:semiHidden/>
     <w:unhideWhenUsed/>
   </w:style>
   <w:style w:type="table" w:default="1" w:styleId="TableNormal">
@@ -8421,15 +10627,15 @@
     <w:autoRedefine/>
     <w:uiPriority w:val="39"/>
     <w:unhideWhenUsed/>
-    <w:rsid w:val="00FC2BBE"/>
+    <w:rsid w:val="0017085F"/>
     <w:pPr>
       <w:spacing w:after="0"/>
       <w:ind w:left="220"/>
     </w:pPr>
     <w:rPr>
-      <w:rFonts w:cs="Shruti"/>
+      <w:rFonts w:ascii="Times New Roman" w:hAnsi="Times New Roman" w:cstheme="minorHAnsi"/>
       <w:smallCaps/>
-      <w:sz w:val="20"/>
+      <w:sz w:val="24"/>
       <w:szCs w:val="20"/>
     </w:rPr>
   </w:style>
@@ -8440,16 +10646,17 @@
     <w:autoRedefine/>
     <w:uiPriority w:val="39"/>
     <w:unhideWhenUsed/>
-    <w:rsid w:val="00FC2BBE"/>
+    <w:rsid w:val="0017085F"/>
     <w:pPr>
       <w:spacing w:before="120" w:after="120"/>
     </w:pPr>
     <w:rPr>
-      <w:rFonts w:cs="Shruti"/>
+      <w:rFonts w:ascii="Times New Roman" w:hAnsi="Times New Roman" w:cstheme="minorHAnsi"/>
       <w:b/>
       <w:bCs/>
-      <w:caps/>
-      <w:sz w:val="20"/>
+      <w:smallCaps/>
+      <w:color w:val="7030A0"/>
+      <w:sz w:val="28"/>
       <w:szCs w:val="20"/>
     </w:rPr>
   </w:style>
@@ -8460,16 +10667,15 @@
     <w:autoRedefine/>
     <w:uiPriority w:val="39"/>
     <w:unhideWhenUsed/>
-    <w:rsid w:val="00FC2BBE"/>
+    <w:rsid w:val="0017085F"/>
     <w:pPr>
       <w:spacing w:after="0"/>
       <w:ind w:left="440"/>
     </w:pPr>
     <w:rPr>
-      <w:rFonts w:cs="Shruti"/>
-      <w:i/>
+      <w:rFonts w:ascii="Times New Roman" w:hAnsi="Times New Roman" w:cstheme="minorHAnsi"/>
       <w:iCs/>
-      <w:sz w:val="20"/>
+      <w:sz w:val="24"/>
       <w:szCs w:val="20"/>
     </w:rPr>
   </w:style>
@@ -8560,7 +10766,7 @@
       <w:ind w:left="660"/>
     </w:pPr>
     <w:rPr>
-      <w:rFonts w:cs="Shruti"/>
+      <w:rFonts w:cstheme="minorHAnsi"/>
       <w:sz w:val="18"/>
       <w:szCs w:val="18"/>
     </w:rPr>
@@ -8593,7 +10799,7 @@
       <w:ind w:left="880"/>
     </w:pPr>
     <w:rPr>
-      <w:rFonts w:cs="Shruti"/>
+      <w:rFonts w:cstheme="minorHAnsi"/>
       <w:sz w:val="18"/>
       <w:szCs w:val="18"/>
     </w:rPr>
@@ -8611,7 +10817,7 @@
       <w:ind w:left="1100"/>
     </w:pPr>
     <w:rPr>
-      <w:rFonts w:cs="Shruti"/>
+      <w:rFonts w:cstheme="minorHAnsi"/>
       <w:sz w:val="18"/>
       <w:szCs w:val="18"/>
     </w:rPr>
@@ -8629,7 +10835,7 @@
       <w:ind w:left="1320"/>
     </w:pPr>
     <w:rPr>
-      <w:rFonts w:cs="Shruti"/>
+      <w:rFonts w:cstheme="minorHAnsi"/>
       <w:sz w:val="18"/>
       <w:szCs w:val="18"/>
     </w:rPr>
@@ -8647,7 +10853,7 @@
       <w:ind w:left="1540"/>
     </w:pPr>
     <w:rPr>
-      <w:rFonts w:cs="Shruti"/>
+      <w:rFonts w:cstheme="minorHAnsi"/>
       <w:sz w:val="18"/>
       <w:szCs w:val="18"/>
     </w:rPr>
@@ -8665,7 +10871,7 @@
       <w:ind w:left="1760"/>
     </w:pPr>
     <w:rPr>
-      <w:rFonts w:cs="Shruti"/>
+      <w:rFonts w:cstheme="minorHAnsi"/>
       <w:sz w:val="18"/>
       <w:szCs w:val="18"/>
     </w:rPr>
@@ -9306,6 +11512,18 @@
       <w:color w:val="272727" w:themeColor="text1" w:themeTint="D8"/>
       <w:sz w:val="21"/>
       <w:szCs w:val="21"/>
+    </w:rPr>
+  </w:style>
+  <w:style w:type="character" w:styleId="UnresolvedMention">
+    <w:name w:val="Unresolved Mention"/>
+    <w:basedOn w:val="DefaultParagraphFont"/>
+    <w:uiPriority w:val="99"/>
+    <w:semiHidden/>
+    <w:unhideWhenUsed/>
+    <w:rsid w:val="00CD7998"/>
+    <w:rPr>
+      <w:color w:val="605E5C"/>
+      <w:shd w:val="clear" w:color="auto" w:fill="E1DFDD"/>
     </w:rPr>
   </w:style>
 </w:styles>

</xml_diff>